<commit_message>
Prep documentation for 3.6 release.
</commit_message>
<xml_diff>
--- a/Simbody/doc/SimbodyAndMolmodelUserGuide.docx
+++ b/Simbody/doc/SimbodyAndMolmodelUserGuide.docx
@@ -1,6 +1,6 @@
 
 <file path=word/document.xml><?xml version="1.0" encoding="utf-8"?>
-<w:document xmlns:wpc="http://schemas.microsoft.com/office/word/2010/wordprocessingCanvas" xmlns:mc="http://schemas.openxmlformats.org/markup-compatibility/2006" xmlns:o="urn:schemas-microsoft-com:office:office" xmlns:r="http://schemas.openxmlformats.org/officeDocument/2006/relationships" xmlns:m="http://schemas.openxmlformats.org/officeDocument/2006/math" xmlns:v="urn:schemas-microsoft-com:vml" xmlns:wp14="http://schemas.microsoft.com/office/word/2010/wordprocessingDrawing" xmlns:wp="http://schemas.openxmlformats.org/drawingml/2006/wordprocessingDrawing" xmlns:w10="urn:schemas-microsoft-com:office:word" xmlns:w="http://schemas.openxmlformats.org/wordprocessingml/2006/main" xmlns:w14="http://schemas.microsoft.com/office/word/2010/wordml" xmlns:w15="http://schemas.microsoft.com/office/word/2012/wordml" xmlns:wpg="http://schemas.microsoft.com/office/word/2010/wordprocessingGroup" xmlns:wpi="http://schemas.microsoft.com/office/word/2010/wordprocessingInk" xmlns:wne="http://schemas.microsoft.com/office/word/2006/wordml" xmlns:wps="http://schemas.microsoft.com/office/word/2010/wordprocessingShape" mc:Ignorable="w14 w15 wp14">
+<w:document xmlns:wpc="http://schemas.microsoft.com/office/word/2010/wordprocessingCanvas" xmlns:mo="http://schemas.microsoft.com/office/mac/office/2008/main" xmlns:mc="http://schemas.openxmlformats.org/markup-compatibility/2006" xmlns:mv="urn:schemas-microsoft-com:mac:vml" xmlns:o="urn:schemas-microsoft-com:office:office" xmlns:r="http://schemas.openxmlformats.org/officeDocument/2006/relationships" xmlns:m="http://schemas.openxmlformats.org/officeDocument/2006/math" xmlns:v="urn:schemas-microsoft-com:vml" xmlns:wp14="http://schemas.microsoft.com/office/word/2010/wordprocessingDrawing" xmlns:wp="http://schemas.openxmlformats.org/drawingml/2006/wordprocessingDrawing" xmlns:w10="urn:schemas-microsoft-com:office:word" xmlns:w="http://schemas.openxmlformats.org/wordprocessingml/2006/main" xmlns:w14="http://schemas.microsoft.com/office/word/2010/wordml" xmlns:w15="http://schemas.microsoft.com/office/word/2012/wordml" xmlns:wpg="http://schemas.microsoft.com/office/word/2010/wordprocessingGroup" xmlns:wpi="http://schemas.microsoft.com/office/word/2010/wordprocessingInk" xmlns:wne="http://schemas.microsoft.com/office/word/2006/wordml" xmlns:wps="http://schemas.microsoft.com/office/word/2010/wordprocessingShape" mc:Ignorable="w14 w15 wp14 mv">
   <w:body>
     <w:tbl>
       <w:tblPr>
@@ -82,7 +82,7 @@
                 <w:noProof/>
               </w:rPr>
               <w:drawing>
-                <wp:anchor distT="0" distB="0" distL="114300" distR="114300" simplePos="0" relativeHeight="251655168" behindDoc="1" locked="0" layoutInCell="1" allowOverlap="1">
+                <wp:anchor distT="0" distB="0" distL="114300" distR="114300" simplePos="0" relativeHeight="251655168" behindDoc="1" locked="0" layoutInCell="1" allowOverlap="1" wp14:anchorId="3BFCC4A2" wp14:editId="6B10500B">
                   <wp:simplePos x="0" y="0"/>
                   <wp:positionH relativeFrom="column">
                     <wp:posOffset>0</wp:posOffset>
@@ -190,7 +190,7 @@
                 <w:noProof/>
               </w:rPr>
               <w:drawing>
-                <wp:inline distT="0" distB="0" distL="0" distR="0">
+                <wp:inline distT="0" distB="0" distL="0" distR="0" wp14:anchorId="6BDBA3FD" wp14:editId="642F13A0">
                   <wp:extent cx="1562100" cy="981075"/>
                   <wp:effectExtent l="19050" t="0" r="0" b="0"/>
                   <wp:docPr id="1" name="Picture 1" descr="how_to_contribute_lego1"/>
@@ -241,7 +241,7 @@
                 <w:noProof/>
               </w:rPr>
               <w:drawing>
-                <wp:inline distT="0" distB="0" distL="0" distR="0">
+                <wp:inline distT="0" distB="0" distL="0" distR="0" wp14:anchorId="7D10BE8F" wp14:editId="066B6133">
                   <wp:extent cx="4067175" cy="2581275"/>
                   <wp:effectExtent l="19050" t="0" r="9525" b="0"/>
                   <wp:docPr id="2" name="Picture 2" descr="how_to_contribute_lego2"/>
@@ -381,7 +381,7 @@
               <w:t>3.</w:t>
             </w:r>
             <w:r>
-              <w:t>5</w:t>
+              <w:t>6</w:t>
             </w:r>
           </w:p>
           <w:p>
@@ -390,7 +390,7 @@
               <w:spacing w:after="0"/>
             </w:pPr>
             <w:r>
-              <w:t>December</w:t>
+              <w:t>January</w:t>
             </w:r>
             <w:r>
               <w:t>, 20</w:t>
@@ -399,7 +399,7 @@
               <w:t>1</w:t>
             </w:r>
             <w:r>
-              <w:t>4</w:t>
+              <w:t>8</w:t>
             </w:r>
           </w:p>
           <w:p>
@@ -2195,7 +2195,21 @@
             <w:rStyle w:val="Hyperlink"/>
             <w:noProof/>
           </w:rPr>
-          <w:t>Installing Simbody and Molmodel</w:t>
+          <w:t>Installing Simbody and Molmo</w:t>
+        </w:r>
+        <w:r>
+          <w:rPr>
+            <w:rStyle w:val="Hyperlink"/>
+            <w:noProof/>
+          </w:rPr>
+          <w:t>d</w:t>
+        </w:r>
+        <w:r>
+          <w:rPr>
+            <w:rStyle w:val="Hyperlink"/>
+            <w:noProof/>
+          </w:rPr>
+          <w:t>el</w:t>
         </w:r>
         <w:r>
           <w:rPr>
@@ -5112,8 +5126,8 @@
         <w:outlineLvl w:val="8"/>
       </w:pPr>
       <w:r>
-        <w:pict>
-          <v:group id="_x0000_s1213" editas="canvas" style="width:446.25pt;height:199.5pt;mso-position-horizontal-relative:char;mso-position-vertical-relative:line" coordorigin="-74,4010" coordsize="8925,3990">
+        <w:pict w14:anchorId="257BA3E7">
+          <v:group id="_x0000_s1213" style="width:446.25pt;height:199.5pt;mso-position-horizontal-relative:char;mso-position-vertical-relative:line" coordorigin="-74,4010" coordsize="8925,3990">
             <o:lock v:ext="edit" aspectratio="t"/>
             <v:shapetype id="_x0000_t75" coordsize="21600,21600" o:spt="75" o:preferrelative="t" path="m@4@5l@4@11@9@11@9@5xe" filled="f" stroked="f">
               <v:stroke joinstyle="miter"/>
@@ -5139,7 +5153,7 @@
               <v:path o:extrusionok="t" o:connecttype="none"/>
               <o:lock v:ext="edit" text="t"/>
             </v:shape>
-            <v:shapetype id="_x0000_t202" coordsize="21600,21600" o:spt="202" path="m,l,21600r21600,l21600,xe">
+            <v:shapetype id="_x0000_t202" coordsize="21600,21600" o:spt="202" path="m0,0l0,21600,21600,21600,21600,0xe">
               <v:stroke joinstyle="miter"/>
               <v:path gradientshapeok="t" o:connecttype="rect"/>
             </v:shapetype>
@@ -5152,7 +5166,7 @@
                         <w:noProof/>
                       </w:rPr>
                       <w:drawing>
-                        <wp:inline distT="0" distB="0" distL="0" distR="0">
+                        <wp:inline distT="0" distB="0" distL="0" distR="0" wp14:anchorId="3B09E366" wp14:editId="0565904F">
                           <wp:extent cx="1638300" cy="1085850"/>
                           <wp:effectExtent l="19050" t="0" r="0" b="0"/>
                           <wp:docPr id="63" name="Picture 63"/>
@@ -5240,14 +5254,27 @@
                     <w:r>
                       <w:t xml:space="preserve">Figure </w:t>
                     </w:r>
-                    <w:fldSimple w:instr=" SEQ Figure \* ARABIC ">
-                      <w:r>
-                        <w:rPr>
-                          <w:noProof/>
-                        </w:rPr>
-                        <w:t>1</w:t>
-                      </w:r>
-                    </w:fldSimple>
+                    <w:r>
+                      <w:fldChar w:fldCharType="begin"/>
+                    </w:r>
+                    <w:r>
+                      <w:instrText xml:space="preserve"> SEQ Figure \* ARABIC </w:instrText>
+                    </w:r>
+                    <w:r>
+                      <w:fldChar w:fldCharType="separate"/>
+                    </w:r>
+                    <w:r>
+                      <w:rPr>
+                        <w:noProof/>
+                      </w:rPr>
+                      <w:t>1</w:t>
+                    </w:r>
+                    <w:r>
+                      <w:rPr>
+                        <w:noProof/>
+                      </w:rPr>
+                      <w:fldChar w:fldCharType="end"/>
+                    </w:r>
                     <w:bookmarkEnd w:id="10"/>
                     <w:r>
                       <w:t xml:space="preserve">. </w:t>
@@ -5312,7 +5339,7 @@
                         <w:noProof/>
                       </w:rPr>
                       <w:drawing>
-                        <wp:inline distT="0" distB="0" distL="0" distR="0">
+                        <wp:inline distT="0" distB="0" distL="0" distR="0" wp14:anchorId="245DC86B" wp14:editId="3CDE80AC">
                           <wp:extent cx="1228725" cy="2152650"/>
                           <wp:effectExtent l="19050" t="0" r="9525" b="0"/>
                           <wp:docPr id="62" name="Picture 62"/>
@@ -5401,7 +5428,7 @@
                         <w:noProof/>
                       </w:rPr>
                       <w:drawing>
-                        <wp:inline distT="0" distB="0" distL="0" distR="0">
+                        <wp:inline distT="0" distB="0" distL="0" distR="0" wp14:anchorId="3EFB0B1E" wp14:editId="3FE6666C">
                           <wp:extent cx="1682723" cy="1666875"/>
                           <wp:effectExtent l="3202" t="0" r="0" b="0"/>
                           <wp:docPr id="61" name="Object 1"/>
@@ -7637,7 +7664,11 @@
         <w:t>rigid body motion</w:t>
       </w:r>
       <w:r>
-        <w:t>, determining the effect of forces on internal coordinates, imposing constraints, integrating equations of motion in terms of internal coordinates, and many other details that you really don’t want to have to worry about</w:t>
+        <w:t xml:space="preserve">, determining the effect of forces on internal coordinates, imposing constraints, integrating equations of motion in terms of internal coordinates, and </w:t>
+      </w:r>
+      <w:r>
+        <w:lastRenderedPageBreak/>
+        <w:t>many other details that you really don’t want to have to worry about</w:t>
       </w:r>
       <w:r>
         <w:t xml:space="preserve">. </w:t>
@@ -7653,7 +7684,6 @@
       <w:bookmarkStart w:id="11" w:name="_Toc294256711"/>
       <w:bookmarkStart w:id="12" w:name="_Toc402446641"/>
       <w:r>
-        <w:lastRenderedPageBreak/>
         <w:t>Using this manual</w:t>
       </w:r>
       <w:bookmarkEnd w:id="11"/>
@@ -7846,96 +7876,91 @@
         <w:t>Public Forums</w:t>
       </w:r>
       <w:r>
-        <w:t>, you can find the Simbody help forum, which is a great way to get personalized assistance with any problems or questions you have. If you want to report a bug or request a new feature, the feature and bug trackers a</w:t>
-      </w:r>
-      <w:bookmarkStart w:id="15" w:name="_GoBack"/>
+        <w:t>, you can find the Simbody help forum, which is a great way to get personalized assistance with any problems or questions you have. If you want to report a bug or request a new feature, the feature and bug trackers are under the Advanced tab.</w:t>
+      </w:r>
+    </w:p>
+    <w:p>
+      <w:r>
+        <w:t xml:space="preserve">There is also a Wiki on which you can find, and contribute, additional </w:t>
+      </w:r>
+      <w:r>
+        <w:t>practical information about using Simbody.</w:t>
+      </w:r>
+    </w:p>
+    <w:p>
+      <w:r>
+        <w:t xml:space="preserve">Molmodel-specific documentation, forums, </w:t>
+      </w:r>
+      <w:r>
+        <w:t xml:space="preserve">wiki, </w:t>
+      </w:r>
+      <w:r>
+        <w:t xml:space="preserve">etc. are handled analogously via the Molmodel project home page at </w:t>
+      </w:r>
+      <w:hyperlink r:id="rId28" w:history="1">
+        <w:r>
+          <w:rPr>
+            <w:rStyle w:val="Hyperlink"/>
+          </w:rPr>
+          <w:t>https://simtk.org/home/molmodel</w:t>
+        </w:r>
+      </w:hyperlink>
+      <w:r>
+        <w:t xml:space="preserve">. If you </w:t>
+      </w:r>
+      <w:r>
+        <w:t xml:space="preserve">are a Molmodel user and </w:t>
+      </w:r>
+      <w:r>
+        <w:t>aren’t sure whether you are seeing something Molmodel specific, go ahead and use the Molmodel project anyway and we’ll move it to Simbody if need be.</w:t>
+      </w:r>
+      <w:r>
+        <w:t xml:space="preserve"> </w:t>
+      </w:r>
+    </w:p>
+    <w:p>
+      <w:pPr>
+        <w:pStyle w:val="Heading2"/>
+      </w:pPr>
+      <w:bookmarkStart w:id="15" w:name="_Toc294256713"/>
+      <w:bookmarkStart w:id="16" w:name="_Toc402446643"/>
+      <w:r>
+        <w:lastRenderedPageBreak/>
+        <w:t>License</w:t>
+      </w:r>
       <w:bookmarkEnd w:id="15"/>
-      <w:r>
-        <w:t>re under the Advanced tab.</w:t>
-      </w:r>
-    </w:p>
-    <w:p>
-      <w:r>
-        <w:t xml:space="preserve">There is also a Wiki on which you can find, and contribute, additional </w:t>
-      </w:r>
-      <w:r>
-        <w:t>practical information about using Simbody.</w:t>
-      </w:r>
-    </w:p>
-    <w:p>
-      <w:r>
-        <w:t xml:space="preserve">Molmodel-specific documentation, forums, </w:t>
-      </w:r>
-      <w:r>
-        <w:t xml:space="preserve">wiki, </w:t>
-      </w:r>
-      <w:r>
-        <w:t xml:space="preserve">etc. are handled analogously via the Molmodel project home page at </w:t>
-      </w:r>
-      <w:hyperlink r:id="rId28" w:history="1">
+      <w:bookmarkEnd w:id="16"/>
+    </w:p>
+    <w:p>
+      <w:r>
+        <w:t xml:space="preserve">Simbody and Molmodel are licensed under the extremely permissive MIT license, making them freely available for any purpose. </w:t>
+      </w:r>
+      <w:r>
+        <w:t xml:space="preserve">For details, see </w:t>
+      </w:r>
+      <w:hyperlink r:id="rId29" w:history="1">
         <w:r>
           <w:rPr>
             <w:rStyle w:val="Hyperlink"/>
           </w:rPr>
-          <w:t>https://simtk.org/home/molmodel</w:t>
+          <w:t>http://wiki.simtk.org/simbody/LicenseAndCopyright</w:t>
         </w:r>
       </w:hyperlink>
       <w:r>
-        <w:t xml:space="preserve">. If you </w:t>
-      </w:r>
-      <w:r>
-        <w:t xml:space="preserve">are a Molmodel user and </w:t>
-      </w:r>
-      <w:r>
-        <w:t>aren’t sure whether you are seeing something Molmodel specific, go ahead and use the Molmodel project anyway and we’ll move it to Simbody if need be.</w:t>
-      </w:r>
-      <w:r>
-        <w:t xml:space="preserve"> </w:t>
+        <w:t xml:space="preserve">. </w:t>
       </w:r>
     </w:p>
     <w:p>
       <w:pPr>
         <w:pStyle w:val="Heading2"/>
       </w:pPr>
-      <w:bookmarkStart w:id="16" w:name="_Toc294256713"/>
-      <w:bookmarkStart w:id="17" w:name="_Toc402446643"/>
-      <w:r>
-        <w:t>License</w:t>
-      </w:r>
-      <w:bookmarkEnd w:id="16"/>
+      <w:bookmarkStart w:id="17" w:name="_Toc294256714"/>
+      <w:bookmarkStart w:id="18" w:name="_Toc402446644"/>
+      <w:r>
+        <w:t>How to acknowledge us</w:t>
+      </w:r>
       <w:bookmarkEnd w:id="17"/>
-    </w:p>
-    <w:p>
-      <w:r>
-        <w:t xml:space="preserve">Simbody and Molmodel are licensed under the extremely permissive MIT license, making them freely available for any purpose. </w:t>
-      </w:r>
-      <w:r>
-        <w:t xml:space="preserve">For details, see </w:t>
-      </w:r>
-      <w:hyperlink r:id="rId29" w:history="1">
-        <w:r>
-          <w:rPr>
-            <w:rStyle w:val="Hyperlink"/>
-          </w:rPr>
-          <w:t>http://wiki.simtk.org/simbody/LicenseAndCopyright</w:t>
-        </w:r>
-      </w:hyperlink>
-      <w:r>
-        <w:t xml:space="preserve">. </w:t>
-      </w:r>
-    </w:p>
-    <w:p>
-      <w:pPr>
-        <w:pStyle w:val="Heading2"/>
-      </w:pPr>
-      <w:bookmarkStart w:id="18" w:name="_Toc294256714"/>
-      <w:bookmarkStart w:id="19" w:name="_Toc402446644"/>
-      <w:r>
-        <w:lastRenderedPageBreak/>
-        <w:t>How to acknowledge us</w:t>
-      </w:r>
       <w:bookmarkEnd w:id="18"/>
-      <w:bookmarkEnd w:id="19"/>
     </w:p>
     <w:p>
       <w:pPr>
@@ -8200,7 +8225,7 @@
           <w:titlePg/>
         </w:sectPr>
       </w:pPr>
-      <w:bookmarkStart w:id="20" w:name="_Ref294183335"/>
+      <w:bookmarkStart w:id="19" w:name="_Ref294183335"/>
     </w:p>
     <w:p>
       <w:pPr>
@@ -8210,17 +8235,17 @@
         <w:lastRenderedPageBreak/>
         <w:t xml:space="preserve"> </w:t>
       </w:r>
-      <w:bookmarkStart w:id="21" w:name="_Toc294256715"/>
-      <w:bookmarkStart w:id="22" w:name="_Toc402446645"/>
+      <w:bookmarkStart w:id="20" w:name="_Toc294256715"/>
+      <w:bookmarkStart w:id="21" w:name="_Toc402446645"/>
       <w:r>
         <w:t>Simbody theory and architecture</w:t>
       </w:r>
+      <w:bookmarkEnd w:id="19"/>
+      <w:r>
+        <w:t xml:space="preserve"> overview</w:t>
+      </w:r>
       <w:bookmarkEnd w:id="20"/>
-      <w:r>
-        <w:t xml:space="preserve"> overview</w:t>
-      </w:r>
       <w:bookmarkEnd w:id="21"/>
-      <w:bookmarkEnd w:id="22"/>
     </w:p>
     <w:p>
       <w:r>
@@ -8386,13 +8411,13 @@
       <w:pPr>
         <w:pStyle w:val="Heading2"/>
       </w:pPr>
-      <w:bookmarkStart w:id="23" w:name="_Toc294256716"/>
-      <w:bookmarkStart w:id="24" w:name="_Toc402446646"/>
+      <w:bookmarkStart w:id="22" w:name="_Toc294256716"/>
+      <w:bookmarkStart w:id="23" w:name="_Toc402446646"/>
       <w:r>
         <w:t>Mathematical Overview</w:t>
       </w:r>
+      <w:bookmarkEnd w:id="22"/>
       <w:bookmarkEnd w:id="23"/>
-      <w:bookmarkEnd w:id="24"/>
     </w:p>
     <w:p>
       <w:pPr>
@@ -8511,11 +8536,11 @@
         <w:rPr>
           <w:position w:val="-24"/>
         </w:rPr>
-        <w:object w:dxaOrig="1160" w:dyaOrig="620">
-          <v:shape id="_x0000_i1030" type="#_x0000_t75" style="width:57.75pt;height:30.75pt" o:ole="">
+        <w:object w:dxaOrig="1160" w:dyaOrig="620" w14:anchorId="134B88D9">
+          <v:shape id="_x0000_i1026" type="#_x0000_t75" style="width:58pt;height:31pt" o:ole="">
             <v:imagedata r:id="rId36" o:title=""/>
           </v:shape>
-          <o:OLEObject Type="Embed" ProgID="Equation.DSMT4" ShapeID="_x0000_i1030" DrawAspect="Content" ObjectID="_1480167446" r:id="rId37"/>
+          <o:OLEObject Type="Embed" ProgID="Equation.DSMT4" ShapeID="_x0000_i1026" DrawAspect="Content" ObjectID="_1576877007" r:id="rId37"/>
         </w:object>
       </w:r>
       <w:r>
@@ -8536,22 +8561,35 @@
       <w:r>
         <w:fldChar w:fldCharType="end"/>
       </w:r>
-      <w:bookmarkStart w:id="25" w:name="ZEqnNum377126"/>
+      <w:bookmarkStart w:id="24" w:name="ZEqnNum377126"/>
       <w:r>
         <w:instrText>(</w:instrText>
       </w:r>
-      <w:fldSimple w:instr=" SEQ MTEqn \c \* Arabic \* MERGEFORMAT ">
-        <w:r>
-          <w:rPr>
-            <w:noProof/>
-          </w:rPr>
-          <w:instrText>1</w:instrText>
-        </w:r>
-      </w:fldSimple>
+      <w:r>
+        <w:fldChar w:fldCharType="begin"/>
+      </w:r>
+      <w:r>
+        <w:instrText xml:space="preserve"> SEQ MTEqn \c \* Arabic \* MERGEFORMAT </w:instrText>
+      </w:r>
+      <w:r>
+        <w:fldChar w:fldCharType="separate"/>
+      </w:r>
+      <w:r>
+        <w:rPr>
+          <w:noProof/>
+        </w:rPr>
+        <w:instrText>1</w:instrText>
+      </w:r>
+      <w:r>
+        <w:rPr>
+          <w:noProof/>
+        </w:rPr>
+        <w:fldChar w:fldCharType="end"/>
+      </w:r>
       <w:r>
         <w:instrText>)</w:instrText>
       </w:r>
-      <w:bookmarkEnd w:id="25"/>
+      <w:bookmarkEnd w:id="24"/>
       <w:r>
         <w:fldChar w:fldCharType="end"/>
       </w:r>
@@ -8856,11 +8894,11 @@
         <w:rPr>
           <w:position w:val="-10"/>
         </w:rPr>
-        <w:object w:dxaOrig="1219" w:dyaOrig="320">
-          <v:shape id="_x0000_i1031" type="#_x0000_t75" style="width:60.75pt;height:15.75pt" o:ole="">
+        <w:object w:dxaOrig="1219" w:dyaOrig="320" w14:anchorId="53CD9B96">
+          <v:shape id="_x0000_i1027" type="#_x0000_t75" style="width:61pt;height:16pt" o:ole="">
             <v:imagedata r:id="rId38" o:title=""/>
           </v:shape>
-          <o:OLEObject Type="Embed" ProgID="Equation.DSMT4" ShapeID="_x0000_i1031" DrawAspect="Content" ObjectID="_1480167447" r:id="rId39"/>
+          <o:OLEObject Type="Embed" ProgID="Equation.DSMT4" ShapeID="_x0000_i1027" DrawAspect="Content" ObjectID="_1576877008" r:id="rId39"/>
         </w:object>
       </w:r>
       <w:r>
@@ -8884,14 +8922,27 @@
       <w:r>
         <w:instrText>(</w:instrText>
       </w:r>
-      <w:fldSimple w:instr=" SEQ MTEqn \c \* Arabic \* MERGEFORMAT ">
-        <w:r>
-          <w:rPr>
-            <w:noProof/>
-          </w:rPr>
-          <w:instrText>2</w:instrText>
-        </w:r>
-      </w:fldSimple>
+      <w:r>
+        <w:fldChar w:fldCharType="begin"/>
+      </w:r>
+      <w:r>
+        <w:instrText xml:space="preserve"> SEQ MTEqn \c \* Arabic \* MERGEFORMAT </w:instrText>
+      </w:r>
+      <w:r>
+        <w:fldChar w:fldCharType="separate"/>
+      </w:r>
+      <w:r>
+        <w:rPr>
+          <w:noProof/>
+        </w:rPr>
+        <w:instrText>2</w:instrText>
+      </w:r>
+      <w:r>
+        <w:rPr>
+          <w:noProof/>
+        </w:rPr>
+        <w:fldChar w:fldCharType="end"/>
+      </w:r>
       <w:r>
         <w:instrText>)</w:instrText>
       </w:r>
@@ -9037,11 +9088,11 @@
         <w:rPr>
           <w:position w:val="-10"/>
         </w:rPr>
-        <w:object w:dxaOrig="999" w:dyaOrig="320">
-          <v:shape id="_x0000_i1032" type="#_x0000_t75" style="width:50.25pt;height:15.75pt" o:ole="">
+        <w:object w:dxaOrig="999" w:dyaOrig="320" w14:anchorId="11D6B086">
+          <v:shape id="_x0000_i1028" type="#_x0000_t75" style="width:50pt;height:16pt" o:ole="">
             <v:imagedata r:id="rId40" o:title=""/>
           </v:shape>
-          <o:OLEObject Type="Embed" ProgID="Equation.DSMT4" ShapeID="_x0000_i1032" DrawAspect="Content" ObjectID="_1480167448" r:id="rId41"/>
+          <o:OLEObject Type="Embed" ProgID="Equation.DSMT4" ShapeID="_x0000_i1028" DrawAspect="Content" ObjectID="_1576877009" r:id="rId41"/>
         </w:object>
       </w:r>
       <w:r>
@@ -9062,22 +9113,35 @@
       <w:r>
         <w:fldChar w:fldCharType="end"/>
       </w:r>
-      <w:bookmarkStart w:id="26" w:name="ZEqnNum308403"/>
+      <w:bookmarkStart w:id="25" w:name="ZEqnNum308403"/>
       <w:r>
         <w:instrText>(</w:instrText>
       </w:r>
-      <w:fldSimple w:instr=" SEQ MTEqn \c \* Arabic \* MERGEFORMAT ">
-        <w:r>
-          <w:rPr>
-            <w:noProof/>
-          </w:rPr>
-          <w:instrText>3</w:instrText>
-        </w:r>
-      </w:fldSimple>
+      <w:r>
+        <w:fldChar w:fldCharType="begin"/>
+      </w:r>
+      <w:r>
+        <w:instrText xml:space="preserve"> SEQ MTEqn \c \* Arabic \* MERGEFORMAT </w:instrText>
+      </w:r>
+      <w:r>
+        <w:fldChar w:fldCharType="separate"/>
+      </w:r>
+      <w:r>
+        <w:rPr>
+          <w:noProof/>
+        </w:rPr>
+        <w:instrText>3</w:instrText>
+      </w:r>
+      <w:r>
+        <w:rPr>
+          <w:noProof/>
+        </w:rPr>
+        <w:fldChar w:fldCharType="end"/>
+      </w:r>
       <w:r>
         <w:instrText>)</w:instrText>
       </w:r>
-      <w:bookmarkEnd w:id="26"/>
+      <w:bookmarkEnd w:id="25"/>
       <w:r>
         <w:fldChar w:fldCharType="end"/>
       </w:r>
@@ -9142,15 +9206,25 @@
       <w:r>
         <w:instrText xml:space="preserve"> GOTOBUTTON ZEqnNum377126  \* MERGEFORMAT </w:instrText>
       </w:r>
-      <w:fldSimple w:instr=" REF ZEqnNum377126 \* Charformat \! \* MERGEFORMAT ">
-        <w:r>
-          <w:instrText>(1)</w:instrText>
-        </w:r>
-      </w:fldSimple>
+      <w:r>
+        <w:fldChar w:fldCharType="begin"/>
+      </w:r>
+      <w:r>
+        <w:instrText xml:space="preserve"> REF ZEqnNum377126 \* Charformat \! \* MERGEFORMAT </w:instrText>
+      </w:r>
+      <w:r>
+        <w:fldChar w:fldCharType="separate"/>
+      </w:r>
+      <w:r>
+        <w:instrText>(1)</w:instrText>
+      </w:r>
       <w:r>
         <w:fldChar w:fldCharType="end"/>
       </w:r>
       <w:r>
+        <w:fldChar w:fldCharType="end"/>
+      </w:r>
+      <w:r>
         <w:t xml:space="preserve">. </w:t>
       </w:r>
       <w:r>
@@ -9171,15 +9245,25 @@
       <w:r>
         <w:instrText xml:space="preserve"> GOTOBUTTON ZEqnNum377126  \* MERGEFORMAT </w:instrText>
       </w:r>
-      <w:fldSimple w:instr=" REF ZEqnNum377126 \* Charformat \! \* MERGEFORMAT ">
-        <w:r>
-          <w:instrText>(1)</w:instrText>
-        </w:r>
-      </w:fldSimple>
+      <w:r>
+        <w:fldChar w:fldCharType="begin"/>
+      </w:r>
+      <w:r>
+        <w:instrText xml:space="preserve"> REF ZEqnNum377126 \* Charformat \! \* MERGEFORMAT </w:instrText>
+      </w:r>
+      <w:r>
+        <w:fldChar w:fldCharType="separate"/>
+      </w:r>
+      <w:r>
+        <w:instrText>(1)</w:instrText>
+      </w:r>
       <w:r>
         <w:fldChar w:fldCharType="end"/>
       </w:r>
       <w:r>
+        <w:fldChar w:fldCharType="end"/>
+      </w:r>
+      <w:r>
         <w:t>-</w:t>
       </w:r>
       <w:r>
@@ -9188,11 +9272,21 @@
       <w:r>
         <w:instrText xml:space="preserve"> GOTOBUTTON ZEqnNum308403  \* MERGEFORMAT </w:instrText>
       </w:r>
-      <w:fldSimple w:instr=" REF ZEqnNum308403 \* Charformat \! \* MERGEFORMAT ">
-        <w:r>
-          <w:instrText>(3)</w:instrText>
-        </w:r>
-      </w:fldSimple>
+      <w:r>
+        <w:fldChar w:fldCharType="begin"/>
+      </w:r>
+      <w:r>
+        <w:instrText xml:space="preserve"> REF ZEqnNum308403 \* Charformat \! \* MERGEFORMAT </w:instrText>
+      </w:r>
+      <w:r>
+        <w:fldChar w:fldCharType="separate"/>
+      </w:r>
+      <w:r>
+        <w:instrText>(3)</w:instrText>
+      </w:r>
+      <w:r>
+        <w:fldChar w:fldCharType="end"/>
+      </w:r>
       <w:r>
         <w:fldChar w:fldCharType="end"/>
       </w:r>
@@ -9230,11 +9324,11 @@
         <w:rPr>
           <w:position w:val="-24"/>
         </w:rPr>
-        <w:object w:dxaOrig="2780" w:dyaOrig="620">
-          <v:shape id="_x0000_i1033" type="#_x0000_t75" style="width:138.75pt;height:30.75pt" o:ole="">
+        <w:object w:dxaOrig="2780" w:dyaOrig="620" w14:anchorId="743EAEC9">
+          <v:shape id="_x0000_i1029" type="#_x0000_t75" style="width:139pt;height:31pt" o:ole="">
             <v:imagedata r:id="rId42" o:title=""/>
           </v:shape>
-          <o:OLEObject Type="Embed" ProgID="Equation.DSMT4" ShapeID="_x0000_i1033" DrawAspect="Content" ObjectID="_1480167449" r:id="rId43"/>
+          <o:OLEObject Type="Embed" ProgID="Equation.DSMT4" ShapeID="_x0000_i1029" DrawAspect="Content" ObjectID="_1576877010" r:id="rId43"/>
         </w:object>
       </w:r>
       <w:r>
@@ -9258,14 +9352,27 @@
       <w:r>
         <w:instrText>(</w:instrText>
       </w:r>
-      <w:fldSimple w:instr=" SEQ MTEqn \c \* Arabic \* MERGEFORMAT ">
-        <w:r>
-          <w:rPr>
-            <w:noProof/>
-          </w:rPr>
-          <w:instrText>4</w:instrText>
-        </w:r>
-      </w:fldSimple>
+      <w:r>
+        <w:fldChar w:fldCharType="begin"/>
+      </w:r>
+      <w:r>
+        <w:instrText xml:space="preserve"> SEQ MTEqn \c \* Arabic \* MERGEFORMAT </w:instrText>
+      </w:r>
+      <w:r>
+        <w:fldChar w:fldCharType="separate"/>
+      </w:r>
+      <w:r>
+        <w:rPr>
+          <w:noProof/>
+        </w:rPr>
+        <w:instrText>4</w:instrText>
+      </w:r>
+      <w:r>
+        <w:rPr>
+          <w:noProof/>
+        </w:rPr>
+        <w:fldChar w:fldCharType="end"/>
+      </w:r>
       <w:r>
         <w:instrText>)</w:instrText>
       </w:r>
@@ -9286,11 +9393,11 @@
         <w:rPr>
           <w:position w:val="-10"/>
         </w:rPr>
-        <w:object w:dxaOrig="2760" w:dyaOrig="320">
-          <v:shape id="_x0000_i1034" type="#_x0000_t75" style="width:138pt;height:15.75pt" o:ole="">
+        <w:object w:dxaOrig="2760" w:dyaOrig="320" w14:anchorId="23C4585F">
+          <v:shape id="_x0000_i1030" type="#_x0000_t75" style="width:138pt;height:16pt" o:ole="">
             <v:imagedata r:id="rId44" o:title=""/>
           </v:shape>
-          <o:OLEObject Type="Embed" ProgID="Equation.DSMT4" ShapeID="_x0000_i1034" DrawAspect="Content" ObjectID="_1480167450" r:id="rId45"/>
+          <o:OLEObject Type="Embed" ProgID="Equation.DSMT4" ShapeID="_x0000_i1030" DrawAspect="Content" ObjectID="_1576877011" r:id="rId45"/>
         </w:object>
       </w:r>
       <w:r>
@@ -9314,14 +9421,27 @@
       <w:r>
         <w:instrText>(</w:instrText>
       </w:r>
-      <w:fldSimple w:instr=" SEQ MTEqn \c \* Arabic \* MERGEFORMAT ">
-        <w:r>
-          <w:rPr>
-            <w:noProof/>
-          </w:rPr>
-          <w:instrText>5</w:instrText>
-        </w:r>
-      </w:fldSimple>
+      <w:r>
+        <w:fldChar w:fldCharType="begin"/>
+      </w:r>
+      <w:r>
+        <w:instrText xml:space="preserve"> SEQ MTEqn \c \* Arabic \* MERGEFORMAT </w:instrText>
+      </w:r>
+      <w:r>
+        <w:fldChar w:fldCharType="separate"/>
+      </w:r>
+      <w:r>
+        <w:rPr>
+          <w:noProof/>
+        </w:rPr>
+        <w:instrText>5</w:instrText>
+      </w:r>
+      <w:r>
+        <w:rPr>
+          <w:noProof/>
+        </w:rPr>
+        <w:fldChar w:fldCharType="end"/>
+      </w:r>
       <w:r>
         <w:instrText>)</w:instrText>
       </w:r>
@@ -9341,11 +9461,11 @@
         <w:rPr>
           <w:position w:val="-10"/>
         </w:rPr>
-        <w:object w:dxaOrig="2799" w:dyaOrig="320">
-          <v:shape id="_x0000_i1035" type="#_x0000_t75" style="width:140.25pt;height:15.75pt" o:ole="">
+        <w:object w:dxaOrig="2799" w:dyaOrig="320" w14:anchorId="3E7EF806">
+          <v:shape id="_x0000_i1031" type="#_x0000_t75" style="width:140pt;height:16pt" o:ole="">
             <v:imagedata r:id="rId46" o:title=""/>
           </v:shape>
-          <o:OLEObject Type="Embed" ProgID="Equation.DSMT4" ShapeID="_x0000_i1035" DrawAspect="Content" ObjectID="_1480167451" r:id="rId47"/>
+          <o:OLEObject Type="Embed" ProgID="Equation.DSMT4" ShapeID="_x0000_i1031" DrawAspect="Content" ObjectID="_1576877012" r:id="rId47"/>
         </w:object>
       </w:r>
       <w:r>
@@ -9369,14 +9489,27 @@
       <w:r>
         <w:instrText>(</w:instrText>
       </w:r>
-      <w:fldSimple w:instr=" SEQ MTEqn \c \* Arabic \* MERGEFORMAT ">
-        <w:r>
-          <w:rPr>
-            <w:noProof/>
-          </w:rPr>
-          <w:instrText>6</w:instrText>
-        </w:r>
-      </w:fldSimple>
+      <w:r>
+        <w:fldChar w:fldCharType="begin"/>
+      </w:r>
+      <w:r>
+        <w:instrText xml:space="preserve"> SEQ MTEqn \c \* Arabic \* MERGEFORMAT </w:instrText>
+      </w:r>
+      <w:r>
+        <w:fldChar w:fldCharType="separate"/>
+      </w:r>
+      <w:r>
+        <w:rPr>
+          <w:noProof/>
+        </w:rPr>
+        <w:instrText>6</w:instrText>
+      </w:r>
+      <w:r>
+        <w:rPr>
+          <w:noProof/>
+        </w:rPr>
+        <w:fldChar w:fldCharType="end"/>
+      </w:r>
       <w:r>
         <w:instrText>)</w:instrText>
       </w:r>
@@ -9426,13 +9559,13 @@
       <w:pPr>
         <w:pStyle w:val="Heading2"/>
       </w:pPr>
-      <w:bookmarkStart w:id="27" w:name="_Toc294256717"/>
-      <w:bookmarkStart w:id="28" w:name="_Toc402446647"/>
+      <w:bookmarkStart w:id="26" w:name="_Toc294256717"/>
+      <w:bookmarkStart w:id="27" w:name="_Toc402446647"/>
       <w:r>
         <w:t>Systems and States</w:t>
       </w:r>
+      <w:bookmarkEnd w:id="26"/>
       <w:bookmarkEnd w:id="27"/>
-      <w:bookmarkEnd w:id="28"/>
     </w:p>
     <w:p>
       <w:r>
@@ -9513,8 +9646,8 @@
         <w:jc w:val="center"/>
       </w:pPr>
       <w:r>
-        <w:pict>
-          <v:group id="_x0000_s1222" editas="canvas" style="width:388.15pt;height:177.6pt;mso-position-horizontal-relative:char;mso-position-vertical-relative:line" coordorigin="1447,3683" coordsize="7763,3552">
+        <w:pict w14:anchorId="4E5E001F">
+          <v:group id="_x0000_s1222" style="width:388.15pt;height:177.6pt;mso-position-horizontal-relative:char;mso-position-vertical-relative:line" coordorigin="1447,3683" coordsize="7763,3552">
             <o:lock v:ext="edit" aspectratio="t"/>
             <v:shape id="_x0000_s1223" type="#_x0000_t75" style="position:absolute;left:1447;top:3683;width:7763;height:3552" o:preferrelative="f">
               <v:fill o:detectmouseclick="t"/>
@@ -9571,7 +9704,7 @@
                 </w:txbxContent>
               </v:textbox>
             </v:shape>
-            <v:shapetype id="_x0000_t70" coordsize="21600,21600" o:spt="70" adj="5400,4320" path="m10800,l21600@0@3@0@3@2,21600@2,10800,21600,0@2@1@2@1@0,0@0xe">
+            <v:shapetype id="_x0000_t70" coordsize="21600,21600" o:spt="70" adj="5400,4320" path="m10800,0l21600@0@3@0@3@2,21600@2,10800,21600,0@2@1@2@1@0,0@0xe">
               <v:stroke joinstyle="miter"/>
               <v:formulas>
                 <v:f eqn="val #1"/>
@@ -9606,14 +9739,27 @@
                     <w:r>
                       <w:t xml:space="preserve">Figure </w:t>
                     </w:r>
-                    <w:fldSimple w:instr=" SEQ Figure \* ARABIC ">
-                      <w:r>
-                        <w:rPr>
-                          <w:noProof/>
-                        </w:rPr>
-                        <w:t>2</w:t>
-                      </w:r>
-                    </w:fldSimple>
+                    <w:r>
+                      <w:fldChar w:fldCharType="begin"/>
+                    </w:r>
+                    <w:r>
+                      <w:instrText xml:space="preserve"> SEQ Figure \* ARABIC </w:instrText>
+                    </w:r>
+                    <w:r>
+                      <w:fldChar w:fldCharType="separate"/>
+                    </w:r>
+                    <w:r>
+                      <w:rPr>
+                        <w:noProof/>
+                      </w:rPr>
+                      <w:t>2</w:t>
+                    </w:r>
+                    <w:r>
+                      <w:rPr>
+                        <w:noProof/>
+                      </w:rPr>
+                      <w:fldChar w:fldCharType="end"/>
+                    </w:r>
                     <w:r>
                       <w:t>.</w:t>
                     </w:r>
@@ -9686,6 +9832,7 @@
                 </w:txbxContent>
               </v:textbox>
             </v:shape>
+            <w10:wrap type="none"/>
             <w10:anchorlock/>
           </v:group>
         </w:pict>
@@ -9969,14 +10116,14 @@
       <w:pPr>
         <w:pStyle w:val="Heading2"/>
       </w:pPr>
-      <w:bookmarkStart w:id="29" w:name="_Toc294256718"/>
-      <w:bookmarkStart w:id="30" w:name="_Toc402446648"/>
+      <w:bookmarkStart w:id="28" w:name="_Toc294256718"/>
+      <w:bookmarkStart w:id="29" w:name="_Toc402446648"/>
       <w:r>
         <w:lastRenderedPageBreak/>
         <w:t>Systems and Subsystems</w:t>
       </w:r>
+      <w:bookmarkEnd w:id="28"/>
       <w:bookmarkEnd w:id="29"/>
-      <w:bookmarkEnd w:id="30"/>
     </w:p>
     <w:p>
       <w:r>
@@ -10027,8 +10174,8 @@
         <w:jc w:val="center"/>
       </w:pPr>
       <w:r>
-        <w:pict>
-          <v:group id="_x0000_s1239" editas="canvas" style="width:389.25pt;height:175pt;mso-position-horizontal-relative:char;mso-position-vertical-relative:line" coordorigin="1447,3735" coordsize="7785,3500">
+        <w:pict w14:anchorId="75DA8836">
+          <v:group id="_x0000_s1239" style="width:389.25pt;height:175pt;mso-position-horizontal-relative:char;mso-position-vertical-relative:line" coordorigin="1447,3735" coordsize="7785,3500">
             <o:lock v:ext="edit" aspectratio="t"/>
             <v:shape id="_x0000_s1240" type="#_x0000_t75" style="position:absolute;left:1447;top:3735;width:7785;height:3500" o:preferrelative="f">
               <v:fill o:detectmouseclick="t"/>
@@ -10087,27 +10234,23 @@
             </v:shape>
             <v:shape id="_x0000_s1246" type="#_x0000_t70" style="position:absolute;left:2437;top:5165;width:180;height:360;rotation:270" fillcolor="silver" strokecolor="silver"/>
             <v:group id="_x0000_s1247" style="position:absolute;left:3057;top:4105;width:2700;height:2520" coordorigin="1824,633" coordsize="2834,2849">
-              <v:shape id="Puzzle3" o:spid="_x0000_s1248" style="position:absolute;left:3204;top:633;width:1114;height:1514" coordsize="21600,21600" o:spt="100" adj="-11796480,,5400" path="m6625,20892r480,131l7513,21088r409,27l8242,21115r302,-53l8810,20997r213,-105l9148,20761r142,-145l9361,20459r35,-170l9396,20092r-71,-183l9219,19738r-125,-183l8917,19384r-267,-222l8437,18900r-160,-276l8135,18349r-107,-301l7993,17746r,-275l8028,17169r107,-249l8277,16671r89,-131l8473,16409r142,-92l8739,16213r142,-79l9059,16055r195,-65l9432,15911r231,-26l9876,15833r266,-27l10391,15806r337,l10995,15806r284,27l11546,15885r230,52l12025,15990r196,65l12434,16134r177,79l12771,16317r142,92l13038,16514r213,223l13428,16986r89,262l13588,17523r,276l13517,18074r-89,249l13286,18572r-177,236l12878,19031r-444,380l12132,19738r-107,118l11919,20014r-36,118l11883,20263r,131l11954,20485r107,105l12185,20695r142,92l12540,20892r231,105l13073,21088r355,105l13873,21298r444,92l14778,21468r516,79l15809,21600r550,52l16875,21678r532,l17958,21678r515,-26l18953,21573r444,-78l19841,21390r373,-118l20551,21088r-71,-301l20409,20485r-53,-327l20356,19804r-35,-721l20356,18349r53,-708l20480,17012r71,-524l20551,16055r,-144l20445,15754r-89,-144l20178,15452r-177,-118l19770,15230r-249,-105l19290,15059r-266,-52l18740,14954r-231,l18225,14954r-231,53l17763,15085r-213,92l17372,15308r-196,118l16928,15557r-267,79l16359,15688r-337,27l15667,15688r-373,-26l14956,15583r-337,-104l14281,15334r-320,-157l13695,14981r-107,-131l13482,14732r-89,-132l13322,14456r-71,-157l13215,14155r-35,-184l13180,13801r,-210l13215,13395r36,-197l13322,13015r71,-145l13482,12713r106,-144l13730,12438r267,-223l14334,12005r356,-144l15063,11756r373,-78l15809,11638r373,l16555,11678r355,52l17248,11835r266,131l17763,12110r124,105l18065,12307r195,105l18438,12464r231,79l18882,12569r231,26l19361,12608r231,l19841,12595r231,-52l20321,12490r230,-52l20800,12333r196,-92l21244,12110r54,-78l21404,11966r71,-105l21511,11730r106,-249l21653,11180r,-354l21653,10472r-71,-380l21511,9725r-213,-813l21067,8191r-267,-655l20551,7025r-550,78l19432,7156r-586,52l18225,7208r-569,l17070,7182r-586,-26l15986,7103r-994,-104l14210,6907r-515,-79l13517,6802r-444,-157l12700,6474r-337,-170l12132,6094r-213,-223l11776,5649r-88,-236l11617,5190r,-249l11652,4718r71,-236l11812,4285r107,-196l12096,3905r196,-170l12505,3604r195,-144l12878,3250r160,-223l13180,2752r106,-275l13322,2175r35,-301l13286,1572r-106,-301l13038,983r-89,-118l12807,733,12665,616,12505,511,12327,406r-195,-92l11883,235r-231,-52l11368,104,11101,78,10800,52r-356,l10142,52,9840,78r-266,26l9325,157r-231,52l8846,262r-196,78l8437,432r-160,79l8100,616r-143,91l7833,838r-213,223l7442,1336r-89,263l7318,1900r,275l7353,2450r89,276l7620,2975r213,223l8064,3433r231,197l8508,3853r178,236l8775,4312r71,249l8846,4810r-36,249l8721,5295r-142,249l8366,5766r-231,210l7833,6199r-355,170l7069,6527r-479,144l6092,6802r-408,l5133,6802r-586,l3872,6802r-728,l2362,6802r-817,l692,6802,586,7234,461,7837,355,8493,248,9187,142,9869r-36,629l106,10983r,328l213,11481r106,170l497,11783r195,131l941,12032r266,78l1509,12189r285,52l2131,12267r302,14l2735,12267r320,-26l3357,12189r266,-105l3872,11979r231,-118l4316,11704r266,-92l4849,11533r320,-26l5506,11481r302,26l6146,11560r355,91l6803,11783r302,157l7353,12110r231,223l7798,12595r124,275l8028,13198r36,328l8028,13775r-106,223l7798,14220r-214,184l7353,14574r-248,158l6803,14850r-302,104l6146,15033r-338,52l5506,15085r-337,-26l4849,15007r-267,-105l4316,14784r-213,-184l3907,14430r-248,-131l3428,14194r-249,-65l2913,14102r-267,l2362,14129r-266,39l1811,14273r-266,105l1314,14496r-249,157l870,14797r-213,184l497,15177r-107,236l284,15636r-36,275l284,16239r35,327l497,17340r195,812l799,18559r106,419l959,19384r35,407l994,20132r-35,353l941,20669r-71,144l799,20970r-107,118l1474,20997r817,-131l3108,20787r799,-66l4653,20695r711,l5701,20721r356,40l6323,20813r302,79xe" fillcolor="#ffbe7d" strokecolor="red" strokeweight="2.25pt">
+              <v:shape id="Puzzle3" o:spid="_x0000_s1248" style="position:absolute;left:3204;top:633;width:1114;height:1514" coordsize="21600,21600" adj="-11796480,,5400" path="" fillcolor="#ffbe7d" strokecolor="red" strokeweight="2.25pt">
                 <v:stroke joinstyle="miter"/>
-                <v:formulas/>
                 <v:path o:connecttype="custom" o:connectlocs="10391,15806;20551,21088;13180,13801;20551,7025;10500,52;692,6802;8064,13526;692,21088" textboxrect="2273,7719,19149,20237"/>
                 <o:lock v:ext="edit" verticies="t"/>
               </v:shape>
-              <v:shape id="Puzzle2" o:spid="_x0000_s1249" style="position:absolute;left:2880;top:1736;width:1778;height:1379" coordsize="21600,21600" o:spt="100" adj="-11796480,,5400" path="m4247,12354r-113,114l4010,12581r-113,56l3773,12694r-136,l3524,12694r-124,-29l3287,12609r-260,-113l2790,12340r-260,-198l2293,11987r-260,-170l1773,11676r-135,-14l1513,11634r-135,l1253,11634r-135,28l971,11732r-136,85l711,11959r-158,127l429,12284r-158,240l146,12793r-67,169l33,13146r-22,240l11,13641r22,240l101,14150r91,254l293,14645r158,212l621,15054r113,71l835,15210r113,57l1084,15323r124,28l1355,15380r158,l1683,15380r181,-29l2033,15323r192,-85l2428,15153r317,-127l3005,14913r259,-85l3513,14800r102,28l3728,14857r79,56l3920,14998r90,99l4089,15238r90,170l4247,15620r79,240l4394,16129r45,311l4507,16737r45,353l4575,17443r11,382l4586,18193r,381l4586,18984r-34,382l4507,19748r-45,381l4371,20483r-79,353l4202,21161r542,l5264,21161r520,l6235,21161r441,l7060,21161r350,l7670,21161r350,-141l8303,20893r260,-198l8800,20511r169,-226l9150,20045r102,-241l9342,19550r68,-269l9433,19013r,-269l9387,18504r-67,-283l9207,17981r-102,-241l8924,17514r-147,-240l8642,17034r-79,-269l8472,16468r-22,-311l8450,15860r22,-297l8540,15267r102,-269l8777,14729r91,-113l8969,14475r91,-99l9184,14291r113,-85l9433,14121r146,-70l9726,13994r158,-56l10054,13909r203,-28l10449,13881r215,l10856,13909r181,57l11206,14023r147,70l11511,14178r124,85l11748,14376r113,99l11941,14616r90,142l12099,14885r101,325l12268,15507r23,325l12291,16157r-45,325l12178,16807r-79,283l12008,17330r-124,212l11748,17712r-135,127l11489,18037r-91,184l11319,18447r-68,212l11206,18900r-22,254l11184,19423r45,240l11297,19903r79,255l11511,20398r170,212l11884,20808r237,184l12404,21161r124,29l12856,21274r474,99l13963,21486r350,57l14652,21571r373,29l15409,21600r373,l16177,21571r339,-85l16889,21402r-68,-212l16776,20935r-34,-268l16719,20370r-22,-651l16697,19013r22,-707l16753,17599r68,-650l16889,16383r45,-254l17002,15945r79,-155l17194,15648r124,-85l17453,15507r147,-57l17758,15450r147,29l18064,15535r169,85l18380,15733r181,99l18707,15973r159,156l18990,16327r135,155l19295,16624r169,113l19668,16807r192,29l20052,16864r214,-28l20470,16793r192,-85l20854,16567r181,-155l21182,16214r158,-212l21441,15733r91,-297l21600,15083r,-198l21600,14729r,-198l21577,14376r-45,-170l21487,14051r-68,-142l21351,13768r-147,-268l21035,13287r-226,-197l20594,12962r-237,-141l20120,12764r-238,-56l19645,12736r-215,57l19227,12906r-79,56l19058,13047r-68,99l18911,13259r-136,212l18628,13641r-158,99l18301,13825r-158,28l17973,13881r-169,-28l17646,13796r-147,-70l17341,13641r-125,-113l17103,13386r-79,-127l16934,13118r-45,-127l16889,12849r,-466l16889,11662r,-961l16889,9640r,-1074l16889,7478r,-976l16889,5739r-215,155l16414,6036r-260,141l15849,6248r-305,56l15217,6332r-351,29l14550,6361r-350,-29l13850,6276r-328,-57l13206,6149r-305,-85l12618,5951r-260,-113l12121,5739r-180,-113l11794,5513r-136,-99l11556,5301r-90,-114l11398,5089r-22,-142l11353,4834r,-127l11376,4565r67,-155l11511,4240r192,-353l11986,3505r158,-240l12246,3025r90,-269l12404,2445r34,-269l12438,1880r-34,-297l12336,1314r-90,-268l12099,791r-91,-99l11918,579,11816,466r-113,-85l11579,310r-136,-84l11297,169r-159,-56l10969,56,10800,28r-181,l10404,28r-147,l10076,56,9952,84r-158,57l9692,226r-135,56l9455,381r-90,85l9274,579r-90,113l9128,791r-68,141l8969,1201r-56,297l8890,1795r,325l8913,2445r56,311l9060,3081r113,297l9297,3647r169,240l9579,4085r91,184l9726,4467r45,183l9771,4834r-22,198l9715,5216r-90,169l9534,5513r-124,113l9229,5710r-169,57l8845,5767r-260,-28l8325,5654,8020,5513r-180,-71l7648,5385r-215,-56l7241,5301r-486,l6281,5329r-497,56l5264,5498r-520,99l4247,5739r-45,155l4202,6191r,354l4225,6954r90,976l4394,9018r45,552l4462,10107r22,523l4507,11082r-23,438l4439,11874r-45,155l4349,12171r-34,113l4247,12354xe" fillcolor="#ffc" strokecolor="red" strokeweight="2.25pt">
+              <v:shape id="Puzzle2" o:spid="_x0000_s1249" style="position:absolute;left:2880;top:1736;width:1778;height:1379" coordsize="21600,21600" adj="-11796480,,5400" path="" fillcolor="#ffc" strokecolor="red" strokeweight="2.25pt">
                 <v:stroke joinstyle="miter"/>
-                <v:formulas/>
                 <v:path o:connecttype="custom" o:connectlocs="11,13386;4202,21161;10400,13909;16821,21190;21600,15083;16889,5739;10800,28;4202,5894" textboxrect="5388,6742,16177,20441"/>
                 <o:lock v:ext="edit" verticies="t"/>
               </v:shape>
-              <v:shape id="Puzzle4" o:spid="_x0000_s1250" style="position:absolute;left:2192;top:1719;width:1072;height:1763" coordsize="21600,21600" o:spt="100" adj="-11796480,,5400" path="m3813,10590r114,-77l4078,10425r132,-66l4361,10315r321,-78l5041,10193r415,-22l5853,10193r396,67l6646,10337r358,132l7363,10612r302,176l7911,10998r113,99l8137,11207r57,133l8269,11461r38,132l8307,11714r,154l8307,12012r-113,253l8062,12519r-189,187l7627,12904r-264,144l7080,13180r-321,77l6419,13345r-321,44l5739,13389r-321,l5079,13345r-321,-44l4474,13213r-302,-99l3965,12982r-227,-144l3493,12706r-265,-99l2945,12519r-245,-88l2397,12375r-245,-44l1888,12309r-246,l1397,12331r-227,66l962,12453r-188,110l623,12684r-95,154l453,13026r-114,451l226,13984r-75,551l113,15075r,551l151,16133r37,243l264,16585r75,188l453,16938r642,-55l1963,16795r982,-44l3965,16706r1057,-22l5947,16684r812,22l7363,16751r585,88l8458,16916r435,110l9289,17158r283,122l9799,17412r170,143l10120,17687r38,144l10195,17974r-37,154l10082,18271r-113,155l9837,18569r-189,132l9440,18822r-227,177l9044,19186r-151,209l8817,19627r-38,231l8779,20112r76,242l8968,20586r170,231l9365,21026r245,166l9950,21368r170,77l10346,21511r170,44l10743,21600r245,44l11215,21666r283,l11762,21666r491,-22l12763,21577r434,-110l13556,21346r340,-154l14179,21026r265,-187l14576,20641r151,-210l14765,20200r37,-209l14727,19759r-114,-209l14444,19307r-227,-209l13934,18911r-265,-166l13462,18547r-151,-210l13197,18150r-75,-209l13122,17720r,-187l13197,17346r76,-188l13386,16982r151,-143l13707,16706r189,-99l14104,16519r226,-66l14538,16431r359,22l15406,16497r699,44l16898,16607r906,44l18786,16684r1058,44l20920,16751r189,-254l21241,16222r151,-276l21467,15648r76,-297l21618,15042r,-297l21618,14447r,-297l21581,13852r-76,-275l21430,13301r-76,-253l21241,12816r-95,-209l21033,12431r-113,-166l20769,12144r-132,-110l20486,11946r-189,-55l20165,11846r-189,-22l19806,11802r-416,22l18956,11891r-453,77l17993,12078r-340,66l17332,12199r-283,22l16747,12243r-283,l16218,12243r-226,-22l15746,12199r-226,-44l15350,12122r-189,-66l14972,11990r-283,-144l14444,11670r-189,-187l14104,11295r-76,-209l13972,10888r,-188l14009,10513r57,-154l14179,10215r227,-209l14651,9830r227,-144l15123,9554r227,-77l15558,9411r245,-66l16030,9323r226,-22l16464,9323r226,22l16898,9367r434,110l17767,9598r396,133l18597,9874r397,132l19428,10083r189,44l19844,10149r169,l20240,10127r170,-22l20637,10061r207,-77l21033,9896r113,-66l21203,9753r76,-111l21354,9521r76,-275l21430,8904r,-364l21392,8144r-38,-430l21279,7295r-133,-849l20995,5686r-37,-320l20958,5091r,-231l21033,4716r-396,144l20127,4992r-510,77l19032,5157r-567,44l17842,5245r-623,22l16615,5267r-623,-22l15369,5201r-529,-44l14293,5091r-510,-77l13386,4926r-359,-111l12725,4716r-245,-110l12291,4496r-94,-99l12083,4286r-37,-99l12008,4077r38,-110l12121,3868r76,-133l12291,3614r151,-132l12631,3361r434,-276l13537,2766r246,-188l13934,2380r94,-209l14104,1961r,-231l14066,1498r-94,-231l13820,1057,13594,837,13386,628,13103,462,12763,308,12404,187,12008,77,11574,33,11102,11r-435,l10233,77,9837,187r-397,99l9062,462,8741,628,8458,815r-226,220l8062,1245r-151,231l7835,1708r-38,253l7835,2193r113,209l8062,2534r113,110l8269,2744r151,88l8704,3019r264,187l9138,3405r189,165l9440,3735r76,155l9534,4033r,132l9516,4286r-76,111l9327,4496r-151,66l9006,4628r-227,66l8534,4716r-302,l7118,4738r-1171,33l4795,4815r-1114,45l2662,4882r-907,l1359,4860,981,4837,698,4771,453,4716r,606l453,6083r,826l453,7780r,826l453,9345r,573l453,10282r37,99l547,10491r113,99l811,10700r170,111l1208,10888r245,66l1718,11020r245,44l2265,11086r283,-22l2794,11042r302,-66l3341,10888r265,-122l3813,10590xe" fillcolor="#d8ebb3" strokecolor="red" strokeweight="2.25pt">
+              <v:shape id="Puzzle4" o:spid="_x0000_s1250" style="position:absolute;left:2192;top:1719;width:1072;height:1763" coordsize="21600,21600" adj="-11796480,,5400" path="" fillcolor="#d8ebb3" strokecolor="red" strokeweight="2.25pt">
                 <v:stroke joinstyle="miter"/>
-                <v:formulas/>
                 <v:path o:connecttype="custom" o:connectlocs="8307,11593;453,16938;11500,21600;20920,16751;13972,10888;21033,4716;11102,11;453,4716" textboxrect="2076,5664,20203,15980"/>
                 <o:lock v:ext="edit" verticies="t"/>
               </v:shape>
-              <v:shape id="Puzzle1" o:spid="_x0000_s1251" style="position:absolute;left:1824;top:1091;width:1800;height:1051" coordsize="21600,21600" o:spt="100" adj="-11796480,,5400" path="m9360,20836r168,l9686,20762r124,-75l9922,20575r90,-149l10068,20296r45,-186l10136,19905r,-223l10113,19440r-45,-298l10012,18900r-112,-280l9787,18285r-146,-317l9472,17652r-90,-186l9315,17298r-57,-186l9191,16926r-68,-391l9101,16144r,-391l9168,15362r68,-391l9360,14580r135,-336l9663,13891r192,-280l10068,13351r225,-205l10552,12997r259,-112l11069,12866r282,19l11610,12997r236,186l12060,13388r191,260l12419,13928r136,316l12690,14617r78,391l12836,15399r22,354l12858,16144r-45,391l12746,16888r-79,336l12510,17503r-282,540l11970,18546r-102,205l11778,18974r-67,205l11666,19365r-34,205l11632,19756r,186l11643,20110r68,186l11801,20464r90,186l12037,20836r169,168l12419,21190r248,130l12960,21432r326,112l13612,21655r371,38l14343,21730r372,l15075,21730r371,-75l15794,21581r338,-149l16458,21302r282,-224l16976,20836r67,-186l17088,20426r45,-204l17156,19980r11,-503l17167,18974r-11,-577l17111,17820r-45,-559l16998,16646r-146,-1135l16740,14393r-23,-465l16695,13462r22,-391l16785,12755r67,-336l16953,12140r135,-242l17212,11675r158,-205l17516,11284r180,-149l17865,11042r168,-112l18213,10893r169,l18551,10967r157,75l18855,11172r157,186l19136,11600r135,261l19440,12028r168,149l19822,12289r203,l20238,12289r214,-74l20643,12103r203,-130l21037,11786r169,-223l21363,11321r102,-242l21577,10744r45,-317l21645,10111r-23,-503l21577,9142r-112,-391l21363,8397r-157,-335l21037,7820r-191,-223l20643,7429r-191,-112l20238,7206r-213,-38l19822,7206r-214,37l19440,7355r-169,149l19136,7708r-124,187l18832,8025r-169,149l18472,8248r-202,38l18078,8323r-191,l17696,8248r-203,-74l17302,8062r-169,-93l16976,7783r-124,-186l16740,7429r-68,-261l16638,6926r-22,-428l16616,5772r34,-857l16695,3928r67,-968l16830,1992r78,-819l16976,521r-23,l16931,521r-664,-37l15637,428r-574,-75l14523,279,14040,167,13635,93,13331,18r-214,l12982,18r-124,112l12723,279r-101,167l12510,670r-91,242l12363,1210r-45,316l12273,1843r-22,372l12273,2532r45,354l12386,3240r78,316l12577,3891r169,280l12926,4487r124,373l13162,5251r56,353l13263,5995r-22,391l13218,6740r-79,354l13050,7429r-147,317l12723,8025r-191,261l12318,8491r-258,186l11756,8788r-304,38l11283,8826r-157,l11002,8788r-157,-74l10721,8640r-113,-75l10485,8453r-113,-130l10181,8062r-146,-316l9900,7392,9787,7001r-56,-391l9686,6219r-23,-447l9686,5381r67,-391l9832,4636r113,-316l10068,4022r135,-205l10316,3593r79,-242l10462,3109r45,-261l10530,2606r-23,-260l10462,2141r-67,-261l10293,1638r-135,-223l9967,1210,9753,986,9495,819,9191,670,8842,521,8471,446,7998,428r-585,l6817,446r-630,75l5602,633,5107,744,4725,856r123,708l5028,2495r147,1061l5298,4673r45,540l5388,5753r23,522l5411,6740r-45,428l5321,7541r-34,167l5242,7857r-45,112l5130,8062r-124,186l4848,8397r-123,131l4567,8640r-146,74l4263,8751r-168,37l3948,8788r-157,-37l3667,8714r-157,-37l3386,8602,3251,8491,3127,8360,3015,8248r-90,-186l2778,7857,2610,7671,2407,7541r-236,-75l1957,7429r-259,l1462,7466r-236,93l989,7708,776,7932,551,8211,382,8528r-67,186l236,8919r-45,223l123,9347,78,9608,56,9887r-23,298l33,10464r,242l56,10967r22,205l123,11395r45,205l236,11786r56,187l382,12140r158,279l731,12680r213,186l1158,12997r237,111l1608,13183r248,l2070,13146r191,-75l2430,12960r157,-168l2688,12606r113,-187l2925,12289r157,-112l3228,12103r180,l3577,12103r146,74l3903,12252r169,112l4230,12494r123,149l4488,12829r79,205l4657,13257r45,205l4725,13686r-23,596l4657,15045r-45,931l4590,16926r-23,1042l4567,19011r23,503l4612,19980r45,446l4725,20836r123,93l5040,21004r225,74l5478,21115r563,l6637,21078r675,-74l7998,20929r698,-74l9360,20836xe" fillcolor="#ccf" strokecolor="red" strokeweight="2.25pt">
+              <v:shape id="Puzzle1" o:spid="_x0000_s1251" style="position:absolute;left:1824;top:1091;width:1800;height:1051" coordsize="21600,21600" adj="-11796480,,5400" path="" fillcolor="#ccf" strokecolor="red" strokeweight="2.25pt">
                 <v:stroke joinstyle="miter"/>
-                <v:formulas/>
                 <v:path o:connecttype="custom" o:connectlocs="16740,21078;16976,521;4725,856;5040,21004;10811,12885;10845,8714;21600,10000;56,10000" textboxrect="6086,2569,16132,19552"/>
                 <o:lock v:ext="edit" verticies="t"/>
               </v:shape>
@@ -10154,14 +10297,27 @@
                     <w:r>
                       <w:t xml:space="preserve">Figure </w:t>
                     </w:r>
-                    <w:fldSimple w:instr=" SEQ Figure \* ARABIC ">
-                      <w:r>
-                        <w:rPr>
-                          <w:noProof/>
-                        </w:rPr>
-                        <w:t>3</w:t>
-                      </w:r>
-                    </w:fldSimple>
+                    <w:r>
+                      <w:fldChar w:fldCharType="begin"/>
+                    </w:r>
+                    <w:r>
+                      <w:instrText xml:space="preserve"> SEQ Figure \* ARABIC </w:instrText>
+                    </w:r>
+                    <w:r>
+                      <w:fldChar w:fldCharType="separate"/>
+                    </w:r>
+                    <w:r>
+                      <w:rPr>
+                        <w:noProof/>
+                      </w:rPr>
+                      <w:t>3</w:t>
+                    </w:r>
+                    <w:r>
+                      <w:rPr>
+                        <w:noProof/>
+                      </w:rPr>
+                      <w:fldChar w:fldCharType="end"/>
+                    </w:r>
                     <w:r>
                       <w:t>.</w:t>
                     </w:r>
@@ -10182,6 +10338,7 @@
                 </w:txbxContent>
               </v:textbox>
             </v:shape>
+            <w10:wrap type="none"/>
             <w10:anchorlock/>
           </v:group>
         </w:pict>
@@ -10266,14 +10423,14 @@
       <w:pPr>
         <w:pStyle w:val="Heading2"/>
       </w:pPr>
-      <w:bookmarkStart w:id="31" w:name="_Toc294256719"/>
-      <w:bookmarkStart w:id="32" w:name="_Toc402446649"/>
+      <w:bookmarkStart w:id="30" w:name="_Toc294256719"/>
+      <w:bookmarkStart w:id="31" w:name="_Toc402446649"/>
       <w:r>
         <w:lastRenderedPageBreak/>
         <w:t>The Realization Cache</w:t>
       </w:r>
+      <w:bookmarkEnd w:id="30"/>
       <w:bookmarkEnd w:id="31"/>
-      <w:bookmarkEnd w:id="32"/>
     </w:p>
     <w:p>
       <w:r>
@@ -10515,8 +10672,8 @@
         <w:jc w:val="center"/>
       </w:pPr>
       <w:r>
-        <w:pict>
-          <v:group id="_x0000_s1255" editas="canvas" style="width:398.35pt;height:344.6pt;mso-position-horizontal-relative:char;mso-position-vertical-relative:line" coordorigin="2094,4253" coordsize="7967,6892">
+        <w:pict w14:anchorId="687EE101">
+          <v:group id="_x0000_s1255" style="width:398.35pt;height:344.6pt;mso-position-horizontal-relative:char;mso-position-vertical-relative:line" coordorigin="2094,4253" coordsize="7967,6892">
             <o:lock v:ext="edit" aspectratio="t"/>
             <v:shape id="_x0000_s1256" type="#_x0000_t75" style="position:absolute;left:2094;top:4253;width:7967;height:6892" o:preferrelative="f">
               <v:fill o:detectmouseclick="t"/>
@@ -11154,19 +11311,32 @@
                       <w:spacing w:line="240" w:lineRule="auto"/>
                       <w:jc w:val="left"/>
                     </w:pPr>
-                    <w:bookmarkStart w:id="33" w:name="_Ref249351011"/>
+                    <w:bookmarkStart w:id="32" w:name="_Ref249351011"/>
                     <w:r>
                       <w:t xml:space="preserve">Figure </w:t>
                     </w:r>
-                    <w:fldSimple w:instr=" SEQ Figure \* ARABIC ">
-                      <w:r>
-                        <w:rPr>
-                          <w:noProof/>
-                        </w:rPr>
-                        <w:t>4</w:t>
-                      </w:r>
-                    </w:fldSimple>
-                    <w:bookmarkEnd w:id="33"/>
+                    <w:r>
+                      <w:fldChar w:fldCharType="begin"/>
+                    </w:r>
+                    <w:r>
+                      <w:instrText xml:space="preserve"> SEQ Figure \* ARABIC </w:instrText>
+                    </w:r>
+                    <w:r>
+                      <w:fldChar w:fldCharType="separate"/>
+                    </w:r>
+                    <w:r>
+                      <w:rPr>
+                        <w:noProof/>
+                      </w:rPr>
+                      <w:t>4</w:t>
+                    </w:r>
+                    <w:r>
+                      <w:rPr>
+                        <w:noProof/>
+                      </w:rPr>
+                      <w:fldChar w:fldCharType="end"/>
+                    </w:r>
+                    <w:bookmarkEnd w:id="32"/>
                     <w:r>
                       <w:t xml:space="preserve">. </w:t>
                     </w:r>
@@ -11307,6 +11477,7 @@
                 </w:txbxContent>
               </v:textbox>
             </v:rect>
+            <w10:wrap type="none"/>
             <w10:anchorlock/>
           </v:group>
         </w:pict>
@@ -11592,13 +11763,13 @@
       <w:pPr>
         <w:pStyle w:val="Heading2"/>
       </w:pPr>
-      <w:bookmarkStart w:id="34" w:name="_Toc294256720"/>
-      <w:bookmarkStart w:id="35" w:name="_Toc402446650"/>
+      <w:bookmarkStart w:id="33" w:name="_Toc294256720"/>
+      <w:bookmarkStart w:id="34" w:name="_Toc402446650"/>
       <w:r>
         <w:t>Events</w:t>
       </w:r>
+      <w:bookmarkEnd w:id="33"/>
       <w:bookmarkEnd w:id="34"/>
-      <w:bookmarkEnd w:id="35"/>
     </w:p>
     <w:p>
       <w:r>
@@ -11994,13 +12165,13 @@
       <w:pPr>
         <w:pStyle w:val="Heading2"/>
       </w:pPr>
-      <w:bookmarkStart w:id="36" w:name="_Toc294256721"/>
-      <w:bookmarkStart w:id="37" w:name="_Toc402446651"/>
+      <w:bookmarkStart w:id="35" w:name="_Toc294256721"/>
+      <w:bookmarkStart w:id="36" w:name="_Toc402446651"/>
       <w:r>
         <w:t>The Simbody library stack</w:t>
       </w:r>
+      <w:bookmarkEnd w:id="35"/>
       <w:bookmarkEnd w:id="36"/>
-      <w:bookmarkEnd w:id="37"/>
     </w:p>
     <w:p>
       <w:r>
@@ -12321,9 +12492,11 @@
       <w:pPr>
         <w:pStyle w:val="Heading1"/>
       </w:pPr>
-      <w:bookmarkStart w:id="38" w:name="_Ref294174923"/>
-      <w:bookmarkStart w:id="39" w:name="_Toc294256722"/>
-      <w:bookmarkStart w:id="40" w:name="_Toc402446652"/>
+      <w:bookmarkStart w:id="37" w:name="_Ref294174923"/>
+      <w:bookmarkStart w:id="38" w:name="_Toc294256722"/>
+      <w:bookmarkStart w:id="39" w:name="_Toc402446652"/>
+      <w:bookmarkStart w:id="40" w:name="_GoBack"/>
+      <w:bookmarkEnd w:id="40"/>
       <w:r>
         <w:lastRenderedPageBreak/>
         <w:t>Installing</w:t>
@@ -12335,9 +12508,9 @@
       <w:r>
         <w:t>body and Molmodel</w:t>
       </w:r>
+      <w:bookmarkEnd w:id="37"/>
       <w:bookmarkEnd w:id="38"/>
       <w:bookmarkEnd w:id="39"/>
-      <w:bookmarkEnd w:id="40"/>
     </w:p>
     <w:p>
       <w:r>
@@ -13849,7 +14022,11 @@
         <w:t xml:space="preserve">. </w:t>
       </w:r>
       <w:r>
-        <w:t xml:space="preserve">At runtime the shared library directory (lib for Mac and Linux, bin for Windows) must be on the appropriate “path” environment variable. </w:t>
+        <w:t xml:space="preserve">At runtime the shared library directory (lib for Mac and Linux, bin for </w:t>
+      </w:r>
+      <w:r>
+        <w:lastRenderedPageBreak/>
+        <w:t xml:space="preserve">Windows) must be on the appropriate “path” environment variable. </w:t>
       </w:r>
       <w:r>
         <w:t>Exactly how you do this will depend on the compiler and operating system you are using.</w:t>
@@ -13857,7 +14034,6 @@
     </w:p>
     <w:p>
       <w:r>
-        <w:lastRenderedPageBreak/>
         <w:t>If everything is working correctly, you should see a window that looks something like this, showing an animation of the pendulum swinging:</w:t>
       </w:r>
     </w:p>
@@ -13870,7 +14046,7 @@
           <w:noProof/>
         </w:rPr>
         <w:drawing>
-          <wp:inline distT="0" distB="0" distL="0" distR="0">
+          <wp:inline distT="0" distB="0" distL="0" distR="0" wp14:anchorId="668AD5B4" wp14:editId="77353B45">
             <wp:extent cx="4019550" cy="4448175"/>
             <wp:effectExtent l="38100" t="19050" r="57150" b="47625"/>
             <wp:docPr id="14" name="Picture 14" descr="pendulum"/>
@@ -14411,6 +14587,7 @@
           <w:sz w:val="18"/>
           <w:szCs w:val="22"/>
         </w:rPr>
+        <w:lastRenderedPageBreak/>
         <w:t xml:space="preserve">Body::Rigid </w:t>
       </w:r>
       <w:r>
@@ -14434,7 +14611,6 @@
     </w:p>
     <w:p>
       <w:r>
-        <w:lastRenderedPageBreak/>
         <w:t>We specify that it has a mass of  1 kg (the first argument),  the center of mass is at the body’s origin (the second argument), and a moment of inertia of 1 kg·m</w:t>
       </w:r>
       <w:r>
@@ -14777,6 +14953,7 @@
     </w:p>
     <w:p>
       <w:r>
+        <w:lastRenderedPageBreak/>
         <w:t>Now let’s look at the second and fourth arguments, which are both Transform objects</w:t>
       </w:r>
       <w:r>
@@ -14792,11 +14969,7 @@
         <w:t xml:space="preserve"> the location and orientation of a coordinate frame </w:t>
       </w:r>
       <w:r>
-        <w:t xml:space="preserve">fixed on each of the </w:t>
-      </w:r>
-      <w:r>
-        <w:lastRenderedPageBreak/>
-        <w:t>bodies</w:t>
+        <w:t>fixed on each of the bodies</w:t>
       </w:r>
       <w:r>
         <w:t>. The</w:t>
@@ -14926,15 +15099,15 @@
     </w:p>
     <w:p>
       <w:r>
-        <w:pict>
-          <v:group id="_x0000_s1326" editas="canvas" style="width:465pt;height:262.15pt;mso-position-horizontal-relative:char;mso-position-vertical-relative:line" coordorigin="1440,7340" coordsize="9300,5243">
+        <w:pict w14:anchorId="5309FFEB">
+          <v:group id="_x0000_s1326" style="width:465pt;height:262.15pt;mso-position-horizontal-relative:char;mso-position-vertical-relative:line" coordorigin="1440,7340" coordsize="9300,5243">
             <o:lock v:ext="edit" aspectratio="t"/>
             <v:shape id="_x0000_s1327" type="#_x0000_t75" style="position:absolute;left:1440;top:7340;width:9300;height:5243" o:preferrelative="f">
               <v:fill o:detectmouseclick="t"/>
               <v:path o:extrusionok="t" o:connecttype="none"/>
               <o:lock v:ext="edit" text="t"/>
             </v:shape>
-            <v:shape id="_x0000_s1328" style="position:absolute;left:6205;top:7828;width:3584;height:2658" coordsize="4500,3214" path="m24,1608c,1324,48,1112,167,899,286,686,452,473,738,331,1024,189,1571,95,1881,47,2190,,2262,,2595,47v334,48,976,119,1286,284c4190,497,4405,709,4452,1041v48,331,-166,969,-285,1277c4048,2625,3905,2743,3738,2885v-167,142,-388,239,-571,284c2984,3214,2877,3208,2639,3156v-238,-52,-512,-208,-900,-300c1351,2764,596,2809,310,2601,24,2393,48,1892,24,1608xe" strokeweight="3pt">
+            <v:shape id="_x0000_s1328" style="position:absolute;left:6205;top:7828;width:3584;height:2658" coordsize="4500,3214" path="m24,1608c0,1324,48,1112,167,899,286,686,452,473,738,331,1024,189,1571,95,1881,47,2190,,2262,,2595,47,2929,95,3571,166,3881,331,4190,497,4405,709,4452,1041,4500,1372,4286,2010,4167,2318,4048,2625,3905,2743,3738,2885,3571,3027,3350,3124,3167,3169,2984,3214,2877,3208,2639,3156,2401,3104,2127,2948,1739,2856,1351,2764,596,2809,310,2601,24,2393,48,1892,24,1608xe" strokeweight="3pt">
               <v:path arrowok="t"/>
             </v:shape>
             <v:group id="_x0000_s1329" style="position:absolute;left:7989;top:8686;width:1007;height:999" coordorigin="2167,2961" coordsize="1007,999">
@@ -14965,7 +15138,7 @@
                 <o:lock v:ext="edit" aspectratio="t"/>
               </v:oval>
             </v:group>
-            <v:shape id="_x0000_s1339" style="position:absolute;left:2091;top:8921;width:2838;height:3553" coordsize="3188,4141" path="m93,1696c169,1306,296,432,602,216,908,,1529,177,1927,401v399,224,875,816,1068,1160c3188,1905,3170,2175,3083,2466v-87,291,-433,647,-610,840c2296,3499,2188,3544,2023,3626v-165,82,-322,107,-540,170c1265,3859,943,4141,713,4006,483,3871,206,3371,103,2986,,2601,95,1965,93,1696xe" fillcolor="#d8d8d8" strokeweight="3pt">
+            <v:shape id="_x0000_s1339" style="position:absolute;left:2091;top:8921;width:2838;height:3553" coordsize="3188,4141" path="m93,1696c169,1306,296,432,602,216,908,,1529,177,1927,401,2326,625,2802,1217,2995,1561,3188,1905,3170,2175,3083,2466,2996,2757,2650,3113,2473,3306,2296,3499,2188,3544,2023,3626,1858,3708,1701,3733,1483,3796,1265,3859,943,4141,713,4006,483,3871,206,3371,103,2986,,2601,95,1965,93,1696xe" fillcolor="#d8d8d8" strokeweight="3pt">
               <v:path arrowok="t"/>
             </v:shape>
             <v:group id="_x0000_s1340" style="position:absolute;left:2949;top:10486;width:1007;height:999;rotation:-1064162fd" coordorigin="2167,2961" coordsize="1007,999">
@@ -15326,14 +15499,27 @@
                     <w:r>
                       <w:t xml:space="preserve">Figure </w:t>
                     </w:r>
-                    <w:fldSimple w:instr=" SEQ Figure \* ARABIC ">
-                      <w:r>
-                        <w:rPr>
-                          <w:noProof/>
-                        </w:rPr>
-                        <w:t>5</w:t>
-                      </w:r>
-                    </w:fldSimple>
+                    <w:r>
+                      <w:fldChar w:fldCharType="begin"/>
+                    </w:r>
+                    <w:r>
+                      <w:instrText xml:space="preserve"> SEQ Figure \* ARABIC </w:instrText>
+                    </w:r>
+                    <w:r>
+                      <w:fldChar w:fldCharType="separate"/>
+                    </w:r>
+                    <w:r>
+                      <w:rPr>
+                        <w:noProof/>
+                      </w:rPr>
+                      <w:t>5</w:t>
+                    </w:r>
+                    <w:r>
+                      <w:rPr>
+                        <w:noProof/>
+                      </w:rPr>
+                      <w:fldChar w:fldCharType="end"/>
+                    </w:r>
                     <w:bookmarkEnd w:id="47"/>
                     <w:r>
                       <w:t>.</w:t>
@@ -15434,6 +15620,7 @@
             <v:line id="_x0000_s1364" style="position:absolute;flip:x y" from="6823,8371" to="8304,9283" strokecolor="#7f7f7f">
               <v:stroke endarrow="block"/>
             </v:line>
+            <w10:wrap type="none"/>
             <w10:anchorlock/>
           </v:group>
         </w:pict>
@@ -15522,7 +15709,11 @@
         <w:t>ied</w:t>
       </w:r>
       <w:r>
-        <w:t xml:space="preserve"> a vector of length 1 pointing in the</w:t>
+        <w:t xml:space="preserve"> a vector of length </w:t>
+      </w:r>
+      <w:r>
+        <w:lastRenderedPageBreak/>
+        <w:t>1 pointing in the</w:t>
       </w:r>
       <w:r>
         <w:t xml:space="preserve"> y </w:t>
@@ -15563,18 +15754,17 @@
     </w:p>
     <w:p>
       <w:r>
-        <w:lastRenderedPageBreak/>
         <w:t>By convention, we denote a transform with the letter X (not T as you might expect). Then we use two superscripts to denote the “reference” and “target” frames, with the reference frame on the left:</w:t>
       </w:r>
       <w:r>
         <w:rPr>
           <w:position w:val="-4"/>
         </w:rPr>
-        <w:object w:dxaOrig="480" w:dyaOrig="300">
+        <w:object w:dxaOrig="480" w:dyaOrig="300" w14:anchorId="41ABCBD0">
           <v:shape id="_x0000_i1036" type="#_x0000_t75" style="width:24pt;height:15pt" o:ole="">
             <v:imagedata r:id="rId52" o:title=""/>
           </v:shape>
-          <o:OLEObject Type="Embed" ProgID="Equation.DSMT4" ShapeID="_x0000_i1036" DrawAspect="Content" ObjectID="_1480167452" r:id="rId53"/>
+          <o:OLEObject Type="Embed" ProgID="Equation.DSMT4" ShapeID="_x0000_i1036" DrawAspect="Content" ObjectID="_1576877013" r:id="rId53"/>
         </w:object>
       </w:r>
       <w:r>
@@ -15632,11 +15822,11 @@
         <w:rPr>
           <w:position w:val="-4"/>
         </w:rPr>
-        <w:object w:dxaOrig="499" w:dyaOrig="300">
-          <v:shape id="_x0000_i1037" type="#_x0000_t75" style="width:24.75pt;height:15pt" o:ole="">
+        <w:object w:dxaOrig="499" w:dyaOrig="300" w14:anchorId="76B6C48C">
+          <v:shape id="_x0000_i1037" type="#_x0000_t75" style="width:25pt;height:15pt" o:ole="">
             <v:imagedata r:id="rId54" o:title=""/>
           </v:shape>
-          <o:OLEObject Type="Embed" ProgID="Equation.DSMT4" ShapeID="_x0000_i1037" DrawAspect="Content" ObjectID="_1480167453" r:id="rId55"/>
+          <o:OLEObject Type="Embed" ProgID="Equation.DSMT4" ShapeID="_x0000_i1037" DrawAspect="Content" ObjectID="_1576877014" r:id="rId55"/>
         </w:object>
       </w:r>
       <w:r>
@@ -15655,11 +15845,11 @@
         <w:rPr>
           <w:position w:val="-4"/>
         </w:rPr>
-        <w:object w:dxaOrig="540" w:dyaOrig="300">
+        <w:object w:dxaOrig="540" w:dyaOrig="300" w14:anchorId="5C9F34D4">
           <v:shape id="_x0000_i1038" type="#_x0000_t75" style="width:27pt;height:15pt" o:ole="">
             <v:imagedata r:id="rId56" o:title=""/>
           </v:shape>
-          <o:OLEObject Type="Embed" ProgID="Equation.DSMT4" ShapeID="_x0000_i1038" DrawAspect="Content" ObjectID="_1480167454" r:id="rId57"/>
+          <o:OLEObject Type="Embed" ProgID="Equation.DSMT4" ShapeID="_x0000_i1038" DrawAspect="Content" ObjectID="_1576877015" r:id="rId57"/>
         </w:object>
       </w:r>
       <w:r>
@@ -15678,11 +15868,11 @@
         <w:rPr>
           <w:position w:val="-4"/>
         </w:rPr>
-        <w:object w:dxaOrig="540" w:dyaOrig="300">
+        <w:object w:dxaOrig="540" w:dyaOrig="300" w14:anchorId="62BAA086">
           <v:shape id="_x0000_i1039" type="#_x0000_t75" style="width:27pt;height:15pt" o:ole="">
             <v:imagedata r:id="rId58" o:title=""/>
           </v:shape>
-          <o:OLEObject Type="Embed" ProgID="Equation.DSMT4" ShapeID="_x0000_i1039" DrawAspect="Content" ObjectID="_1480167455" r:id="rId59"/>
+          <o:OLEObject Type="Embed" ProgID="Equation.DSMT4" ShapeID="_x0000_i1039" DrawAspect="Content" ObjectID="_1576877016" r:id="rId59"/>
         </w:object>
       </w:r>
       <w:r>
@@ -15716,11 +15906,11 @@
         <w:rPr>
           <w:position w:val="-4"/>
         </w:rPr>
-        <w:object w:dxaOrig="480" w:dyaOrig="300">
+        <w:object w:dxaOrig="480" w:dyaOrig="300" w14:anchorId="2CAD2A05">
           <v:shape id="_x0000_i1040" type="#_x0000_t75" style="width:24pt;height:15pt" o:ole="">
             <v:imagedata r:id="rId60" o:title=""/>
           </v:shape>
-          <o:OLEObject Type="Embed" ProgID="Equation.DSMT4" ShapeID="_x0000_i1040" DrawAspect="Content" ObjectID="_1480167456" r:id="rId61"/>
+          <o:OLEObject Type="Embed" ProgID="Equation.DSMT4" ShapeID="_x0000_i1040" DrawAspect="Content" ObjectID="_1576877017" r:id="rId61"/>
         </w:object>
       </w:r>
       <w:r>
@@ -15741,11 +15931,11 @@
         <w:rPr>
           <w:position w:val="-4"/>
         </w:rPr>
-        <w:object w:dxaOrig="2439" w:dyaOrig="300">
-          <v:shape id="_x0000_i1041" type="#_x0000_t75" style="width:122.25pt;height:15pt" o:ole="">
+        <w:object w:dxaOrig="2439" w:dyaOrig="300" w14:anchorId="0A31C687">
+          <v:shape id="_x0000_i1041" type="#_x0000_t75" style="width:122pt;height:15pt" o:ole="">
             <v:imagedata r:id="rId62" o:title=""/>
           </v:shape>
-          <o:OLEObject Type="Embed" ProgID="Equation.DSMT4" ShapeID="_x0000_i1041" DrawAspect="Content" ObjectID="_1480167457" r:id="rId63"/>
+          <o:OLEObject Type="Embed" ProgID="Equation.DSMT4" ShapeID="_x0000_i1041" DrawAspect="Content" ObjectID="_1576877018" r:id="rId63"/>
         </w:object>
       </w:r>
       <w:r>
@@ -15759,11 +15949,11 @@
         <w:rPr>
           <w:position w:val="-10"/>
         </w:rPr>
-        <w:object w:dxaOrig="1600" w:dyaOrig="360">
-          <v:shape id="_x0000_i1042" type="#_x0000_t75" style="width:80.25pt;height:18pt" o:ole="">
+        <w:object w:dxaOrig="1600" w:dyaOrig="360" w14:anchorId="3299F22D">
+          <v:shape id="_x0000_i1042" type="#_x0000_t75" style="width:80pt;height:18pt" o:ole="">
             <v:imagedata r:id="rId64" o:title=""/>
           </v:shape>
-          <o:OLEObject Type="Embed" ProgID="Equation.DSMT4" ShapeID="_x0000_i1042" DrawAspect="Content" ObjectID="_1480167458" r:id="rId65"/>
+          <o:OLEObject Type="Embed" ProgID="Equation.DSMT4" ShapeID="_x0000_i1042" DrawAspect="Content" ObjectID="_1576877019" r:id="rId65"/>
         </w:object>
       </w:r>
       <w:r>
@@ -16031,16 +16221,16 @@
         <w:t xml:space="preserve">displays 30 frames per second. In this case our simulation will display in slow motion since 30 frames at 0.01 seconds per is 0.3 seconds of simulated time in a second of real time.  </w:t>
       </w:r>
       <w:r>
-        <w:t>A Simbody Visualizer has many options for controlling what gets displayed and when, and can also be used to interact with the user during the simulation.</w:t>
-      </w:r>
-    </w:p>
-    <w:p>
-      <w:r>
-        <w:t xml:space="preserve">You can find out a lot more about any of these classes by looking in the API reference documentation, posted on the Simbody project’s Documentation page and also available in </w:t>
+        <w:t xml:space="preserve">A Simbody Visualizer has many </w:t>
       </w:r>
       <w:r>
         <w:lastRenderedPageBreak/>
-        <w:t>the doc subdirectory of your Simbody installation (SimbodyAPI.html).</w:t>
+        <w:t>options for controlling what gets displayed and when, and can also be used to interact with the user during the simulation.</w:t>
+      </w:r>
+    </w:p>
+    <w:p>
+      <w:r>
+        <w:t>You can find out a lot more about any of these classes by looking in the API reference documentation, posted on the Simbody project’s Documentation page and also available in the doc subdirectory of your Simbody installation (SimbodyAPI.html).</w:t>
       </w:r>
       <w:r>
         <w:t xml:space="preserve"> Type the name of a c</w:t>
@@ -16380,6 +16570,7 @@
           <w:sz w:val="18"/>
           <w:szCs w:val="22"/>
         </w:rPr>
+        <w:lastRenderedPageBreak/>
         <w:t>TimeStepper ts(system, integ);</w:t>
       </w:r>
     </w:p>
@@ -16452,11 +16643,7 @@
         <w:t xml:space="preserve">. </w:t>
       </w:r>
       <w:r>
-        <w:t xml:space="preserve">There are, of course, lots of different </w:t>
-      </w:r>
-      <w:r>
-        <w:lastRenderedPageBreak/>
-        <w:t>algorithms for doing that</w:t>
+        <w:t>There are, of course, lots of different algorithms for doing that</w:t>
       </w:r>
       <w:r>
         <w:t xml:space="preserve">. </w:t>
@@ -16648,6 +16835,7 @@
       <w:bookmarkStart w:id="48" w:name="_Toc294256740"/>
       <w:bookmarkStart w:id="49" w:name="_Toc402446655"/>
       <w:r>
+        <w:lastRenderedPageBreak/>
         <w:t>A Scheduled Event Reporter</w:t>
       </w:r>
       <w:bookmarkEnd w:id="48"/>
@@ -16783,7 +16971,6 @@
           <w:sz w:val="18"/>
           <w:szCs w:val="22"/>
         </w:rPr>
-        <w:lastRenderedPageBreak/>
         <w:t>public</w:t>
       </w:r>
       <w:r>
@@ -18039,7 +18226,7 @@
         </w:rPr>
         <w:lastRenderedPageBreak/>
         <w:drawing>
-          <wp:inline distT="0" distB="0" distL="0" distR="0">
+          <wp:inline distT="0" distB="0" distL="0" distR="0" wp14:anchorId="56EC669D" wp14:editId="46296CB4">
             <wp:extent cx="4276725" cy="3152775"/>
             <wp:effectExtent l="19050" t="0" r="9525" b="0"/>
             <wp:docPr id="22" name="Picture 22" descr="page26"/>
@@ -18551,6 +18738,7 @@
     </w:p>
     <w:p>
       <w:r>
+        <w:lastRenderedPageBreak/>
         <w:t>All the really interesting things happen in the handleEvent() method</w:t>
       </w:r>
       <w:r>
@@ -18562,7 +18750,6 @@
     </w:p>
     <w:p>
       <w:r>
-        <w:lastRenderedPageBreak/>
         <w:t>We want to print out the position of the pendulum in Cartesian coordinates</w:t>
       </w:r>
       <w:r>
@@ -18948,6 +19135,7 @@
     </w:p>
     <w:p>
       <w:r>
+        <w:lastRenderedPageBreak/>
         <w:t>The first thing we need to do is choose an event trigger function</w:t>
       </w:r>
       <w:r>
@@ -18984,11 +19172,7 @@
         <w:t xml:space="preserve">. </w:t>
       </w:r>
       <w:r>
-        <w:t xml:space="preserve">We only care about the highest point on the </w:t>
-      </w:r>
-      <w:r>
-        <w:lastRenderedPageBreak/>
-        <w:t>swing, not the lowest point</w:t>
+        <w:t>We only care about the highest point on the swing, not the lowest point</w:t>
       </w:r>
       <w:r>
         <w:t xml:space="preserve">. </w:t>
@@ -20686,6 +20870,7 @@
     </w:p>
     <w:p>
       <w:r>
+        <w:lastRenderedPageBreak/>
         <w:t>Notice the value we pass to the superclass constructor: Stage::Velocity</w:t>
       </w:r>
       <w:r>
@@ -20737,7 +20922,6 @@
           <w:sz w:val="18"/>
           <w:szCs w:val="22"/>
         </w:rPr>
-        <w:lastRenderedPageBreak/>
         <w:t>getTriggerInfo</w:t>
       </w:r>
       <w:r>
@@ -21199,6 +21383,7 @@
       <w:bookmarkStart w:id="52" w:name="_Toc294256742"/>
       <w:bookmarkStart w:id="53" w:name="_Toc402446657"/>
       <w:r>
+        <w:lastRenderedPageBreak/>
         <w:t>An Event Handler</w:t>
       </w:r>
       <w:bookmarkEnd w:id="52"/>
@@ -21320,7 +21505,6 @@
           <w:sz w:val="18"/>
           <w:szCs w:val="22"/>
         </w:rPr>
-        <w:lastRenderedPageBreak/>
         <w:t>public</w:t>
       </w:r>
       <w:r>
@@ -22193,6 +22377,7 @@
           <w:sz w:val="18"/>
           <w:szCs w:val="22"/>
         </w:rPr>
+        <w:lastRenderedPageBreak/>
         <w:t>void</w:t>
       </w:r>
       <w:r>
@@ -22380,11 +22565,7 @@
         <w:t xml:space="preserve">. </w:t>
       </w:r>
       <w:r>
-        <w:t xml:space="preserve">The user may have definite requirements for the accuracy of the trajectory, and </w:t>
-      </w:r>
-      <w:r>
-        <w:lastRenderedPageBreak/>
-        <w:t>the event handler is expected to honor them</w:t>
+        <w:t>The user may have definite requirements for the accuracy of the trajectory, and the event handler is expected to honor them</w:t>
       </w:r>
       <w:r>
         <w:t xml:space="preserve"> if it performs any approximate computations</w:t>
@@ -22559,7 +22740,11 @@
         <w:t>body</w:t>
       </w:r>
       <w:r>
-        <w:t xml:space="preserve"> makes it very easy to add constraints to your System.</w:t>
+        <w:t xml:space="preserve"> makes it very </w:t>
+      </w:r>
+      <w:r>
+        <w:lastRenderedPageBreak/>
+        <w:t>easy to add constraints to your System.</w:t>
       </w:r>
       <w:r>
         <w:t xml:space="preserve"> </w:t>
@@ -22608,11 +22793,7 @@
         <w:t xml:space="preserve">. </w:t>
       </w:r>
       <w:r>
-        <w:t xml:space="preserve">That is, the body in the middle of the pendulum will be free </w:t>
-      </w:r>
-      <w:r>
-        <w:lastRenderedPageBreak/>
-        <w:t>to swing back and forth, but the body at the end will only be able to move up and down</w:t>
+        <w:t>That is, the body in the middle of the pendulum will be free to swing back and forth, but the body at the end will only be able to move up and down</w:t>
       </w:r>
       <w:r>
         <w:t xml:space="preserve">. </w:t>
@@ -23314,11 +23495,11 @@
         <w:rPr>
           <w:position w:val="-6"/>
         </w:rPr>
-        <w:object w:dxaOrig="480" w:dyaOrig="340">
-          <v:shape id="_x0000_i1043" type="#_x0000_t75" style="width:24pt;height:17.25pt" o:ole="">
+        <w:object w:dxaOrig="480" w:dyaOrig="340" w14:anchorId="3E3BFCCC">
+          <v:shape id="_x0000_i1043" type="#_x0000_t75" style="width:24pt;height:17pt" o:ole="">
             <v:imagedata r:id="rId68" o:title=""/>
           </v:shape>
-          <o:OLEObject Type="Embed" ProgID="Equation.DSMT4" ShapeID="_x0000_i1043" DrawAspect="Content" ObjectID="_1480167459" r:id="rId69"/>
+          <o:OLEObject Type="Embed" ProgID="Equation.DSMT4" ShapeID="_x0000_i1043" DrawAspect="Content" ObjectID="_1576877020" r:id="rId69"/>
         </w:object>
       </w:r>
       <w:r>
@@ -27034,11 +27215,11 @@
         <w:rPr>
           <w:position w:val="-4"/>
         </w:rPr>
-        <w:object w:dxaOrig="639" w:dyaOrig="300">
-          <v:shape id="_x0000_i1044" type="#_x0000_t75" style="width:32.25pt;height:15pt" o:ole="">
+        <w:object w:dxaOrig="639" w:dyaOrig="300" w14:anchorId="1E5DFBEC">
+          <v:shape id="_x0000_i1044" type="#_x0000_t75" style="width:32pt;height:15pt" o:ole="">
             <v:imagedata r:id="rId71" o:title=""/>
           </v:shape>
-          <o:OLEObject Type="Embed" ProgID="Equation.DSMT4" ShapeID="_x0000_i1044" DrawAspect="Content" ObjectID="_1480167460" r:id="rId72"/>
+          <o:OLEObject Type="Embed" ProgID="Equation.DSMT4" ShapeID="_x0000_i1044" DrawAspect="Content" ObjectID="_1576877021" r:id="rId72"/>
         </w:object>
       </w:r>
       <w:r>
@@ -27054,11 +27235,11 @@
         <w:rPr>
           <w:position w:val="-22"/>
         </w:rPr>
-        <w:object w:dxaOrig="3140" w:dyaOrig="560">
-          <v:shape id="_x0000_i1045" type="#_x0000_t75" style="width:156.75pt;height:27.75pt" o:ole="">
+        <w:object w:dxaOrig="3140" w:dyaOrig="560" w14:anchorId="16965019">
+          <v:shape id="_x0000_i1045" type="#_x0000_t75" style="width:157pt;height:28pt" o:ole="">
             <v:imagedata r:id="rId73" o:title=""/>
           </v:shape>
-          <o:OLEObject Type="Embed" ProgID="Equation.DSMT4" ShapeID="_x0000_i1045" DrawAspect="Content" ObjectID="_1480167461" r:id="rId74"/>
+          <o:OLEObject Type="Embed" ProgID="Equation.DSMT4" ShapeID="_x0000_i1045" DrawAspect="Content" ObjectID="_1576877022" r:id="rId74"/>
         </w:object>
       </w:r>
     </w:p>
@@ -27107,11 +27288,11 @@
         <w:rPr>
           <w:position w:val="-14"/>
         </w:rPr>
-        <w:object w:dxaOrig="460" w:dyaOrig="440">
-          <v:shape id="_x0000_i1046" type="#_x0000_t75" style="width:23.25pt;height:21.75pt" o:ole="">
+        <w:object w:dxaOrig="460" w:dyaOrig="440" w14:anchorId="1F8B8DE0">
+          <v:shape id="_x0000_i1046" type="#_x0000_t75" style="width:23pt;height:22pt" o:ole="">
             <v:imagedata r:id="rId75" o:title=""/>
           </v:shape>
-          <o:OLEObject Type="Embed" ProgID="Equation.DSMT4" ShapeID="_x0000_i1046" DrawAspect="Content" ObjectID="_1480167462" r:id="rId76"/>
+          <o:OLEObject Type="Embed" ProgID="Equation.DSMT4" ShapeID="_x0000_i1046" DrawAspect="Content" ObjectID="_1576877023" r:id="rId76"/>
         </w:object>
       </w:r>
       <w:r>
@@ -27130,11 +27311,11 @@
         <w:rPr>
           <w:position w:val="-4"/>
         </w:rPr>
-        <w:object w:dxaOrig="440" w:dyaOrig="300">
-          <v:shape id="_x0000_i1047" type="#_x0000_t75" style="width:21.75pt;height:15pt" o:ole="">
+        <w:object w:dxaOrig="440" w:dyaOrig="300" w14:anchorId="47CE8618">
+          <v:shape id="_x0000_i1047" type="#_x0000_t75" style="width:22pt;height:15pt" o:ole="">
             <v:imagedata r:id="rId77" o:title=""/>
           </v:shape>
-          <o:OLEObject Type="Embed" ProgID="Equation.DSMT4" ShapeID="_x0000_i1047" DrawAspect="Content" ObjectID="_1480167463" r:id="rId78"/>
+          <o:OLEObject Type="Embed" ProgID="Equation.DSMT4" ShapeID="_x0000_i1047" DrawAspect="Content" ObjectID="_1576877024" r:id="rId78"/>
         </w:object>
       </w:r>
       <w:r>
@@ -27207,11 +27388,11 @@
         <w:rPr>
           <w:position w:val="-4"/>
         </w:rPr>
-        <w:object w:dxaOrig="440" w:dyaOrig="300">
-          <v:shape id="_x0000_i1048" type="#_x0000_t75" style="width:21.75pt;height:15pt" o:ole="">
+        <w:object w:dxaOrig="440" w:dyaOrig="300" w14:anchorId="58FB17A4">
+          <v:shape id="_x0000_i1048" type="#_x0000_t75" style="width:22pt;height:15pt" o:ole="">
             <v:imagedata r:id="rId77" o:title=""/>
           </v:shape>
-          <o:OLEObject Type="Embed" ProgID="Equation.DSMT4" ShapeID="_x0000_i1048" DrawAspect="Content" ObjectID="_1480167464" r:id="rId79"/>
+          <o:OLEObject Type="Embed" ProgID="Equation.DSMT4" ShapeID="_x0000_i1048" DrawAspect="Content" ObjectID="_1576877025" r:id="rId79"/>
         </w:object>
       </w:r>
       <w:r>
@@ -27244,11 +27425,11 @@
         <w:rPr>
           <w:position w:val="-4"/>
         </w:rPr>
-        <w:object w:dxaOrig="1240" w:dyaOrig="300">
-          <v:shape id="_x0000_i1049" type="#_x0000_t75" style="width:62.25pt;height:15pt" o:ole="">
+        <w:object w:dxaOrig="1240" w:dyaOrig="300" w14:anchorId="33C6CF03">
+          <v:shape id="_x0000_i1049" type="#_x0000_t75" style="width:62pt;height:15pt" o:ole="">
             <v:imagedata r:id="rId80" o:title=""/>
           </v:shape>
-          <o:OLEObject Type="Embed" ProgID="Equation.DSMT4" ShapeID="_x0000_i1049" DrawAspect="Content" ObjectID="_1480167465" r:id="rId81"/>
+          <o:OLEObject Type="Embed" ProgID="Equation.DSMT4" ShapeID="_x0000_i1049" DrawAspect="Content" ObjectID="_1576877026" r:id="rId81"/>
         </w:object>
       </w:r>
       <w:r>
@@ -27258,11 +27439,11 @@
         <w:rPr>
           <w:position w:val="-4"/>
         </w:rPr>
-        <w:object w:dxaOrig="440" w:dyaOrig="300">
-          <v:shape id="_x0000_i1050" type="#_x0000_t75" style="width:21.75pt;height:15pt" o:ole="">
+        <w:object w:dxaOrig="440" w:dyaOrig="300" w14:anchorId="6D007729">
+          <v:shape id="_x0000_i1050" type="#_x0000_t75" style="width:22pt;height:15pt" o:ole="">
             <v:imagedata r:id="rId77" o:title=""/>
           </v:shape>
-          <o:OLEObject Type="Embed" ProgID="Equation.DSMT4" ShapeID="_x0000_i1050" DrawAspect="Content" ObjectID="_1480167466" r:id="rId82"/>
+          <o:OLEObject Type="Embed" ProgID="Equation.DSMT4" ShapeID="_x0000_i1050" DrawAspect="Content" ObjectID="_1576877027" r:id="rId82"/>
         </w:object>
       </w:r>
       <w:r>
@@ -27307,11 +27488,11 @@
         <w:rPr>
           <w:position w:val="-6"/>
         </w:rPr>
-        <w:object w:dxaOrig="1359" w:dyaOrig="320">
-          <v:shape id="_x0000_i1051" type="#_x0000_t75" style="width:68.25pt;height:15.75pt" o:ole="">
+        <w:object w:dxaOrig="1359" w:dyaOrig="320" w14:anchorId="45E84E44">
+          <v:shape id="_x0000_i1051" type="#_x0000_t75" style="width:68pt;height:16pt" o:ole="">
             <v:imagedata r:id="rId83" o:title=""/>
           </v:shape>
-          <o:OLEObject Type="Embed" ProgID="Equation.DSMT4" ShapeID="_x0000_i1051" DrawAspect="Content" ObjectID="_1480167467" r:id="rId84"/>
+          <o:OLEObject Type="Embed" ProgID="Equation.DSMT4" ShapeID="_x0000_i1051" DrawAspect="Content" ObjectID="_1576877028" r:id="rId84"/>
         </w:object>
       </w:r>
       <w:r>
@@ -27321,11 +27502,11 @@
         <w:rPr>
           <w:position w:val="-6"/>
         </w:rPr>
-        <w:object w:dxaOrig="2500" w:dyaOrig="320">
-          <v:shape id="_x0000_i1052" type="#_x0000_t75" style="width:125.25pt;height:15.75pt" o:ole="">
+        <w:object w:dxaOrig="2500" w:dyaOrig="320" w14:anchorId="7C0F4F9B">
+          <v:shape id="_x0000_i1052" type="#_x0000_t75" style="width:125pt;height:16pt" o:ole="">
             <v:imagedata r:id="rId85" o:title=""/>
           </v:shape>
-          <o:OLEObject Type="Embed" ProgID="Equation.DSMT4" ShapeID="_x0000_i1052" DrawAspect="Content" ObjectID="_1480167468" r:id="rId86"/>
+          <o:OLEObject Type="Embed" ProgID="Equation.DSMT4" ShapeID="_x0000_i1052" DrawAspect="Content" ObjectID="_1576877029" r:id="rId86"/>
         </w:object>
       </w:r>
       <w:r>
@@ -27436,11 +27617,11 @@
         <w:rPr>
           <w:position w:val="-4"/>
         </w:rPr>
-        <w:object w:dxaOrig="440" w:dyaOrig="300">
-          <v:shape id="_x0000_i1053" type="#_x0000_t75" style="width:21.75pt;height:15pt" o:ole="">
+        <w:object w:dxaOrig="440" w:dyaOrig="300" w14:anchorId="726DE365">
+          <v:shape id="_x0000_i1053" type="#_x0000_t75" style="width:22pt;height:15pt" o:ole="">
             <v:imagedata r:id="rId77" o:title=""/>
           </v:shape>
-          <o:OLEObject Type="Embed" ProgID="Equation.DSMT4" ShapeID="_x0000_i1053" DrawAspect="Content" ObjectID="_1480167469" r:id="rId87"/>
+          <o:OLEObject Type="Embed" ProgID="Equation.DSMT4" ShapeID="_x0000_i1053" DrawAspect="Content" ObjectID="_1576877030" r:id="rId87"/>
         </w:object>
       </w:r>
       <w:r>
@@ -27450,11 +27631,11 @@
         <w:rPr>
           <w:position w:val="-4"/>
         </w:rPr>
-        <w:object w:dxaOrig="460" w:dyaOrig="300">
-          <v:shape id="_x0000_i1054" type="#_x0000_t75" style="width:23.25pt;height:15pt" o:ole="">
+        <w:object w:dxaOrig="460" w:dyaOrig="300" w14:anchorId="7CB97DB8">
+          <v:shape id="_x0000_i1054" type="#_x0000_t75" style="width:23pt;height:15pt" o:ole="">
             <v:imagedata r:id="rId88" o:title=""/>
           </v:shape>
-          <o:OLEObject Type="Embed" ProgID="Equation.DSMT4" ShapeID="_x0000_i1054" DrawAspect="Content" ObjectID="_1480167470" r:id="rId89"/>
+          <o:OLEObject Type="Embed" ProgID="Equation.DSMT4" ShapeID="_x0000_i1054" DrawAspect="Content" ObjectID="_1576877031" r:id="rId89"/>
         </w:object>
       </w:r>
       <w:r>
@@ -27464,11 +27645,11 @@
         <w:rPr>
           <w:position w:val="-4"/>
         </w:rPr>
-        <w:object w:dxaOrig="440" w:dyaOrig="300">
-          <v:shape id="_x0000_i1055" type="#_x0000_t75" style="width:21.75pt;height:15pt" o:ole="">
+        <w:object w:dxaOrig="440" w:dyaOrig="300" w14:anchorId="7318E890">
+          <v:shape id="_x0000_i1055" type="#_x0000_t75" style="width:22pt;height:15pt" o:ole="">
             <v:imagedata r:id="rId90" o:title=""/>
           </v:shape>
-          <o:OLEObject Type="Embed" ProgID="Equation.DSMT4" ShapeID="_x0000_i1055" DrawAspect="Content" ObjectID="_1480167471" r:id="rId91"/>
+          <o:OLEObject Type="Embed" ProgID="Equation.DSMT4" ShapeID="_x0000_i1055" DrawAspect="Content" ObjectID="_1576877032" r:id="rId91"/>
         </w:object>
       </w:r>
       <w:r>
@@ -27478,11 +27659,11 @@
         <w:rPr>
           <w:position w:val="-4"/>
         </w:rPr>
-        <w:object w:dxaOrig="2900" w:dyaOrig="300">
-          <v:shape id="_x0000_i1056" type="#_x0000_t75" style="width:144.75pt;height:15pt" o:ole="">
+        <w:object w:dxaOrig="2900" w:dyaOrig="300" w14:anchorId="1D9ECBBC">
+          <v:shape id="_x0000_i1056" type="#_x0000_t75" style="width:145pt;height:15pt" o:ole="">
             <v:imagedata r:id="rId92" o:title=""/>
           </v:shape>
-          <o:OLEObject Type="Embed" ProgID="Equation.DSMT4" ShapeID="_x0000_i1056" DrawAspect="Content" ObjectID="_1480167472" r:id="rId93"/>
+          <o:OLEObject Type="Embed" ProgID="Equation.DSMT4" ShapeID="_x0000_i1056" DrawAspect="Content" ObjectID="_1576877033" r:id="rId93"/>
         </w:object>
       </w:r>
       <w:r>
@@ -27492,11 +27673,11 @@
         <w:rPr>
           <w:position w:val="-4"/>
         </w:rPr>
-        <w:object w:dxaOrig="1100" w:dyaOrig="300">
-          <v:shape id="_x0000_i1057" type="#_x0000_t75" style="width:54.75pt;height:15pt" o:ole="">
+        <w:object w:dxaOrig="1100" w:dyaOrig="300" w14:anchorId="6FFAA2AB">
+          <v:shape id="_x0000_i1057" type="#_x0000_t75" style="width:55pt;height:15pt" o:ole="">
             <v:imagedata r:id="rId94" o:title=""/>
           </v:shape>
-          <o:OLEObject Type="Embed" ProgID="Equation.DSMT4" ShapeID="_x0000_i1057" DrawAspect="Content" ObjectID="_1480167473" r:id="rId95"/>
+          <o:OLEObject Type="Embed" ProgID="Equation.DSMT4" ShapeID="_x0000_i1057" DrawAspect="Content" ObjectID="_1576877034" r:id="rId95"/>
         </w:object>
       </w:r>
       <w:r>
@@ -27506,11 +27687,11 @@
         <w:rPr>
           <w:position w:val="-10"/>
         </w:rPr>
-        <w:object w:dxaOrig="1260" w:dyaOrig="360">
+        <w:object w:dxaOrig="1260" w:dyaOrig="360" w14:anchorId="7D3F5CE0">
           <v:shape id="_x0000_i1058" type="#_x0000_t75" style="width:63pt;height:18pt" o:ole="">
             <v:imagedata r:id="rId96" o:title=""/>
           </v:shape>
-          <o:OLEObject Type="Embed" ProgID="Equation.DSMT4" ShapeID="_x0000_i1058" DrawAspect="Content" ObjectID="_1480167474" r:id="rId97"/>
+          <o:OLEObject Type="Embed" ProgID="Equation.DSMT4" ShapeID="_x0000_i1058" DrawAspect="Content" ObjectID="_1576877035" r:id="rId97"/>
         </w:object>
       </w:r>
       <w:r>
@@ -27520,11 +27701,11 @@
         <w:rPr>
           <w:position w:val="-10"/>
         </w:rPr>
-        <w:object w:dxaOrig="1359" w:dyaOrig="360">
-          <v:shape id="_x0000_i1059" type="#_x0000_t75" style="width:68.25pt;height:18pt" o:ole="">
+        <w:object w:dxaOrig="1359" w:dyaOrig="360" w14:anchorId="02DAE6CE">
+          <v:shape id="_x0000_i1059" type="#_x0000_t75" style="width:68pt;height:18pt" o:ole="">
             <v:imagedata r:id="rId98" o:title=""/>
           </v:shape>
-          <o:OLEObject Type="Embed" ProgID="Equation.DSMT4" ShapeID="_x0000_i1059" DrawAspect="Content" ObjectID="_1480167475" r:id="rId99"/>
+          <o:OLEObject Type="Embed" ProgID="Equation.DSMT4" ShapeID="_x0000_i1059" DrawAspect="Content" ObjectID="_1576877036" r:id="rId99"/>
         </w:object>
       </w:r>
       <w:r>
@@ -27545,11 +27726,11 @@
         <w:rPr>
           <w:position w:val="-6"/>
         </w:rPr>
-        <w:object w:dxaOrig="820" w:dyaOrig="320">
-          <v:shape id="_x0000_i1060" type="#_x0000_t75" style="width:41.25pt;height:15.75pt" o:ole="">
+        <w:object w:dxaOrig="820" w:dyaOrig="320" w14:anchorId="22D50FD4">
+          <v:shape id="_x0000_i1060" type="#_x0000_t75" style="width:41pt;height:16pt" o:ole="">
             <v:imagedata r:id="rId100" o:title=""/>
           </v:shape>
-          <o:OLEObject Type="Embed" ProgID="Equation.DSMT4" ShapeID="_x0000_i1060" DrawAspect="Content" ObjectID="_1480167476" r:id="rId101"/>
+          <o:OLEObject Type="Embed" ProgID="Equation.DSMT4" ShapeID="_x0000_i1060" DrawAspect="Content" ObjectID="_1576877037" r:id="rId101"/>
         </w:object>
       </w:r>
       <w:r>
@@ -27559,11 +27740,11 @@
         <w:rPr>
           <w:position w:val="-6"/>
         </w:rPr>
-        <w:object w:dxaOrig="960" w:dyaOrig="320">
-          <v:shape id="_x0000_i1061" type="#_x0000_t75" style="width:48pt;height:15.75pt" o:ole="">
+        <w:object w:dxaOrig="960" w:dyaOrig="320" w14:anchorId="62CD0B30">
+          <v:shape id="_x0000_i1061" type="#_x0000_t75" style="width:48pt;height:16pt" o:ole="">
             <v:imagedata r:id="rId102" o:title=""/>
           </v:shape>
-          <o:OLEObject Type="Embed" ProgID="Equation.DSMT4" ShapeID="_x0000_i1061" DrawAspect="Content" ObjectID="_1480167477" r:id="rId103"/>
+          <o:OLEObject Type="Embed" ProgID="Equation.DSMT4" ShapeID="_x0000_i1061" DrawAspect="Content" ObjectID="_1576877038" r:id="rId103"/>
         </w:object>
       </w:r>
       <w:r>
@@ -27746,11 +27927,11 @@
           <w:sz w:val="17"/>
           <w:szCs w:val="17"/>
         </w:rPr>
-        <w:object w:dxaOrig="3800" w:dyaOrig="840">
-          <v:shape id="_x0000_i1062" type="#_x0000_t75" style="width:189.75pt;height:42pt" o:ole="">
+        <w:object w:dxaOrig="3800" w:dyaOrig="840" w14:anchorId="6F3312BE">
+          <v:shape id="_x0000_i1062" type="#_x0000_t75" style="width:190pt;height:42pt" o:ole="">
             <v:imagedata r:id="rId104" o:title=""/>
           </v:shape>
-          <o:OLEObject Type="Embed" ProgID="Equation.DSMT4" ShapeID="_x0000_i1062" DrawAspect="Content" ObjectID="_1480167478" r:id="rId105"/>
+          <o:OLEObject Type="Embed" ProgID="Equation.DSMT4" ShapeID="_x0000_i1062" DrawAspect="Content" ObjectID="_1576877039" r:id="rId105"/>
         </w:object>
       </w:r>
     </w:p>
@@ -27765,11 +27946,11 @@
           <w:sz w:val="17"/>
           <w:szCs w:val="17"/>
         </w:rPr>
-        <w:object w:dxaOrig="1260" w:dyaOrig="360">
-          <v:shape id="_x0000_i1063" type="#_x0000_t75" style="width:66.75pt;height:19.5pt" o:ole="">
+        <w:object w:dxaOrig="1260" w:dyaOrig="360" w14:anchorId="1562E8DB">
+          <v:shape id="_x0000_i1063" type="#_x0000_t75" style="width:67pt;height:19pt" o:ole="">
             <v:imagedata r:id="rId106" o:title=""/>
           </v:shape>
-          <o:OLEObject Type="Embed" ProgID="Equation.DSMT4" ShapeID="_x0000_i1063" DrawAspect="Content" ObjectID="_1480167479" r:id="rId107"/>
+          <o:OLEObject Type="Embed" ProgID="Equation.DSMT4" ShapeID="_x0000_i1063" DrawAspect="Content" ObjectID="_1576877040" r:id="rId107"/>
         </w:object>
       </w:r>
       <w:r>
@@ -27788,11 +27969,11 @@
         <w:rPr>
           <w:position w:val="-4"/>
         </w:rPr>
-        <w:object w:dxaOrig="700" w:dyaOrig="300">
-          <v:shape id="_x0000_i1064" type="#_x0000_t75" style="width:35.25pt;height:15pt" o:ole="">
+        <w:object w:dxaOrig="700" w:dyaOrig="300" w14:anchorId="0E8BC758">
+          <v:shape id="_x0000_i1064" type="#_x0000_t75" style="width:35pt;height:15pt" o:ole="">
             <v:imagedata r:id="rId108" o:title=""/>
           </v:shape>
-          <o:OLEObject Type="Embed" ProgID="Equation.DSMT4" ShapeID="_x0000_i1064" DrawAspect="Content" ObjectID="_1480167480" r:id="rId109"/>
+          <o:OLEObject Type="Embed" ProgID="Equation.DSMT4" ShapeID="_x0000_i1064" DrawAspect="Content" ObjectID="_1576877041" r:id="rId109"/>
         </w:object>
       </w:r>
       <w:r>
@@ -27802,11 +27983,11 @@
         <w:rPr>
           <w:position w:val="-4"/>
         </w:rPr>
-        <w:object w:dxaOrig="499" w:dyaOrig="300">
-          <v:shape id="_x0000_i1065" type="#_x0000_t75" style="width:24.75pt;height:15pt" o:ole="">
+        <w:object w:dxaOrig="499" w:dyaOrig="300" w14:anchorId="236B2DC6">
+          <v:shape id="_x0000_i1065" type="#_x0000_t75" style="width:25pt;height:15pt" o:ole="">
             <v:imagedata r:id="rId110" o:title=""/>
           </v:shape>
-          <o:OLEObject Type="Embed" ProgID="Equation.DSMT4" ShapeID="_x0000_i1065" DrawAspect="Content" ObjectID="_1480167481" r:id="rId111"/>
+          <o:OLEObject Type="Embed" ProgID="Equation.DSMT4" ShapeID="_x0000_i1065" DrawAspect="Content" ObjectID="_1576877042" r:id="rId111"/>
         </w:object>
       </w:r>
       <w:r>
@@ -27861,11 +28042,11 @@
         <w:rPr>
           <w:position w:val="-4"/>
         </w:rPr>
-        <w:object w:dxaOrig="499" w:dyaOrig="300">
-          <v:shape id="_x0000_i1066" type="#_x0000_t75" style="width:24.75pt;height:15pt" o:ole="">
+        <w:object w:dxaOrig="499" w:dyaOrig="300" w14:anchorId="61C7BE40">
+          <v:shape id="_x0000_i1066" type="#_x0000_t75" style="width:25pt;height:15pt" o:ole="">
             <v:imagedata r:id="rId112" o:title=""/>
           </v:shape>
-          <o:OLEObject Type="Embed" ProgID="Equation.DSMT4" ShapeID="_x0000_i1066" DrawAspect="Content" ObjectID="_1480167482" r:id="rId113"/>
+          <o:OLEObject Type="Embed" ProgID="Equation.DSMT4" ShapeID="_x0000_i1066" DrawAspect="Content" ObjectID="_1576877043" r:id="rId113"/>
         </w:object>
       </w:r>
       <w:r>
@@ -27904,11 +28085,11 @@
         <w:rPr>
           <w:position w:val="-4"/>
         </w:rPr>
-        <w:object w:dxaOrig="499" w:dyaOrig="300">
-          <v:shape id="_x0000_i1067" type="#_x0000_t75" style="width:24.75pt;height:15pt" o:ole="">
+        <w:object w:dxaOrig="499" w:dyaOrig="300" w14:anchorId="46DA755E">
+          <v:shape id="_x0000_i1067" type="#_x0000_t75" style="width:25pt;height:15pt" o:ole="">
             <v:imagedata r:id="rId110" o:title=""/>
           </v:shape>
-          <o:OLEObject Type="Embed" ProgID="Equation.DSMT4" ShapeID="_x0000_i1067" DrawAspect="Content" ObjectID="_1480167483" r:id="rId114"/>
+          <o:OLEObject Type="Embed" ProgID="Equation.DSMT4" ShapeID="_x0000_i1067" DrawAspect="Content" ObjectID="_1576877044" r:id="rId114"/>
         </w:object>
       </w:r>
       <w:r>
@@ -27936,11 +28117,11 @@
         <w:rPr>
           <w:position w:val="-4"/>
         </w:rPr>
-        <w:object w:dxaOrig="1040" w:dyaOrig="300">
-          <v:shape id="_x0000_i1068" type="#_x0000_t75" style="width:51.75pt;height:15pt" o:ole="">
+        <w:object w:dxaOrig="1040" w:dyaOrig="300" w14:anchorId="45D56200">
+          <v:shape id="_x0000_i1068" type="#_x0000_t75" style="width:52pt;height:15pt" o:ole="">
             <v:imagedata r:id="rId115" o:title=""/>
           </v:shape>
-          <o:OLEObject Type="Embed" ProgID="Equation.DSMT4" ShapeID="_x0000_i1068" DrawAspect="Content" ObjectID="_1480167484" r:id="rId116"/>
+          <o:OLEObject Type="Embed" ProgID="Equation.DSMT4" ShapeID="_x0000_i1068" DrawAspect="Content" ObjectID="_1576877045" r:id="rId116"/>
         </w:object>
       </w:r>
       <w:r>
@@ -27950,11 +28131,11 @@
         <w:rPr>
           <w:position w:val="-4"/>
         </w:rPr>
-        <w:object w:dxaOrig="499" w:dyaOrig="300">
-          <v:shape id="_x0000_i1069" type="#_x0000_t75" style="width:24.75pt;height:15pt" o:ole="">
+        <w:object w:dxaOrig="499" w:dyaOrig="300" w14:anchorId="261D8573">
+          <v:shape id="_x0000_i1069" type="#_x0000_t75" style="width:25pt;height:15pt" o:ole="">
             <v:imagedata r:id="rId117" o:title=""/>
           </v:shape>
-          <o:OLEObject Type="Embed" ProgID="Equation.DSMT4" ShapeID="_x0000_i1069" DrawAspect="Content" ObjectID="_1480167485" r:id="rId118"/>
+          <o:OLEObject Type="Embed" ProgID="Equation.DSMT4" ShapeID="_x0000_i1069" DrawAspect="Content" ObjectID="_1576877046" r:id="rId118"/>
         </w:object>
       </w:r>
       <w:r>
@@ -27964,11 +28145,11 @@
         <w:rPr>
           <w:position w:val="-4"/>
         </w:rPr>
-        <w:object w:dxaOrig="620" w:dyaOrig="300">
-          <v:shape id="_x0000_i1070" type="#_x0000_t75" style="width:30.75pt;height:15pt" o:ole="">
+        <w:object w:dxaOrig="620" w:dyaOrig="300" w14:anchorId="55955262">
+          <v:shape id="_x0000_i1070" type="#_x0000_t75" style="width:31pt;height:15pt" o:ole="">
             <v:imagedata r:id="rId119" o:title=""/>
           </v:shape>
-          <o:OLEObject Type="Embed" ProgID="Equation.DSMT4" ShapeID="_x0000_i1070" DrawAspect="Content" ObjectID="_1480167486" r:id="rId120"/>
+          <o:OLEObject Type="Embed" ProgID="Equation.DSMT4" ShapeID="_x0000_i1070" DrawAspect="Content" ObjectID="_1576877047" r:id="rId120"/>
         </w:object>
       </w:r>
       <w:r>
@@ -27978,11 +28159,11 @@
         <w:rPr>
           <w:position w:val="-4"/>
         </w:rPr>
-        <w:object w:dxaOrig="499" w:dyaOrig="300">
-          <v:shape id="_x0000_i1071" type="#_x0000_t75" style="width:24.75pt;height:15pt" o:ole="">
+        <w:object w:dxaOrig="499" w:dyaOrig="300" w14:anchorId="5C866FFD">
+          <v:shape id="_x0000_i1071" type="#_x0000_t75" style="width:25pt;height:15pt" o:ole="">
             <v:imagedata r:id="rId121" o:title=""/>
           </v:shape>
-          <o:OLEObject Type="Embed" ProgID="Equation.DSMT4" ShapeID="_x0000_i1071" DrawAspect="Content" ObjectID="_1480167487" r:id="rId122"/>
+          <o:OLEObject Type="Embed" ProgID="Equation.DSMT4" ShapeID="_x0000_i1071" DrawAspect="Content" ObjectID="_1576877048" r:id="rId122"/>
         </w:object>
       </w:r>
       <w:r>
@@ -28002,11 +28183,11 @@
         <w:rPr>
           <w:position w:val="-70"/>
         </w:rPr>
-        <w:object w:dxaOrig="3200" w:dyaOrig="1520">
-          <v:shape id="_x0000_i1072" type="#_x0000_t75" style="width:159.75pt;height:75.75pt" o:ole="">
+        <w:object w:dxaOrig="3200" w:dyaOrig="1520" w14:anchorId="2C831673">
+          <v:shape id="_x0000_i1072" type="#_x0000_t75" style="width:160pt;height:76pt" o:ole="">
             <v:imagedata r:id="rId123" o:title=""/>
           </v:shape>
-          <o:OLEObject Type="Embed" ProgID="Equation.DSMT4" ShapeID="_x0000_i1072" DrawAspect="Content" ObjectID="_1480167488" r:id="rId124"/>
+          <o:OLEObject Type="Embed" ProgID="Equation.DSMT4" ShapeID="_x0000_i1072" DrawAspect="Content" ObjectID="_1576877049" r:id="rId124"/>
         </w:object>
       </w:r>
     </w:p>
@@ -28028,11 +28209,11 @@
         <w:rPr>
           <w:position w:val="-18"/>
         </w:rPr>
-        <w:object w:dxaOrig="2240" w:dyaOrig="460">
-          <v:shape id="_x0000_i1073" type="#_x0000_t75" style="width:111.75pt;height:23.25pt" o:ole="">
+        <w:object w:dxaOrig="2240" w:dyaOrig="460" w14:anchorId="3C0115F1">
+          <v:shape id="_x0000_i1073" type="#_x0000_t75" style="width:112pt;height:23pt" o:ole="">
             <v:imagedata r:id="rId125" o:title=""/>
           </v:shape>
-          <o:OLEObject Type="Embed" ProgID="Equation.DSMT4" ShapeID="_x0000_i1073" DrawAspect="Content" ObjectID="_1480167489" r:id="rId126"/>
+          <o:OLEObject Type="Embed" ProgID="Equation.DSMT4" ShapeID="_x0000_i1073" DrawAspect="Content" ObjectID="_1576877050" r:id="rId126"/>
         </w:object>
       </w:r>
       <w:r>
@@ -28337,11 +28518,11 @@
         <w:rPr>
           <w:position w:val="-4"/>
         </w:rPr>
-        <w:object w:dxaOrig="1880" w:dyaOrig="300">
-          <v:shape id="_x0000_i1074" type="#_x0000_t75" style="width:93.75pt;height:15pt" o:ole="">
+        <w:object w:dxaOrig="1880" w:dyaOrig="300" w14:anchorId="10B38210">
+          <v:shape id="_x0000_i1074" type="#_x0000_t75" style="width:94pt;height:15pt" o:ole="">
             <v:imagedata r:id="rId127" o:title=""/>
           </v:shape>
-          <o:OLEObject Type="Embed" ProgID="Equation.DSMT4" ShapeID="_x0000_i1074" DrawAspect="Content" ObjectID="_1480167490" r:id="rId128"/>
+          <o:OLEObject Type="Embed" ProgID="Equation.DSMT4" ShapeID="_x0000_i1074" DrawAspect="Content" ObjectID="_1576877051" r:id="rId128"/>
         </w:object>
       </w:r>
       <w:r>
@@ -29462,6 +29643,7 @@
           <w:sz w:val="18"/>
           <w:szCs w:val="22"/>
         </w:rPr>
+        <w:lastRenderedPageBreak/>
         <w:t>int</w:t>
       </w:r>
       <w:r>
@@ -30210,7 +30392,6 @@
           <w:sz w:val="18"/>
           <w:szCs w:val="22"/>
         </w:rPr>
-        <w:lastRenderedPageBreak/>
         <w:t xml:space="preserve">    pdb.createState(system, state);</w:t>
       </w:r>
     </w:p>
@@ -30701,8 +30882,9 @@
         <w:rPr>
           <w:noProof/>
         </w:rPr>
+        <w:lastRenderedPageBreak/>
         <w:drawing>
-          <wp:inline distT="0" distB="0" distL="0" distR="0">
+          <wp:inline distT="0" distB="0" distL="0" distR="0" wp14:anchorId="51916C8A" wp14:editId="52FDC3F9">
             <wp:extent cx="2314575" cy="3190875"/>
             <wp:effectExtent l="19050" t="0" r="9525" b="0"/>
             <wp:docPr id="55" name="Picture 55" descr="page36"/>
@@ -30779,97 +30961,97 @@
     </w:p>
     <w:p>
       <w:r>
+        <w:t>One answer would be to simply equate them</w:t>
+      </w:r>
+      <w:r>
+        <w:t xml:space="preserve">. </w:t>
+      </w:r>
+      <w:r>
+        <w:t>You could say that each atom is a rigid body, and each bond is a joint</w:t>
+      </w:r>
+      <w:r>
+        <w:t xml:space="preserve">. </w:t>
+      </w:r>
+      <w:r>
+        <w:t>That is certainly an option, but it isn’t the only one, and it often isn’t the best one.</w:t>
+      </w:r>
+    </w:p>
+    <w:p>
+      <w:r>
+        <w:t xml:space="preserve">When simulating a macromolecule, </w:t>
+      </w:r>
+      <w:r>
+        <w:t>one usually constrains the bond</w:t>
+      </w:r>
+      <w:r>
+        <w:t xml:space="preserve"> lengths to remain fixed, and often some of the bond angles as well</w:t>
+      </w:r>
+      <w:r>
+        <w:t xml:space="preserve">. </w:t>
+      </w:r>
+      <w:r>
+        <w:t>This produces clusters of atoms that are completely immobile with respect to each other</w:t>
+      </w:r>
+      <w:r>
+        <w:t xml:space="preserve">. </w:t>
+      </w:r>
+      <w:r>
+        <w:t>If you treat each of these clusters as a rigid body, the system will have many fewer bodies than atoms</w:t>
+      </w:r>
+      <w:r>
+        <w:t xml:space="preserve">. </w:t>
+      </w:r>
+      <w:r>
+        <w:t>This results in a simpler system that is easier to simulate.</w:t>
+      </w:r>
+    </w:p>
+    <w:p>
+      <w:r>
+        <w:t xml:space="preserve">The Molmodel interface to </w:t>
+      </w:r>
+      <w:r>
+        <w:t>Sim</w:t>
+      </w:r>
+      <w:r>
+        <w:t>body</w:t>
+      </w:r>
+      <w:r>
+        <w:t xml:space="preserve"> lets you work with either description, and translate from one to the other</w:t>
+      </w:r>
+      <w:r>
+        <w:t xml:space="preserve">. </w:t>
+      </w:r>
+      <w:r>
+        <w:t xml:space="preserve">It describes molecules in terms of </w:t>
+      </w:r>
+      <w:r>
+        <w:rPr>
+          <w:i/>
+        </w:rPr>
+        <w:t>Compounds</w:t>
+      </w:r>
+      <w:r>
+        <w:t xml:space="preserve">. </w:t>
+      </w:r>
+      <w:r>
+        <w:t>A Compound is a set of atoms covalently bonded to each other: a molecule or a piece of a molecule</w:t>
+      </w:r>
+      <w:r>
+        <w:t xml:space="preserve">. </w:t>
+      </w:r>
+      <w:r>
+        <w:t>A Compound may be built up hierarchically out of other compounds</w:t>
+      </w:r>
+      <w:r>
+        <w:t xml:space="preserve">. </w:t>
+      </w:r>
+      <w:r>
+        <w:t>For example, a protein is a single Compound, but each amino acid residue it contains is itself a Compound.</w:t>
+      </w:r>
+    </w:p>
+    <w:p>
+      <w:r>
         <w:lastRenderedPageBreak/>
-        <w:t>One answer would be to simply equate them</w:t>
-      </w:r>
-      <w:r>
-        <w:t xml:space="preserve">. </w:t>
-      </w:r>
-      <w:r>
-        <w:t>You could say that each atom is a rigid body, and each bond is a joint</w:t>
-      </w:r>
-      <w:r>
-        <w:t xml:space="preserve">. </w:t>
-      </w:r>
-      <w:r>
-        <w:t>That is certainly an option, but it isn’t the only one, and it often isn’t the best one.</w:t>
-      </w:r>
-    </w:p>
-    <w:p>
-      <w:r>
-        <w:t xml:space="preserve">When simulating a macromolecule, </w:t>
-      </w:r>
-      <w:r>
-        <w:t>one usually constrains the bond</w:t>
-      </w:r>
-      <w:r>
-        <w:t xml:space="preserve"> lengths to remain fixed, and often some of the bond angles as well</w:t>
-      </w:r>
-      <w:r>
-        <w:t xml:space="preserve">. </w:t>
-      </w:r>
-      <w:r>
-        <w:t>This produces clusters of atoms that are completely immobile with respect to each other</w:t>
-      </w:r>
-      <w:r>
-        <w:t xml:space="preserve">. </w:t>
-      </w:r>
-      <w:r>
-        <w:t>If you treat each of these clusters as a rigid body, the system will have many fewer bodies than atoms</w:t>
-      </w:r>
-      <w:r>
-        <w:t xml:space="preserve">. </w:t>
-      </w:r>
-      <w:r>
-        <w:t>This results in a simpler system that is easier to simulate.</w:t>
-      </w:r>
-    </w:p>
-    <w:p>
-      <w:r>
-        <w:t xml:space="preserve">The Molmodel interface to </w:t>
-      </w:r>
-      <w:r>
-        <w:t>Sim</w:t>
-      </w:r>
-      <w:r>
-        <w:t>body</w:t>
-      </w:r>
-      <w:r>
-        <w:t xml:space="preserve"> lets you work with either description, and translate from one to the other</w:t>
-      </w:r>
-      <w:r>
-        <w:t xml:space="preserve">. </w:t>
-      </w:r>
-      <w:r>
-        <w:t xml:space="preserve">It describes molecules in terms of </w:t>
-      </w:r>
-      <w:r>
-        <w:rPr>
-          <w:i/>
-        </w:rPr>
-        <w:t>Compounds</w:t>
-      </w:r>
-      <w:r>
-        <w:t xml:space="preserve">. </w:t>
-      </w:r>
-      <w:r>
-        <w:t>A Compound is a set of atoms covalently bonded to each other: a molecule or a piece of a molecule</w:t>
-      </w:r>
-      <w:r>
-        <w:t xml:space="preserve">. </w:t>
-      </w:r>
-      <w:r>
-        <w:t>A Compound may be built up hierarchically out of other compounds</w:t>
-      </w:r>
-      <w:r>
-        <w:t xml:space="preserve">. </w:t>
-      </w:r>
-      <w:r>
-        <w:t>For example, a protein is a single Compound, but each amino acid residue it contains is itself a Compound.</w:t>
-      </w:r>
-    </w:p>
-    <w:p>
-      <w:r>
         <w:t>After you create one or more Compounds, you add them to a CompoundSystem, which is a subclass of MultibodySystem</w:t>
       </w:r>
       <w:r>
@@ -31123,7 +31305,6 @@
           <w:sz w:val="18"/>
           <w:szCs w:val="22"/>
         </w:rPr>
-        <w:lastRenderedPageBreak/>
         <w:t>forces.loadAmber99Parameters();</w:t>
       </w:r>
     </w:p>
@@ -31292,6 +31473,7 @@
     </w:p>
     <w:p>
       <w:r>
+        <w:lastRenderedPageBreak/>
         <w:t>The argument to the PDBReader constructor is the name or path of the file to read</w:t>
       </w:r>
       <w:r>
@@ -31552,7 +31734,6 @@
     </w:p>
     <w:p>
       <w:r>
-        <w:lastRenderedPageBreak/>
         <w:t>The default background for a CompoundSystem is plain white; that’s different from a MultibodySystem where the default background is a ground plane with a blue sky.</w:t>
       </w:r>
     </w:p>
@@ -31675,6 +31856,7 @@
     </w:p>
     <w:p>
       <w:r>
+        <w:lastRenderedPageBreak/>
         <w:t>We could use this State as the starting point for our simulation, but that usually is not a good idea</w:t>
       </w:r>
       <w:r>
@@ -31870,7 +32052,6 @@
       <w:bookmarkStart w:id="143" w:name="_Toc294256761"/>
       <w:bookmarkStart w:id="144" w:name="_Toc402446677"/>
       <w:r>
-        <w:lastRenderedPageBreak/>
         <w:t xml:space="preserve">Accelerating </w:t>
       </w:r>
       <w:r>
@@ -32014,6 +32195,7 @@
     </w:p>
     <w:p>
       <w:r>
+        <w:lastRenderedPageBreak/>
         <w:t xml:space="preserve">For problems with OpenMM installation, go to </w:t>
       </w:r>
       <w:hyperlink r:id="rId133" w:history="1">
@@ -32086,11 +32268,11 @@
         <w:rPr>
           <w:position w:val="-30"/>
         </w:rPr>
-        <w:object w:dxaOrig="2120" w:dyaOrig="760">
-          <v:shape id="_x0000_i1075" type="#_x0000_t75" style="width:105.75pt;height:38.25pt" o:ole="">
+        <w:object w:dxaOrig="2120" w:dyaOrig="760" w14:anchorId="6C53F920">
+          <v:shape id="_x0000_i1075" type="#_x0000_t75" style="width:106pt;height:38pt" o:ole="">
             <v:imagedata r:id="rId134" o:title=""/>
           </v:shape>
-          <o:OLEObject Type="Embed" ProgID="Equation.3" ShapeID="_x0000_i1075" DrawAspect="Content" ObjectID="_1480167491" r:id="rId135"/>
+          <o:OLEObject Type="Embed" ProgID="Equation.3" ShapeID="_x0000_i1075" DrawAspect="Content" ObjectID="_1576877052" r:id="rId135"/>
         </w:object>
       </w:r>
     </w:p>
@@ -32160,89 +32342,86 @@
         <w:t xml:space="preserve">. </w:t>
       </w:r>
       <w:r>
-        <w:t xml:space="preserve">First, there are classes to represent small, fixed size vectors and matrices: Vec for column vectors, Row for row </w:t>
-      </w:r>
+        <w:t>First, there are classes to represent small, fixed size vectors and matrices: Vec for column vectors, Row for row vectors, and Mat for Matrices</w:t>
+      </w:r>
+      <w:r>
+        <w:t xml:space="preserve">. </w:t>
+      </w:r>
+      <w:r>
+        <w:t>These classes are templatized based on size and element type</w:t>
+      </w:r>
+      <w:r>
+        <w:t xml:space="preserve">. </w:t>
+      </w:r>
+      <w:r>
+        <w:t>Synonyms are defined for common combinations; for example, Vec3 is a synonym for Vec&lt;3,Real&gt;, while Mat22 is a synonym for Mat&lt;2,2,Real&gt;</w:t>
+      </w:r>
+      <w:r>
+        <w:t xml:space="preserve">. </w:t>
+      </w:r>
+      <w:r>
+        <w:t>You can also create other combinations, such as Mat&lt;2,10,Real&gt; or Vec&lt;4,Complex&gt;.</w:t>
+      </w:r>
+    </w:p>
+    <w:p>
+      <w:r>
+        <w:t>Second, there are classes to represent large vectors and matrices whose sizes are determined at runtime: Vector_ for column vectors, RowVector_ for row vectors, and Matrix_ for matrices</w:t>
+      </w:r>
+      <w:r>
+        <w:t xml:space="preserve">. </w:t>
+      </w:r>
+      <w:r>
+        <w:t>These classes are templatized based on element type</w:t>
+      </w:r>
+      <w:r>
+        <w:t xml:space="preserve"> only</w:t>
+      </w:r>
+      <w:r>
+        <w:t xml:space="preserve">. </w:t>
+      </w:r>
+      <w:r>
+        <w:t>Vector, RowVector, and Matrix are synonyms for Vector_&lt;Real&gt;, RowVector_&lt;Real&gt;, and Matrix_&lt;Real&gt;, respectively</w:t>
+      </w:r>
+      <w:r>
+        <w:t xml:space="preserve">. </w:t>
+      </w:r>
+      <w:r>
+        <w:t>Again, you can use other element types</w:t>
+      </w:r>
+      <w:r>
+        <w:t xml:space="preserve">. </w:t>
+      </w:r>
+      <w:r>
+        <w:t xml:space="preserve">In fact, the element type can even be a </w:t>
+      </w:r>
+      <w:r>
+        <w:t xml:space="preserve">fixed-size </w:t>
+      </w:r>
+      <w:r>
+        <w:t>vector or matrix</w:t>
+      </w:r>
+      <w:r>
+        <w:t xml:space="preserve">. </w:t>
+      </w:r>
+      <w:r>
+        <w:t xml:space="preserve">For example, Vector_&lt;Vec3&gt; is a </w:t>
+      </w:r>
+      <w:r>
+        <w:t xml:space="preserve">variable-length </w:t>
+      </w:r>
+      <w:r>
+        <w:t>vector, where each element is itself a three</w:t>
+      </w:r>
+      <w:r>
+        <w:t>-</w:t>
+      </w:r>
+      <w:r>
+        <w:t>component vector.</w:t>
+      </w:r>
+    </w:p>
+    <w:p>
       <w:r>
         <w:lastRenderedPageBreak/>
-        <w:t>vectors, and Mat for Matrices</w:t>
-      </w:r>
-      <w:r>
-        <w:t xml:space="preserve">. </w:t>
-      </w:r>
-      <w:r>
-        <w:t>These classes are templatized based on size and element type</w:t>
-      </w:r>
-      <w:r>
-        <w:t xml:space="preserve">. </w:t>
-      </w:r>
-      <w:r>
-        <w:t>Synonyms are defined for common combinations; for example, Vec3 is a synonym for Vec&lt;3,Real&gt;, while Mat22 is a synonym for Mat&lt;2,2,Real&gt;</w:t>
-      </w:r>
-      <w:r>
-        <w:t xml:space="preserve">. </w:t>
-      </w:r>
-      <w:r>
-        <w:t>You can also create other combinations, such as Mat&lt;2,10,Real&gt; or Vec&lt;4,Complex&gt;.</w:t>
-      </w:r>
-    </w:p>
-    <w:p>
-      <w:r>
-        <w:t>Second, there are classes to represent large vectors and matrices whose sizes are determined at runtime: Vector_ for column vectors, RowVector_ for row vectors, and Matrix_ for matrices</w:t>
-      </w:r>
-      <w:r>
-        <w:t xml:space="preserve">. </w:t>
-      </w:r>
-      <w:r>
-        <w:t>These classes are templatized based on element type</w:t>
-      </w:r>
-      <w:r>
-        <w:t xml:space="preserve"> only</w:t>
-      </w:r>
-      <w:r>
-        <w:t xml:space="preserve">. </w:t>
-      </w:r>
-      <w:r>
-        <w:t>Vector, RowVector, and Matrix are synonyms for Vector_&lt;Real&gt;, RowVector_&lt;Real&gt;, and Matrix_&lt;Real&gt;, respectively</w:t>
-      </w:r>
-      <w:r>
-        <w:t xml:space="preserve">. </w:t>
-      </w:r>
-      <w:r>
-        <w:t>Again, you can use other element types</w:t>
-      </w:r>
-      <w:r>
-        <w:t xml:space="preserve">. </w:t>
-      </w:r>
-      <w:r>
-        <w:t xml:space="preserve">In fact, the element type can even be a </w:t>
-      </w:r>
-      <w:r>
-        <w:t xml:space="preserve">fixed-size </w:t>
-      </w:r>
-      <w:r>
-        <w:t>vector or matrix</w:t>
-      </w:r>
-      <w:r>
-        <w:t xml:space="preserve">. </w:t>
-      </w:r>
-      <w:r>
-        <w:t xml:space="preserve">For example, Vector_&lt;Vec3&gt; is a </w:t>
-      </w:r>
-      <w:r>
-        <w:t xml:space="preserve">variable-length </w:t>
-      </w:r>
-      <w:r>
-        <w:t>vector, where each element is itself a three</w:t>
-      </w:r>
-      <w:r>
-        <w:t>-</w:t>
-      </w:r>
-      <w:r>
-        <w:t>component vector.</w:t>
-      </w:r>
-    </w:p>
-    <w:p>
-      <w:r>
         <w:t>All of these classes support standard mathematical operators like +, -, and *</w:t>
       </w:r>
       <w:r>
@@ -33599,7 +33778,6 @@
           <w:sz w:val="18"/>
           <w:szCs w:val="22"/>
         </w:rPr>
-        <w:lastRenderedPageBreak/>
         <w:t>private</w:t>
       </w:r>
       <w:r>
@@ -34036,6 +34214,7 @@
     </w:p>
     <w:p>
       <w:r>
+        <w:lastRenderedPageBreak/>
         <w:t>The constructor arguments are the CompoundSystem we are working with, the Compound for which to calculate R</w:t>
       </w:r>
       <w:r>
@@ -34551,49 +34730,46 @@
         <w:t xml:space="preserve">. </w:t>
       </w:r>
       <w:r>
-        <w:t xml:space="preserve">The ~ operator transposes </w:t>
-      </w:r>
-      <w:r>
+        <w:t>The ~ operator transposes these sub-vectors along with the parent vector, so we are actually taking the dot product of each Vec3 with itself (yielding the absolute value squared), then adding all of them up</w:t>
+      </w:r>
+      <w:r>
+        <w:t xml:space="preserve">. </w:t>
+      </w:r>
+      <w:r>
+        <w:t>Finally we divide by the number of atoms and take the square root to yield R</w:t>
+      </w:r>
+      <w:r>
+        <w:rPr>
+          <w:vertAlign w:val="subscript"/>
+        </w:rPr>
+        <w:t>G</w:t>
+      </w:r>
+      <w:r>
+        <w:t>: not bad for a single line of code!</w:t>
+      </w:r>
+    </w:p>
+    <w:p>
+      <w:r>
+        <w:t>Here is a graph of the radius of gyration over the course of the simulation</w:t>
+      </w:r>
+      <w:r>
+        <w:t xml:space="preserve">. </w:t>
+      </w:r>
+      <w:r>
+        <w:t>As you can see, it has very little variation, indicating that the protein is stable.</w:t>
+      </w:r>
+    </w:p>
+    <w:p>
+      <w:pPr>
+        <w:jc w:val="center"/>
+      </w:pPr>
+      <w:r>
+        <w:rPr>
+          <w:noProof/>
+        </w:rPr>
         <w:lastRenderedPageBreak/>
-        <w:t>these sub-vectors along with the parent vector, so we are actually taking the dot product of each Vec3 with itself (yielding the absolute value squared), then adding all of them up</w:t>
-      </w:r>
-      <w:r>
-        <w:t xml:space="preserve">. </w:t>
-      </w:r>
-      <w:r>
-        <w:t>Finally we divide by the number of atoms and take the square root to yield R</w:t>
-      </w:r>
-      <w:r>
-        <w:rPr>
-          <w:vertAlign w:val="subscript"/>
-        </w:rPr>
-        <w:t>G</w:t>
-      </w:r>
-      <w:r>
-        <w:t>: not bad for a single line of code!</w:t>
-      </w:r>
-    </w:p>
-    <w:p>
-      <w:r>
-        <w:t>Here is a graph of the radius of gyration over the course of the simulation</w:t>
-      </w:r>
-      <w:r>
-        <w:t xml:space="preserve">. </w:t>
-      </w:r>
-      <w:r>
-        <w:t>As you can see, it has very little variation, indicating that the protein is stable.</w:t>
-      </w:r>
-    </w:p>
-    <w:p>
-      <w:pPr>
-        <w:jc w:val="center"/>
-      </w:pPr>
-      <w:r>
-        <w:rPr>
-          <w:noProof/>
-        </w:rPr>
         <w:drawing>
-          <wp:inline distT="0" distB="0" distL="0" distR="0">
+          <wp:inline distT="0" distB="0" distL="0" distR="0" wp14:anchorId="6C894060" wp14:editId="68779789">
             <wp:extent cx="4152900" cy="2971800"/>
             <wp:effectExtent l="19050" t="0" r="0" b="0"/>
             <wp:docPr id="57" name="Picture 57" descr="page43"/>
@@ -34723,11 +34899,11 @@
         <w:rPr>
           <w:position w:val="-30"/>
         </w:rPr>
-        <w:object w:dxaOrig="2380" w:dyaOrig="760">
-          <v:shape id="_x0000_i1076" type="#_x0000_t75" style="width:119.25pt;height:38.25pt" o:ole="">
+        <w:object w:dxaOrig="2380" w:dyaOrig="760" w14:anchorId="4EFD5BEE">
+          <v:shape id="_x0000_i1076" type="#_x0000_t75" style="width:119pt;height:38pt" o:ole="">
             <v:imagedata r:id="rId137" o:title=""/>
           </v:shape>
-          <o:OLEObject Type="Embed" ProgID="Equation.3" ShapeID="_x0000_i1076" DrawAspect="Content" ObjectID="_1480167492" r:id="rId138"/>
+          <o:OLEObject Type="Embed" ProgID="Equation.3" ShapeID="_x0000_i1076" DrawAspect="Content" ObjectID="_1576877053" r:id="rId138"/>
         </w:object>
       </w:r>
     </w:p>
@@ -34786,7 +34962,11 @@
         <w:t xml:space="preserve">. </w:t>
       </w:r>
       <w:r>
-        <w:t>We don’t care about that, and we don’t want it to cause the RMSD to change</w:t>
+        <w:t xml:space="preserve">We don’t </w:t>
+      </w:r>
+      <w:r>
+        <w:lastRenderedPageBreak/>
+        <w:t>care about that, and we don’t want it to cause the RMSD to change</w:t>
       </w:r>
       <w:r>
         <w:t xml:space="preserve">. </w:t>
@@ -34826,11 +35006,11 @@
         <w:rPr>
           <w:position w:val="-8"/>
         </w:rPr>
-        <w:object w:dxaOrig="880" w:dyaOrig="280">
-          <v:shape id="_x0000_i1077" type="#_x0000_t75" style="width:44.25pt;height:14.25pt" o:ole="">
+        <w:object w:dxaOrig="880" w:dyaOrig="280" w14:anchorId="68BC8849">
+          <v:shape id="_x0000_i1077" type="#_x0000_t75" style="width:44pt;height:14pt" o:ole="">
             <v:imagedata r:id="rId139" o:title=""/>
           </v:shape>
-          <o:OLEObject Type="Embed" ProgID="Equation.3" ShapeID="_x0000_i1077" DrawAspect="Content" ObjectID="_1480167493" r:id="rId140"/>
+          <o:OLEObject Type="Embed" ProgID="Equation.3" ShapeID="_x0000_i1077" DrawAspect="Content" ObjectID="_1576877054" r:id="rId140"/>
         </w:object>
       </w:r>
     </w:p>
@@ -36213,6 +36393,7 @@
     </w:p>
     <w:p>
       <w:r>
+        <w:lastRenderedPageBreak/>
         <w:t>Now look at objectiveFunc() which calculates the function to be minimized</w:t>
       </w:r>
       <w:r>
@@ -37577,7 +37758,6 @@
           <w:sz w:val="18"/>
           <w:szCs w:val="22"/>
         </w:rPr>
-        <w:lastRenderedPageBreak/>
         <w:t xml:space="preserve">        </w:t>
       </w:r>
       <w:r>
@@ -37796,6 +37976,7 @@
           <w:sz w:val="18"/>
           <w:szCs w:val="22"/>
         </w:rPr>
+        <w:lastRenderedPageBreak/>
         <w:t xml:space="preserve">    }</w:t>
       </w:r>
     </w:p>
@@ -39776,7 +39957,7 @@
         </w:rPr>
         <w:lastRenderedPageBreak/>
         <w:drawing>
-          <wp:inline distT="0" distB="0" distL="0" distR="0">
+          <wp:inline distT="0" distB="0" distL="0" distR="0" wp14:anchorId="23C535A8" wp14:editId="5FA83F67">
             <wp:extent cx="4286250" cy="3048000"/>
             <wp:effectExtent l="19050" t="0" r="0" b="0"/>
             <wp:docPr id="60" name="Picture 60" descr="page48"/>
@@ -39862,7 +40043,7 @@
 </file>
 
 <file path=word/endnotes.xml><?xml version="1.0" encoding="utf-8"?>
-<w:endnotes xmlns:wpc="http://schemas.microsoft.com/office/word/2010/wordprocessingCanvas" xmlns:mc="http://schemas.openxmlformats.org/markup-compatibility/2006" xmlns:o="urn:schemas-microsoft-com:office:office" xmlns:r="http://schemas.openxmlformats.org/officeDocument/2006/relationships" xmlns:m="http://schemas.openxmlformats.org/officeDocument/2006/math" xmlns:v="urn:schemas-microsoft-com:vml" xmlns:wp14="http://schemas.microsoft.com/office/word/2010/wordprocessingDrawing" xmlns:wp="http://schemas.openxmlformats.org/drawingml/2006/wordprocessingDrawing" xmlns:w10="urn:schemas-microsoft-com:office:word" xmlns:w="http://schemas.openxmlformats.org/wordprocessingml/2006/main" xmlns:w14="http://schemas.microsoft.com/office/word/2010/wordml" xmlns:w15="http://schemas.microsoft.com/office/word/2012/wordml" xmlns:wpg="http://schemas.microsoft.com/office/word/2010/wordprocessingGroup" xmlns:wpi="http://schemas.microsoft.com/office/word/2010/wordprocessingInk" xmlns:wne="http://schemas.microsoft.com/office/word/2006/wordml" xmlns:wps="http://schemas.microsoft.com/office/word/2010/wordprocessingShape" mc:Ignorable="w14 w15 wp14">
+<w:endnotes xmlns:wpc="http://schemas.microsoft.com/office/word/2010/wordprocessingCanvas" xmlns:mo="http://schemas.microsoft.com/office/mac/office/2008/main" xmlns:mc="http://schemas.openxmlformats.org/markup-compatibility/2006" xmlns:mv="urn:schemas-microsoft-com:mac:vml" xmlns:o="urn:schemas-microsoft-com:office:office" xmlns:r="http://schemas.openxmlformats.org/officeDocument/2006/relationships" xmlns:m="http://schemas.openxmlformats.org/officeDocument/2006/math" xmlns:v="urn:schemas-microsoft-com:vml" xmlns:wp14="http://schemas.microsoft.com/office/word/2010/wordprocessingDrawing" xmlns:wp="http://schemas.openxmlformats.org/drawingml/2006/wordprocessingDrawing" xmlns:w10="urn:schemas-microsoft-com:office:word" xmlns:w="http://schemas.openxmlformats.org/wordprocessingml/2006/main" xmlns:w14="http://schemas.microsoft.com/office/word/2010/wordml" xmlns:w15="http://schemas.microsoft.com/office/word/2012/wordml" xmlns:wpg="http://schemas.microsoft.com/office/word/2010/wordprocessingGroup" xmlns:wpi="http://schemas.microsoft.com/office/word/2010/wordprocessingInk" xmlns:wne="http://schemas.microsoft.com/office/word/2006/wordml" xmlns:wps="http://schemas.microsoft.com/office/word/2010/wordprocessingShape" mc:Ignorable="w14 w15 wp14 mv">
   <w:endnote w:type="separator" w:id="-1">
     <w:p>
       <w:r>
@@ -39881,7 +40062,7 @@
 </file>
 
 <file path=word/footer1.xml><?xml version="1.0" encoding="utf-8"?>
-<w:ftr xmlns:wpc="http://schemas.microsoft.com/office/word/2010/wordprocessingCanvas" xmlns:mc="http://schemas.openxmlformats.org/markup-compatibility/2006" xmlns:o="urn:schemas-microsoft-com:office:office" xmlns:r="http://schemas.openxmlformats.org/officeDocument/2006/relationships" xmlns:m="http://schemas.openxmlformats.org/officeDocument/2006/math" xmlns:v="urn:schemas-microsoft-com:vml" xmlns:wp14="http://schemas.microsoft.com/office/word/2010/wordprocessingDrawing" xmlns:wp="http://schemas.openxmlformats.org/drawingml/2006/wordprocessingDrawing" xmlns:w10="urn:schemas-microsoft-com:office:word" xmlns:w="http://schemas.openxmlformats.org/wordprocessingml/2006/main" xmlns:w14="http://schemas.microsoft.com/office/word/2010/wordml" xmlns:w15="http://schemas.microsoft.com/office/word/2012/wordml" xmlns:wpg="http://schemas.microsoft.com/office/word/2010/wordprocessingGroup" xmlns:wpi="http://schemas.microsoft.com/office/word/2010/wordprocessingInk" xmlns:wne="http://schemas.microsoft.com/office/word/2006/wordml" xmlns:wps="http://schemas.microsoft.com/office/word/2010/wordprocessingShape" mc:Ignorable="w14 w15 wp14">
+<w:ftr xmlns:wpc="http://schemas.microsoft.com/office/word/2010/wordprocessingCanvas" xmlns:mo="http://schemas.microsoft.com/office/mac/office/2008/main" xmlns:mc="http://schemas.openxmlformats.org/markup-compatibility/2006" xmlns:mv="urn:schemas-microsoft-com:mac:vml" xmlns:o="urn:schemas-microsoft-com:office:office" xmlns:r="http://schemas.openxmlformats.org/officeDocument/2006/relationships" xmlns:m="http://schemas.openxmlformats.org/officeDocument/2006/math" xmlns:v="urn:schemas-microsoft-com:vml" xmlns:wp14="http://schemas.microsoft.com/office/word/2010/wordprocessingDrawing" xmlns:wp="http://schemas.openxmlformats.org/drawingml/2006/wordprocessingDrawing" xmlns:w10="urn:schemas-microsoft-com:office:word" xmlns:w="http://schemas.openxmlformats.org/wordprocessingml/2006/main" xmlns:w14="http://schemas.microsoft.com/office/word/2010/wordml" xmlns:w15="http://schemas.microsoft.com/office/word/2012/wordml" xmlns:wpg="http://schemas.microsoft.com/office/word/2010/wordprocessingGroup" xmlns:wpi="http://schemas.microsoft.com/office/word/2010/wordprocessingInk" xmlns:wne="http://schemas.microsoft.com/office/word/2006/wordml" xmlns:wps="http://schemas.microsoft.com/office/word/2010/wordprocessingShape" mc:Ignorable="w14 w15 wp14">
   <w:p>
     <w:pPr>
       <w:pStyle w:val="Footer"/>
@@ -39892,7 +40073,7 @@
 </file>
 
 <file path=word/footer2.xml><?xml version="1.0" encoding="utf-8"?>
-<w:ftr xmlns:wpc="http://schemas.microsoft.com/office/word/2010/wordprocessingCanvas" xmlns:mc="http://schemas.openxmlformats.org/markup-compatibility/2006" xmlns:o="urn:schemas-microsoft-com:office:office" xmlns:r="http://schemas.openxmlformats.org/officeDocument/2006/relationships" xmlns:m="http://schemas.openxmlformats.org/officeDocument/2006/math" xmlns:v="urn:schemas-microsoft-com:vml" xmlns:wp14="http://schemas.microsoft.com/office/word/2010/wordprocessingDrawing" xmlns:wp="http://schemas.openxmlformats.org/drawingml/2006/wordprocessingDrawing" xmlns:w10="urn:schemas-microsoft-com:office:word" xmlns:w="http://schemas.openxmlformats.org/wordprocessingml/2006/main" xmlns:w14="http://schemas.microsoft.com/office/word/2010/wordml" xmlns:w15="http://schemas.microsoft.com/office/word/2012/wordml" xmlns:wpg="http://schemas.microsoft.com/office/word/2010/wordprocessingGroup" xmlns:wpi="http://schemas.microsoft.com/office/word/2010/wordprocessingInk" xmlns:wne="http://schemas.microsoft.com/office/word/2006/wordml" xmlns:wps="http://schemas.microsoft.com/office/word/2010/wordprocessingShape" mc:Ignorable="w14 w15 wp14">
+<w:ftr xmlns:wpc="http://schemas.microsoft.com/office/word/2010/wordprocessingCanvas" xmlns:mo="http://schemas.microsoft.com/office/mac/office/2008/main" xmlns:mc="http://schemas.openxmlformats.org/markup-compatibility/2006" xmlns:mv="urn:schemas-microsoft-com:mac:vml" xmlns:o="urn:schemas-microsoft-com:office:office" xmlns:r="http://schemas.openxmlformats.org/officeDocument/2006/relationships" xmlns:m="http://schemas.openxmlformats.org/officeDocument/2006/math" xmlns:v="urn:schemas-microsoft-com:vml" xmlns:wp14="http://schemas.microsoft.com/office/word/2010/wordprocessingDrawing" xmlns:wp="http://schemas.openxmlformats.org/drawingml/2006/wordprocessingDrawing" xmlns:w10="urn:schemas-microsoft-com:office:word" xmlns:w="http://schemas.openxmlformats.org/wordprocessingml/2006/main" xmlns:w14="http://schemas.microsoft.com/office/word/2010/wordml" xmlns:w15="http://schemas.microsoft.com/office/word/2012/wordml" xmlns:wpg="http://schemas.microsoft.com/office/word/2010/wordprocessingGroup" xmlns:wpi="http://schemas.microsoft.com/office/word/2010/wordprocessingInk" xmlns:wne="http://schemas.microsoft.com/office/word/2006/wordml" xmlns:wps="http://schemas.microsoft.com/office/word/2010/wordprocessingShape" mc:Ignorable="w14 w15 wp14">
   <w:p>
     <w:pPr>
       <w:pStyle w:val="Footer"/>
@@ -39903,7 +40084,7 @@
 </file>
 
 <file path=word/footer3.xml><?xml version="1.0" encoding="utf-8"?>
-<w:ftr xmlns:wpc="http://schemas.microsoft.com/office/word/2010/wordprocessingCanvas" xmlns:mc="http://schemas.openxmlformats.org/markup-compatibility/2006" xmlns:o="urn:schemas-microsoft-com:office:office" xmlns:r="http://schemas.openxmlformats.org/officeDocument/2006/relationships" xmlns:m="http://schemas.openxmlformats.org/officeDocument/2006/math" xmlns:v="urn:schemas-microsoft-com:vml" xmlns:wp14="http://schemas.microsoft.com/office/word/2010/wordprocessingDrawing" xmlns:wp="http://schemas.openxmlformats.org/drawingml/2006/wordprocessingDrawing" xmlns:w10="urn:schemas-microsoft-com:office:word" xmlns:w="http://schemas.openxmlformats.org/wordprocessingml/2006/main" xmlns:w14="http://schemas.microsoft.com/office/word/2010/wordml" xmlns:w15="http://schemas.microsoft.com/office/word/2012/wordml" xmlns:wpg="http://schemas.microsoft.com/office/word/2010/wordprocessingGroup" xmlns:wpi="http://schemas.microsoft.com/office/word/2010/wordprocessingInk" xmlns:wne="http://schemas.microsoft.com/office/word/2006/wordml" xmlns:wps="http://schemas.microsoft.com/office/word/2010/wordprocessingShape" mc:Ignorable="w14 w15 wp14">
+<w:ftr xmlns:wpc="http://schemas.microsoft.com/office/word/2010/wordprocessingCanvas" xmlns:mo="http://schemas.microsoft.com/office/mac/office/2008/main" xmlns:mc="http://schemas.openxmlformats.org/markup-compatibility/2006" xmlns:mv="urn:schemas-microsoft-com:mac:vml" xmlns:o="urn:schemas-microsoft-com:office:office" xmlns:r="http://schemas.openxmlformats.org/officeDocument/2006/relationships" xmlns:m="http://schemas.openxmlformats.org/officeDocument/2006/math" xmlns:v="urn:schemas-microsoft-com:vml" xmlns:wp14="http://schemas.microsoft.com/office/word/2010/wordprocessingDrawing" xmlns:wp="http://schemas.openxmlformats.org/drawingml/2006/wordprocessingDrawing" xmlns:w10="urn:schemas-microsoft-com:office:word" xmlns:w="http://schemas.openxmlformats.org/wordprocessingml/2006/main" xmlns:w14="http://schemas.microsoft.com/office/word/2010/wordml" xmlns:w15="http://schemas.microsoft.com/office/word/2012/wordml" xmlns:wpg="http://schemas.microsoft.com/office/word/2010/wordprocessingGroup" xmlns:wpi="http://schemas.microsoft.com/office/word/2010/wordprocessingInk" xmlns:wne="http://schemas.microsoft.com/office/word/2006/wordml" xmlns:wps="http://schemas.microsoft.com/office/word/2010/wordprocessingShape" mc:Ignorable="w14 w15 wp14">
   <w:p>
     <w:pPr>
       <w:pStyle w:val="Footer"/>
@@ -39914,7 +40095,7 @@
 </file>
 
 <file path=word/footer4.xml><?xml version="1.0" encoding="utf-8"?>
-<w:ftr xmlns:wpc="http://schemas.microsoft.com/office/word/2010/wordprocessingCanvas" xmlns:mc="http://schemas.openxmlformats.org/markup-compatibility/2006" xmlns:o="urn:schemas-microsoft-com:office:office" xmlns:r="http://schemas.openxmlformats.org/officeDocument/2006/relationships" xmlns:m="http://schemas.openxmlformats.org/officeDocument/2006/math" xmlns:v="urn:schemas-microsoft-com:vml" xmlns:wp14="http://schemas.microsoft.com/office/word/2010/wordprocessingDrawing" xmlns:wp="http://schemas.openxmlformats.org/drawingml/2006/wordprocessingDrawing" xmlns:w10="urn:schemas-microsoft-com:office:word" xmlns:w="http://schemas.openxmlformats.org/wordprocessingml/2006/main" xmlns:w14="http://schemas.microsoft.com/office/word/2010/wordml" xmlns:w15="http://schemas.microsoft.com/office/word/2012/wordml" xmlns:wpg="http://schemas.microsoft.com/office/word/2010/wordprocessingGroup" xmlns:wpi="http://schemas.microsoft.com/office/word/2010/wordprocessingInk" xmlns:wne="http://schemas.microsoft.com/office/word/2006/wordml" xmlns:wps="http://schemas.microsoft.com/office/word/2010/wordprocessingShape" mc:Ignorable="w14 w15 wp14">
+<w:ftr xmlns:wpc="http://schemas.microsoft.com/office/word/2010/wordprocessingCanvas" xmlns:mo="http://schemas.microsoft.com/office/mac/office/2008/main" xmlns:mc="http://schemas.openxmlformats.org/markup-compatibility/2006" xmlns:mv="urn:schemas-microsoft-com:mac:vml" xmlns:o="urn:schemas-microsoft-com:office:office" xmlns:r="http://schemas.openxmlformats.org/officeDocument/2006/relationships" xmlns:m="http://schemas.openxmlformats.org/officeDocument/2006/math" xmlns:v="urn:schemas-microsoft-com:vml" xmlns:wp14="http://schemas.microsoft.com/office/word/2010/wordprocessingDrawing" xmlns:wp="http://schemas.openxmlformats.org/drawingml/2006/wordprocessingDrawing" xmlns:w10="urn:schemas-microsoft-com:office:word" xmlns:w="http://schemas.openxmlformats.org/wordprocessingml/2006/main" xmlns:w14="http://schemas.microsoft.com/office/word/2010/wordml" xmlns:w15="http://schemas.microsoft.com/office/word/2012/wordml" xmlns:wpg="http://schemas.microsoft.com/office/word/2010/wordprocessingGroup" xmlns:wpi="http://schemas.microsoft.com/office/word/2010/wordprocessingInk" xmlns:wne="http://schemas.microsoft.com/office/word/2006/wordml" xmlns:wps="http://schemas.microsoft.com/office/word/2010/wordprocessingShape" mc:Ignorable="w14 w15 wp14">
   <w:p>
     <w:pPr>
       <w:pStyle w:val="Footer"/>
@@ -39925,7 +40106,7 @@
 </file>
 
 <file path=word/footnotes.xml><?xml version="1.0" encoding="utf-8"?>
-<w:footnotes xmlns:wpc="http://schemas.microsoft.com/office/word/2010/wordprocessingCanvas" xmlns:mc="http://schemas.openxmlformats.org/markup-compatibility/2006" xmlns:o="urn:schemas-microsoft-com:office:office" xmlns:r="http://schemas.openxmlformats.org/officeDocument/2006/relationships" xmlns:m="http://schemas.openxmlformats.org/officeDocument/2006/math" xmlns:v="urn:schemas-microsoft-com:vml" xmlns:wp14="http://schemas.microsoft.com/office/word/2010/wordprocessingDrawing" xmlns:wp="http://schemas.openxmlformats.org/drawingml/2006/wordprocessingDrawing" xmlns:w10="urn:schemas-microsoft-com:office:word" xmlns:w="http://schemas.openxmlformats.org/wordprocessingml/2006/main" xmlns:w14="http://schemas.microsoft.com/office/word/2010/wordml" xmlns:w15="http://schemas.microsoft.com/office/word/2012/wordml" xmlns:wpg="http://schemas.microsoft.com/office/word/2010/wordprocessingGroup" xmlns:wpi="http://schemas.microsoft.com/office/word/2010/wordprocessingInk" xmlns:wne="http://schemas.microsoft.com/office/word/2006/wordml" xmlns:wps="http://schemas.microsoft.com/office/word/2010/wordprocessingShape" mc:Ignorable="w14 w15 wp14">
+<w:footnotes xmlns:wpc="http://schemas.microsoft.com/office/word/2010/wordprocessingCanvas" xmlns:mo="http://schemas.microsoft.com/office/mac/office/2008/main" xmlns:mc="http://schemas.openxmlformats.org/markup-compatibility/2006" xmlns:mv="urn:schemas-microsoft-com:mac:vml" xmlns:o="urn:schemas-microsoft-com:office:office" xmlns:r="http://schemas.openxmlformats.org/officeDocument/2006/relationships" xmlns:m="http://schemas.openxmlformats.org/officeDocument/2006/math" xmlns:v="urn:schemas-microsoft-com:vml" xmlns:wp14="http://schemas.microsoft.com/office/word/2010/wordprocessingDrawing" xmlns:wp="http://schemas.openxmlformats.org/drawingml/2006/wordprocessingDrawing" xmlns:w10="urn:schemas-microsoft-com:office:word" xmlns:w="http://schemas.openxmlformats.org/wordprocessingml/2006/main" xmlns:w14="http://schemas.microsoft.com/office/word/2010/wordml" xmlns:w15="http://schemas.microsoft.com/office/word/2012/wordml" xmlns:wpg="http://schemas.microsoft.com/office/word/2010/wordprocessingGroup" xmlns:wpi="http://schemas.microsoft.com/office/word/2010/wordprocessingInk" xmlns:wne="http://schemas.microsoft.com/office/word/2006/wordml" xmlns:wps="http://schemas.microsoft.com/office/word/2010/wordprocessingShape" mc:Ignorable="w14 w15 wp14 mv">
   <w:footnote w:type="separator" w:id="-1">
     <w:p>
       <w:r>
@@ -40000,7 +40181,7 @@
 </file>
 
 <file path=word/header1.xml><?xml version="1.0" encoding="utf-8"?>
-<w:hdr xmlns:wpc="http://schemas.microsoft.com/office/word/2010/wordprocessingCanvas" xmlns:mc="http://schemas.openxmlformats.org/markup-compatibility/2006" xmlns:o="urn:schemas-microsoft-com:office:office" xmlns:r="http://schemas.openxmlformats.org/officeDocument/2006/relationships" xmlns:m="http://schemas.openxmlformats.org/officeDocument/2006/math" xmlns:v="urn:schemas-microsoft-com:vml" xmlns:wp14="http://schemas.microsoft.com/office/word/2010/wordprocessingDrawing" xmlns:wp="http://schemas.openxmlformats.org/drawingml/2006/wordprocessingDrawing" xmlns:w10="urn:schemas-microsoft-com:office:word" xmlns:w="http://schemas.openxmlformats.org/wordprocessingml/2006/main" xmlns:w14="http://schemas.microsoft.com/office/word/2010/wordml" xmlns:w15="http://schemas.microsoft.com/office/word/2012/wordml" xmlns:wpg="http://schemas.microsoft.com/office/word/2010/wordprocessingGroup" xmlns:wpi="http://schemas.microsoft.com/office/word/2010/wordprocessingInk" xmlns:wne="http://schemas.microsoft.com/office/word/2006/wordml" xmlns:wps="http://schemas.microsoft.com/office/word/2010/wordprocessingShape" mc:Ignorable="w14 w15 wp14">
+<w:hdr xmlns:wpc="http://schemas.microsoft.com/office/word/2010/wordprocessingCanvas" xmlns:mo="http://schemas.microsoft.com/office/mac/office/2008/main" xmlns:mc="http://schemas.openxmlformats.org/markup-compatibility/2006" xmlns:mv="urn:schemas-microsoft-com:mac:vml" xmlns:o="urn:schemas-microsoft-com:office:office" xmlns:r="http://schemas.openxmlformats.org/officeDocument/2006/relationships" xmlns:m="http://schemas.openxmlformats.org/officeDocument/2006/math" xmlns:v="urn:schemas-microsoft-com:vml" xmlns:wp14="http://schemas.microsoft.com/office/word/2010/wordprocessingDrawing" xmlns:wp="http://schemas.openxmlformats.org/drawingml/2006/wordprocessingDrawing" xmlns:w10="urn:schemas-microsoft-com:office:word" xmlns:w="http://schemas.openxmlformats.org/wordprocessingml/2006/main" xmlns:w14="http://schemas.microsoft.com/office/word/2010/wordml" xmlns:w15="http://schemas.microsoft.com/office/word/2012/wordml" xmlns:wpg="http://schemas.microsoft.com/office/word/2010/wordprocessingGroup" xmlns:wpi="http://schemas.microsoft.com/office/word/2010/wordprocessingInk" xmlns:wne="http://schemas.microsoft.com/office/word/2006/wordml" xmlns:wps="http://schemas.microsoft.com/office/word/2010/wordprocessingShape" mc:Ignorable="w14 w15 wp14">
   <w:p>
     <w:pPr>
       <w:pStyle w:val="Header"/>
@@ -40011,7 +40192,7 @@
 </file>
 
 <file path=word/header2.xml><?xml version="1.0" encoding="utf-8"?>
-<w:hdr xmlns:wpc="http://schemas.microsoft.com/office/word/2010/wordprocessingCanvas" xmlns:mc="http://schemas.openxmlformats.org/markup-compatibility/2006" xmlns:o="urn:schemas-microsoft-com:office:office" xmlns:r="http://schemas.openxmlformats.org/officeDocument/2006/relationships" xmlns:m="http://schemas.openxmlformats.org/officeDocument/2006/math" xmlns:v="urn:schemas-microsoft-com:vml" xmlns:wp14="http://schemas.microsoft.com/office/word/2010/wordprocessingDrawing" xmlns:wp="http://schemas.openxmlformats.org/drawingml/2006/wordprocessingDrawing" xmlns:w10="urn:schemas-microsoft-com:office:word" xmlns:w="http://schemas.openxmlformats.org/wordprocessingml/2006/main" xmlns:w14="http://schemas.microsoft.com/office/word/2010/wordml" xmlns:w15="http://schemas.microsoft.com/office/word/2012/wordml" xmlns:wpg="http://schemas.microsoft.com/office/word/2010/wordprocessingGroup" xmlns:wpi="http://schemas.microsoft.com/office/word/2010/wordprocessingInk" xmlns:wne="http://schemas.microsoft.com/office/word/2006/wordml" xmlns:wps="http://schemas.microsoft.com/office/word/2010/wordprocessingShape" mc:Ignorable="w14 w15 wp14">
+<w:hdr xmlns:wpc="http://schemas.microsoft.com/office/word/2010/wordprocessingCanvas" xmlns:mo="http://schemas.microsoft.com/office/mac/office/2008/main" xmlns:mc="http://schemas.openxmlformats.org/markup-compatibility/2006" xmlns:mv="urn:schemas-microsoft-com:mac:vml" xmlns:o="urn:schemas-microsoft-com:office:office" xmlns:r="http://schemas.openxmlformats.org/officeDocument/2006/relationships" xmlns:m="http://schemas.openxmlformats.org/officeDocument/2006/math" xmlns:v="urn:schemas-microsoft-com:vml" xmlns:wp14="http://schemas.microsoft.com/office/word/2010/wordprocessingDrawing" xmlns:wp="http://schemas.openxmlformats.org/drawingml/2006/wordprocessingDrawing" xmlns:w10="urn:schemas-microsoft-com:office:word" xmlns:w="http://schemas.openxmlformats.org/wordprocessingml/2006/main" xmlns:w14="http://schemas.microsoft.com/office/word/2010/wordml" xmlns:w15="http://schemas.microsoft.com/office/word/2012/wordml" xmlns:wpg="http://schemas.microsoft.com/office/word/2010/wordprocessingGroup" xmlns:wpi="http://schemas.microsoft.com/office/word/2010/wordprocessingInk" xmlns:wne="http://schemas.microsoft.com/office/word/2006/wordml" xmlns:wps="http://schemas.microsoft.com/office/word/2010/wordprocessingShape" mc:Ignorable="w14 w15 wp14">
   <w:p>
     <w:pPr>
       <w:pStyle w:val="Header"/>
@@ -40062,7 +40243,7 @@
 </file>
 
 <file path=word/header3.xml><?xml version="1.0" encoding="utf-8"?>
-<w:hdr xmlns:wpc="http://schemas.microsoft.com/office/word/2010/wordprocessingCanvas" xmlns:mc="http://schemas.openxmlformats.org/markup-compatibility/2006" xmlns:o="urn:schemas-microsoft-com:office:office" xmlns:r="http://schemas.openxmlformats.org/officeDocument/2006/relationships" xmlns:m="http://schemas.openxmlformats.org/officeDocument/2006/math" xmlns:v="urn:schemas-microsoft-com:vml" xmlns:wp14="http://schemas.microsoft.com/office/word/2010/wordprocessingDrawing" xmlns:wp="http://schemas.openxmlformats.org/drawingml/2006/wordprocessingDrawing" xmlns:w10="urn:schemas-microsoft-com:office:word" xmlns:w="http://schemas.openxmlformats.org/wordprocessingml/2006/main" xmlns:w14="http://schemas.microsoft.com/office/word/2010/wordml" xmlns:w15="http://schemas.microsoft.com/office/word/2012/wordml" xmlns:wpg="http://schemas.microsoft.com/office/word/2010/wordprocessingGroup" xmlns:wpi="http://schemas.microsoft.com/office/word/2010/wordprocessingInk" xmlns:wne="http://schemas.microsoft.com/office/word/2006/wordml" xmlns:wps="http://schemas.microsoft.com/office/word/2010/wordprocessingShape" mc:Ignorable="w14 w15 wp14">
+<w:hdr xmlns:wpc="http://schemas.microsoft.com/office/word/2010/wordprocessingCanvas" xmlns:mo="http://schemas.microsoft.com/office/mac/office/2008/main" xmlns:mc="http://schemas.openxmlformats.org/markup-compatibility/2006" xmlns:mv="urn:schemas-microsoft-com:mac:vml" xmlns:o="urn:schemas-microsoft-com:office:office" xmlns:r="http://schemas.openxmlformats.org/officeDocument/2006/relationships" xmlns:m="http://schemas.openxmlformats.org/officeDocument/2006/math" xmlns:v="urn:schemas-microsoft-com:vml" xmlns:wp14="http://schemas.microsoft.com/office/word/2010/wordprocessingDrawing" xmlns:wp="http://schemas.openxmlformats.org/drawingml/2006/wordprocessingDrawing" xmlns:w10="urn:schemas-microsoft-com:office:word" xmlns:w="http://schemas.openxmlformats.org/wordprocessingml/2006/main" xmlns:w14="http://schemas.microsoft.com/office/word/2010/wordml" xmlns:w15="http://schemas.microsoft.com/office/word/2012/wordml" xmlns:wpg="http://schemas.microsoft.com/office/word/2010/wordprocessingGroup" xmlns:wpi="http://schemas.microsoft.com/office/word/2010/wordprocessingInk" xmlns:wne="http://schemas.microsoft.com/office/word/2006/wordml" xmlns:wps="http://schemas.microsoft.com/office/word/2010/wordprocessingShape" mc:Ignorable="w14 w15 wp14">
   <w:p>
     <w:pPr>
       <w:pStyle w:val="Header"/>
@@ -40073,7 +40254,7 @@
 </file>
 
 <file path=word/header4.xml><?xml version="1.0" encoding="utf-8"?>
-<w:hdr xmlns:wpc="http://schemas.microsoft.com/office/word/2010/wordprocessingCanvas" xmlns:mc="http://schemas.openxmlformats.org/markup-compatibility/2006" xmlns:o="urn:schemas-microsoft-com:office:office" xmlns:r="http://schemas.openxmlformats.org/officeDocument/2006/relationships" xmlns:m="http://schemas.openxmlformats.org/officeDocument/2006/math" xmlns:v="urn:schemas-microsoft-com:vml" xmlns:wp14="http://schemas.microsoft.com/office/word/2010/wordprocessingDrawing" xmlns:wp="http://schemas.openxmlformats.org/drawingml/2006/wordprocessingDrawing" xmlns:w10="urn:schemas-microsoft-com:office:word" xmlns:w="http://schemas.openxmlformats.org/wordprocessingml/2006/main" xmlns:w14="http://schemas.microsoft.com/office/word/2010/wordml" xmlns:w15="http://schemas.microsoft.com/office/word/2012/wordml" xmlns:wpg="http://schemas.microsoft.com/office/word/2010/wordprocessingGroup" xmlns:wpi="http://schemas.microsoft.com/office/word/2010/wordprocessingInk" xmlns:wne="http://schemas.microsoft.com/office/word/2006/wordml" xmlns:wps="http://schemas.microsoft.com/office/word/2010/wordprocessingShape" mc:Ignorable="w14 w15 wp14">
+<w:hdr xmlns:wpc="http://schemas.microsoft.com/office/word/2010/wordprocessingCanvas" xmlns:mo="http://schemas.microsoft.com/office/mac/office/2008/main" xmlns:mc="http://schemas.openxmlformats.org/markup-compatibility/2006" xmlns:mv="urn:schemas-microsoft-com:mac:vml" xmlns:o="urn:schemas-microsoft-com:office:office" xmlns:r="http://schemas.openxmlformats.org/officeDocument/2006/relationships" xmlns:m="http://schemas.openxmlformats.org/officeDocument/2006/math" xmlns:v="urn:schemas-microsoft-com:vml" xmlns:wp14="http://schemas.microsoft.com/office/word/2010/wordprocessingDrawing" xmlns:wp="http://schemas.openxmlformats.org/drawingml/2006/wordprocessingDrawing" xmlns:w10="urn:schemas-microsoft-com:office:word" xmlns:w="http://schemas.openxmlformats.org/wordprocessingml/2006/main" xmlns:w14="http://schemas.microsoft.com/office/word/2010/wordml" xmlns:w15="http://schemas.microsoft.com/office/word/2012/wordml" xmlns:wpg="http://schemas.microsoft.com/office/word/2010/wordprocessingGroup" xmlns:wpi="http://schemas.microsoft.com/office/word/2010/wordprocessingInk" xmlns:wne="http://schemas.microsoft.com/office/word/2006/wordml" xmlns:wps="http://schemas.microsoft.com/office/word/2010/wordprocessingShape" mc:Ignorable="w14 w15 wp14">
   <w:p>
     <w:pPr>
       <w:pStyle w:val="Header"/>
@@ -40124,7 +40305,7 @@
 </file>
 
 <file path=word/header5.xml><?xml version="1.0" encoding="utf-8"?>
-<w:hdr xmlns:wpc="http://schemas.microsoft.com/office/word/2010/wordprocessingCanvas" xmlns:mc="http://schemas.openxmlformats.org/markup-compatibility/2006" xmlns:o="urn:schemas-microsoft-com:office:office" xmlns:r="http://schemas.openxmlformats.org/officeDocument/2006/relationships" xmlns:m="http://schemas.openxmlformats.org/officeDocument/2006/math" xmlns:v="urn:schemas-microsoft-com:vml" xmlns:wp14="http://schemas.microsoft.com/office/word/2010/wordprocessingDrawing" xmlns:wp="http://schemas.openxmlformats.org/drawingml/2006/wordprocessingDrawing" xmlns:w10="urn:schemas-microsoft-com:office:word" xmlns:w="http://schemas.openxmlformats.org/wordprocessingml/2006/main" xmlns:w14="http://schemas.microsoft.com/office/word/2010/wordml" xmlns:w15="http://schemas.microsoft.com/office/word/2012/wordml" xmlns:wpg="http://schemas.microsoft.com/office/word/2010/wordprocessingGroup" xmlns:wpi="http://schemas.microsoft.com/office/word/2010/wordprocessingInk" xmlns:wne="http://schemas.microsoft.com/office/word/2006/wordml" xmlns:wps="http://schemas.microsoft.com/office/word/2010/wordprocessingShape" mc:Ignorable="w14 w15 wp14">
+<w:hdr xmlns:wpc="http://schemas.microsoft.com/office/word/2010/wordprocessingCanvas" xmlns:mo="http://schemas.microsoft.com/office/mac/office/2008/main" xmlns:mc="http://schemas.openxmlformats.org/markup-compatibility/2006" xmlns:mv="urn:schemas-microsoft-com:mac:vml" xmlns:o="urn:schemas-microsoft-com:office:office" xmlns:r="http://schemas.openxmlformats.org/officeDocument/2006/relationships" xmlns:m="http://schemas.openxmlformats.org/officeDocument/2006/math" xmlns:v="urn:schemas-microsoft-com:vml" xmlns:wp14="http://schemas.microsoft.com/office/word/2010/wordprocessingDrawing" xmlns:wp="http://schemas.openxmlformats.org/drawingml/2006/wordprocessingDrawing" xmlns:w10="urn:schemas-microsoft-com:office:word" xmlns:w="http://schemas.openxmlformats.org/wordprocessingml/2006/main" xmlns:w14="http://schemas.microsoft.com/office/word/2010/wordml" xmlns:w15="http://schemas.microsoft.com/office/word/2012/wordml" xmlns:wpg="http://schemas.microsoft.com/office/word/2010/wordprocessingGroup" xmlns:wpi="http://schemas.microsoft.com/office/word/2010/wordprocessingInk" xmlns:wne="http://schemas.microsoft.com/office/word/2006/wordml" xmlns:wps="http://schemas.microsoft.com/office/word/2010/wordprocessingShape" mc:Ignorable="w14 w15 wp14">
   <w:p>
     <w:pPr>
       <w:pStyle w:val="Header"/>
@@ -40156,7 +40337,7 @@
         <w:rStyle w:val="PageNumber"/>
         <w:noProof/>
       </w:rPr>
-      <w:t>4</w:t>
+      <w:t>32</w:t>
     </w:r>
     <w:r>
       <w:rPr>
@@ -40200,7 +40381,7 @@
         <w:noProof/>
         <w:szCs w:val="22"/>
       </w:rPr>
-      <w:t>Using this manual</w:t>
+      <w:t>Constraints</w:t>
     </w:r>
     <w:r>
       <w:rPr>
@@ -40214,7 +40395,7 @@
 </file>
 
 <file path=word/header6.xml><?xml version="1.0" encoding="utf-8"?>
-<w:hdr xmlns:wpc="http://schemas.microsoft.com/office/word/2010/wordprocessingCanvas" xmlns:mc="http://schemas.openxmlformats.org/markup-compatibility/2006" xmlns:o="urn:schemas-microsoft-com:office:office" xmlns:r="http://schemas.openxmlformats.org/officeDocument/2006/relationships" xmlns:m="http://schemas.openxmlformats.org/officeDocument/2006/math" xmlns:v="urn:schemas-microsoft-com:vml" xmlns:wp14="http://schemas.microsoft.com/office/word/2010/wordprocessingDrawing" xmlns:wp="http://schemas.openxmlformats.org/drawingml/2006/wordprocessingDrawing" xmlns:w10="urn:schemas-microsoft-com:office:word" xmlns:w="http://schemas.openxmlformats.org/wordprocessingml/2006/main" xmlns:w14="http://schemas.microsoft.com/office/word/2010/wordml" xmlns:w15="http://schemas.microsoft.com/office/word/2012/wordml" xmlns:wpg="http://schemas.microsoft.com/office/word/2010/wordprocessingGroup" xmlns:wpi="http://schemas.microsoft.com/office/word/2010/wordprocessingInk" xmlns:wne="http://schemas.microsoft.com/office/word/2006/wordml" xmlns:wps="http://schemas.microsoft.com/office/word/2010/wordprocessingShape" mc:Ignorable="w14 w15 wp14">
+<w:hdr xmlns:wpc="http://schemas.microsoft.com/office/word/2010/wordprocessingCanvas" xmlns:mo="http://schemas.microsoft.com/office/mac/office/2008/main" xmlns:mc="http://schemas.openxmlformats.org/markup-compatibility/2006" xmlns:mv="urn:schemas-microsoft-com:mac:vml" xmlns:o="urn:schemas-microsoft-com:office:office" xmlns:r="http://schemas.openxmlformats.org/officeDocument/2006/relationships" xmlns:m="http://schemas.openxmlformats.org/officeDocument/2006/math" xmlns:v="urn:schemas-microsoft-com:vml" xmlns:wp14="http://schemas.microsoft.com/office/word/2010/wordprocessingDrawing" xmlns:wp="http://schemas.openxmlformats.org/drawingml/2006/wordprocessingDrawing" xmlns:w10="urn:schemas-microsoft-com:office:word" xmlns:w="http://schemas.openxmlformats.org/wordprocessingml/2006/main" xmlns:w14="http://schemas.microsoft.com/office/word/2010/wordml" xmlns:w15="http://schemas.microsoft.com/office/word/2012/wordml" xmlns:wpg="http://schemas.microsoft.com/office/word/2010/wordprocessingGroup" xmlns:wpi="http://schemas.microsoft.com/office/word/2010/wordprocessingInk" xmlns:wne="http://schemas.microsoft.com/office/word/2006/wordml" xmlns:wps="http://schemas.microsoft.com/office/word/2010/wordprocessingShape" mc:Ignorable="w14 w15 wp14">
   <w:p>
     <w:pPr>
       <w:pStyle w:val="Header"/>
@@ -40246,7 +40427,7 @@
         <w:rStyle w:val="PageNumber"/>
         <w:noProof/>
       </w:rPr>
-      <w:t>5</w:t>
+      <w:t>31</w:t>
     </w:r>
     <w:r>
       <w:rPr>
@@ -40310,7 +40491,7 @@
         <w:i/>
         <w:noProof/>
       </w:rPr>
-      <w:t>How to acknowledge us</w:t>
+      <w:t>An Event Handler</w:t>
     </w:r>
     <w:r>
       <w:rPr>
@@ -40323,7 +40504,7 @@
 </file>
 
 <file path=word/header7.xml><?xml version="1.0" encoding="utf-8"?>
-<w:hdr xmlns:wpc="http://schemas.microsoft.com/office/word/2010/wordprocessingCanvas" xmlns:mc="http://schemas.openxmlformats.org/markup-compatibility/2006" xmlns:o="urn:schemas-microsoft-com:office:office" xmlns:r="http://schemas.openxmlformats.org/officeDocument/2006/relationships" xmlns:m="http://schemas.openxmlformats.org/officeDocument/2006/math" xmlns:v="urn:schemas-microsoft-com:vml" xmlns:wp14="http://schemas.microsoft.com/office/word/2010/wordprocessingDrawing" xmlns:wp="http://schemas.openxmlformats.org/drawingml/2006/wordprocessingDrawing" xmlns:w10="urn:schemas-microsoft-com:office:word" xmlns:w="http://schemas.openxmlformats.org/wordprocessingml/2006/main" xmlns:w14="http://schemas.microsoft.com/office/word/2010/wordml" xmlns:w15="http://schemas.microsoft.com/office/word/2012/wordml" xmlns:wpg="http://schemas.microsoft.com/office/word/2010/wordprocessingGroup" xmlns:wpi="http://schemas.microsoft.com/office/word/2010/wordprocessingInk" xmlns:wne="http://schemas.microsoft.com/office/word/2006/wordml" xmlns:wps="http://schemas.microsoft.com/office/word/2010/wordprocessingShape" mc:Ignorable="w14 w15 wp14">
+<w:hdr xmlns:wpc="http://schemas.microsoft.com/office/word/2010/wordprocessingCanvas" xmlns:mo="http://schemas.microsoft.com/office/mac/office/2008/main" xmlns:mc="http://schemas.openxmlformats.org/markup-compatibility/2006" xmlns:mv="urn:schemas-microsoft-com:mac:vml" xmlns:o="urn:schemas-microsoft-com:office:office" xmlns:r="http://schemas.openxmlformats.org/officeDocument/2006/relationships" xmlns:m="http://schemas.openxmlformats.org/officeDocument/2006/math" xmlns:v="urn:schemas-microsoft-com:vml" xmlns:wp14="http://schemas.microsoft.com/office/word/2010/wordprocessingDrawing" xmlns:wp="http://schemas.openxmlformats.org/drawingml/2006/wordprocessingDrawing" xmlns:w10="urn:schemas-microsoft-com:office:word" xmlns:w="http://schemas.openxmlformats.org/wordprocessingml/2006/main" xmlns:w14="http://schemas.microsoft.com/office/word/2010/wordml" xmlns:w15="http://schemas.microsoft.com/office/word/2012/wordml" xmlns:wpg="http://schemas.microsoft.com/office/word/2010/wordprocessingGroup" xmlns:wpi="http://schemas.microsoft.com/office/word/2010/wordprocessingInk" xmlns:wne="http://schemas.microsoft.com/office/word/2006/wordml" xmlns:wps="http://schemas.microsoft.com/office/word/2010/wordprocessingShape" mc:Ignorable="w14 w15 wp14">
   <w:p>
     <w:pPr>
       <w:pStyle w:val="Header"/>
@@ -40333,7 +40514,7 @@
 </file>
 
 <file path=word/numbering.xml><?xml version="1.0" encoding="utf-8"?>
-<w:numbering xmlns:wpc="http://schemas.microsoft.com/office/word/2010/wordprocessingCanvas" xmlns:mc="http://schemas.openxmlformats.org/markup-compatibility/2006" xmlns:o="urn:schemas-microsoft-com:office:office" xmlns:r="http://schemas.openxmlformats.org/officeDocument/2006/relationships" xmlns:m="http://schemas.openxmlformats.org/officeDocument/2006/math" xmlns:v="urn:schemas-microsoft-com:vml" xmlns:wp14="http://schemas.microsoft.com/office/word/2010/wordprocessingDrawing" xmlns:wp="http://schemas.openxmlformats.org/drawingml/2006/wordprocessingDrawing" xmlns:w10="urn:schemas-microsoft-com:office:word" xmlns:w="http://schemas.openxmlformats.org/wordprocessingml/2006/main" xmlns:w14="http://schemas.microsoft.com/office/word/2010/wordml" xmlns:w15="http://schemas.microsoft.com/office/word/2012/wordml" xmlns:wpg="http://schemas.microsoft.com/office/word/2010/wordprocessingGroup" xmlns:wpi="http://schemas.microsoft.com/office/word/2010/wordprocessingInk" xmlns:wne="http://schemas.microsoft.com/office/word/2006/wordml" xmlns:wps="http://schemas.microsoft.com/office/word/2010/wordprocessingShape" mc:Ignorable="w14 w15 wp14">
+<w:numbering xmlns:wpc="http://schemas.microsoft.com/office/word/2010/wordprocessingCanvas" xmlns:mo="http://schemas.microsoft.com/office/mac/office/2008/main" xmlns:mc="http://schemas.openxmlformats.org/markup-compatibility/2006" xmlns:mv="urn:schemas-microsoft-com:mac:vml" xmlns:o="urn:schemas-microsoft-com:office:office" xmlns:r="http://schemas.openxmlformats.org/officeDocument/2006/relationships" xmlns:m="http://schemas.openxmlformats.org/officeDocument/2006/math" xmlns:v="urn:schemas-microsoft-com:vml" xmlns:wp14="http://schemas.microsoft.com/office/word/2010/wordprocessingDrawing" xmlns:wp="http://schemas.openxmlformats.org/drawingml/2006/wordprocessingDrawing" xmlns:w10="urn:schemas-microsoft-com:office:word" xmlns:w="http://schemas.openxmlformats.org/wordprocessingml/2006/main" xmlns:w14="http://schemas.microsoft.com/office/word/2010/wordml" xmlns:w15="http://schemas.microsoft.com/office/word/2012/wordml" xmlns:wpg="http://schemas.microsoft.com/office/word/2010/wordprocessingGroup" xmlns:wpi="http://schemas.microsoft.com/office/word/2010/wordprocessingInk" xmlns:wne="http://schemas.microsoft.com/office/word/2006/wordml" xmlns:wps="http://schemas.microsoft.com/office/word/2010/wordprocessingShape" mc:Ignorable="w14 w15 wp14 mv">
   <w:abstractNum w:abstractNumId="0">
     <w:nsid w:val="00000001"/>
     <w:multiLevelType w:val="multilevel"/>
@@ -42556,7 +42737,7 @@
     </w:rPrDefault>
     <w:pPrDefault/>
   </w:docDefaults>
-  <w:latentStyles w:defLockedState="0" w:defUIPriority="99" w:defSemiHidden="0" w:defUnhideWhenUsed="0" w:defQFormat="0" w:count="371">
+  <w:latentStyles w:defLockedState="0" w:defUIPriority="99" w:defSemiHidden="0" w:defUnhideWhenUsed="0" w:defQFormat="0" w:count="382">
     <w:lsdException w:name="Normal" w:uiPriority="0" w:qFormat="1"/>
     <w:lsdException w:name="heading 1" w:uiPriority="0" w:qFormat="1"/>
     <w:lsdException w:name="heading 2" w:uiPriority="0" w:qFormat="1"/>
@@ -42662,7 +42843,6 @@
     <w:lsdException w:name="HTML Sample" w:semiHidden="1" w:unhideWhenUsed="1"/>
     <w:lsdException w:name="HTML Typewriter" w:semiHidden="1" w:unhideWhenUsed="1"/>
     <w:lsdException w:name="HTML Variable" w:semiHidden="1" w:unhideWhenUsed="1"/>
-    <w:lsdException w:name="Normal Table" w:semiHidden="1" w:unhideWhenUsed="1"/>
     <w:lsdException w:name="annotation subject" w:semiHidden="1" w:unhideWhenUsed="1"/>
     <w:lsdException w:name="No List" w:semiHidden="1" w:unhideWhenUsed="1"/>
     <w:lsdException w:name="Outline List 1" w:semiHidden="1" w:unhideWhenUsed="1"/>
@@ -42708,11 +42888,9 @@
     <w:lsdException w:name="Table Subtle 1" w:semiHidden="1" w:unhideWhenUsed="1"/>
     <w:lsdException w:name="Table Subtle 2" w:semiHidden="1" w:unhideWhenUsed="1"/>
     <w:lsdException w:name="Table Web 1" w:semiHidden="1" w:unhideWhenUsed="1"/>
-    <w:lsdException w:name="Table Web 2" w:semiHidden="1" w:unhideWhenUsed="1"/>
     <w:lsdException w:name="Table Web 3" w:semiHidden="1" w:unhideWhenUsed="1"/>
     <w:lsdException w:name="Balloon Text" w:semiHidden="1" w:unhideWhenUsed="1"/>
     <w:lsdException w:name="Table Grid" w:uiPriority="59"/>
-    <w:lsdException w:name="Table Theme" w:semiHidden="1" w:unhideWhenUsed="1"/>
     <w:lsdException w:name="Placeholder Text" w:semiHidden="1"/>
     <w:lsdException w:name="No Spacing" w:uiPriority="1" w:qFormat="1"/>
     <w:lsdException w:name="Light Shading" w:uiPriority="60"/>
@@ -42928,6 +43106,8 @@
     <w:lsdException w:name="List Table 5 Dark Accent 6" w:uiPriority="50"/>
     <w:lsdException w:name="List Table 6 Colorful Accent 6" w:uiPriority="51"/>
     <w:lsdException w:name="List Table 7 Colorful Accent 6" w:uiPriority="52"/>
+    <w:lsdException w:name="Mention" w:semiHidden="1" w:unhideWhenUsed="1"/>
+    <w:lsdException w:name="Smart Hyperlink" w:semiHidden="1" w:unhideWhenUsed="1"/>
   </w:latentStyles>
   <w:style w:type="paragraph" w:default="1" w:styleId="Normal">
     <w:name w:val="Normal"/>
@@ -43308,6 +43488,7 @@
       <w:rFonts w:ascii="Times" w:eastAsia="Times" w:hAnsi="Times"/>
     </w:rPr>
     <w:tblPr>
+      <w:tblInd w:w="0" w:type="dxa"/>
       <w:tblBorders>
         <w:top w:val="single" w:sz="4" w:space="0" w:color="auto"/>
         <w:left w:val="single" w:sz="4" w:space="0" w:color="auto"/>
@@ -43316,6 +43497,12 @@
         <w:insideH w:val="single" w:sz="4" w:space="0" w:color="auto"/>
         <w:insideV w:val="single" w:sz="4" w:space="0" w:color="auto"/>
       </w:tblBorders>
+      <w:tblCellMar>
+        <w:top w:w="0" w:type="dxa"/>
+        <w:left w:w="108" w:type="dxa"/>
+        <w:bottom w:w="0" w:type="dxa"/>
+        <w:right w:w="108" w:type="dxa"/>
+      </w:tblCellMar>
     </w:tblPr>
   </w:style>
   <w:style w:type="paragraph" w:styleId="Caption">

</xml_diff>